<commit_message>
Fetching made possible when needed
</commit_message>
<xml_diff>
--- a/My Technologies.docx
+++ b/My Technologies.docx
@@ -494,22 +494,7 @@
                 <w:color w:val="9DA5B4"/>
                 <w:sz w:val="24"/>
               </w:rPr>
-              <w:t>) {</w:t>
-            </w:r>
-            <w:r>
-              <w:rPr/>
-              <w:br/>
-              <w:br/>
-            </w:r>
-            <w:r>
-              <w:rPr>
-                <w:rFonts w:ascii="JetBrains Mono" w:hAnsi="JetBrains Mono"/>
-                <w:b w:val="false"/>
-                <w:i w:val="false"/>
-                <w:color w:val="9DA5B4"/>
-                <w:sz w:val="24"/>
-              </w:rPr>
-              <w:t xml:space="preserve">    </w:t>
+              <w:t xml:space="preserve">, </w:t>
             </w:r>
             <w:r>
               <w:rPr>
@@ -519,70 +504,31 @@
                 <w:color w:val="56B6C2"/>
                 <w:sz w:val="24"/>
               </w:rPr>
-              <w:t xml:space="preserve">CriteriaBuilder </w:t>
-            </w:r>
-            <w:r>
-              <w:rPr>
-                <w:rFonts w:ascii="JetBrains Mono" w:hAnsi="JetBrains Mono"/>
-                <w:b w:val="false"/>
-                <w:i w:val="false"/>
-                <w:color w:val="E6E6E6"/>
-                <w:sz w:val="24"/>
-              </w:rPr>
-              <w:t xml:space="preserve">cb </w:t>
-            </w:r>
-            <w:r>
-              <w:rPr>
-                <w:rFonts w:ascii="JetBrains Mono" w:hAnsi="JetBrains Mono"/>
-                <w:b w:val="false"/>
-                <w:i w:val="false"/>
-                <w:color w:val="E06C75"/>
-                <w:sz w:val="24"/>
-              </w:rPr>
-              <w:t xml:space="preserve">= </w:t>
-            </w:r>
-            <w:r>
-              <w:rPr>
-                <w:rFonts w:ascii="JetBrains Mono" w:hAnsi="JetBrains Mono"/>
-                <w:b w:val="false"/>
-                <w:i w:val="false"/>
-                <w:color w:val="E6E6E6"/>
-                <w:sz w:val="24"/>
-              </w:rPr>
-              <w:t>entityManager</w:t>
-            </w:r>
-            <w:r>
-              <w:rPr>
-                <w:rFonts w:ascii="JetBrains Mono" w:hAnsi="JetBrains Mono"/>
-                <w:b w:val="false"/>
-                <w:i w:val="false"/>
-                <w:color w:val="9DA5B4"/>
-                <w:sz w:val="24"/>
-              </w:rPr>
-              <w:t>.</w:t>
-            </w:r>
-            <w:r>
-              <w:rPr>
-                <w:rFonts w:ascii="JetBrains Mono" w:hAnsi="JetBrains Mono"/>
-                <w:b w:val="false"/>
-                <w:i w:val="false"/>
-                <w:color w:val="98C379"/>
-                <w:sz w:val="24"/>
-              </w:rPr>
-              <w:t>getCriteriaBuilder</w:t>
-            </w:r>
-            <w:r>
-              <w:rPr>
-                <w:rFonts w:ascii="JetBrains Mono" w:hAnsi="JetBrains Mono"/>
-                <w:b w:val="false"/>
-                <w:i w:val="false"/>
-                <w:color w:val="9DA5B4"/>
-                <w:sz w:val="24"/>
-              </w:rPr>
-              <w:t>();</w:t>
-            </w:r>
-            <w:r>
-              <w:rPr/>
+              <w:t xml:space="preserve">String </w:t>
+            </w:r>
+            <w:r>
+              <w:rPr>
+                <w:rFonts w:ascii="JetBrains Mono" w:hAnsi="JetBrains Mono"/>
+                <w:b w:val="false"/>
+                <w:i/>
+                <w:color w:val="F59762"/>
+                <w:sz w:val="24"/>
+              </w:rPr>
+              <w:t>fetch</w:t>
+            </w:r>
+            <w:r>
+              <w:rPr>
+                <w:rFonts w:ascii="JetBrains Mono" w:hAnsi="JetBrains Mono"/>
+                <w:b w:val="false"/>
+                <w:i w:val="false"/>
+                <w:color w:val="9DA5B4"/>
+                <w:sz w:val="24"/>
+              </w:rPr>
+              <w:t>) {</w:t>
+            </w:r>
+            <w:r>
+              <w:rPr/>
+              <w:br/>
               <w:br/>
             </w:r>
             <w:r>
@@ -603,6 +549,90 @@
                 <w:color w:val="56B6C2"/>
                 <w:sz w:val="24"/>
               </w:rPr>
+              <w:t xml:space="preserve">CriteriaBuilder </w:t>
+            </w:r>
+            <w:r>
+              <w:rPr>
+                <w:rFonts w:ascii="JetBrains Mono" w:hAnsi="JetBrains Mono"/>
+                <w:b w:val="false"/>
+                <w:i w:val="false"/>
+                <w:color w:val="E6E6E6"/>
+                <w:sz w:val="24"/>
+              </w:rPr>
+              <w:t xml:space="preserve">cb </w:t>
+            </w:r>
+            <w:r>
+              <w:rPr>
+                <w:rFonts w:ascii="JetBrains Mono" w:hAnsi="JetBrains Mono"/>
+                <w:b w:val="false"/>
+                <w:i w:val="false"/>
+                <w:color w:val="E06C75"/>
+                <w:sz w:val="24"/>
+              </w:rPr>
+              <w:t xml:space="preserve">= </w:t>
+            </w:r>
+            <w:r>
+              <w:rPr>
+                <w:rFonts w:ascii="JetBrains Mono" w:hAnsi="JetBrains Mono"/>
+                <w:b w:val="false"/>
+                <w:i w:val="false"/>
+                <w:color w:val="E6E6E6"/>
+                <w:sz w:val="24"/>
+              </w:rPr>
+              <w:t>entityManager</w:t>
+            </w:r>
+            <w:r>
+              <w:rPr>
+                <w:rFonts w:ascii="JetBrains Mono" w:hAnsi="JetBrains Mono"/>
+                <w:b w:val="false"/>
+                <w:i w:val="false"/>
+                <w:color w:val="9DA5B4"/>
+                <w:sz w:val="24"/>
+              </w:rPr>
+              <w:t>.</w:t>
+            </w:r>
+            <w:r>
+              <w:rPr>
+                <w:rFonts w:ascii="JetBrains Mono" w:hAnsi="JetBrains Mono"/>
+                <w:b w:val="false"/>
+                <w:i w:val="false"/>
+                <w:color w:val="98C379"/>
+                <w:sz w:val="24"/>
+              </w:rPr>
+              <w:t>getCriteriaBuilder</w:t>
+            </w:r>
+            <w:r>
+              <w:rPr>
+                <w:rFonts w:ascii="JetBrains Mono" w:hAnsi="JetBrains Mono"/>
+                <w:b w:val="false"/>
+                <w:i w:val="false"/>
+                <w:color w:val="9DA5B4"/>
+                <w:sz w:val="24"/>
+              </w:rPr>
+              <w:t>();</w:t>
+            </w:r>
+            <w:r>
+              <w:rPr/>
+              <w:br/>
+            </w:r>
+            <w:r>
+              <w:rPr>
+                <w:rFonts w:ascii="JetBrains Mono" w:hAnsi="JetBrains Mono"/>
+                <w:b w:val="false"/>
+                <w:i w:val="false"/>
+                <w:color w:val="9DA5B4"/>
+                <w:sz w:val="24"/>
+              </w:rPr>
+              <w:t xml:space="preserve">    </w:t>
+            </w:r>
+            <w:r>
+              <w:rPr>
+                <w:rFonts w:ascii="JetBrains Mono" w:hAnsi="JetBrains Mono"/>
+                <w:b w:val="false"/>
+                <w:i/>
+                <w:color w:val="56B6C2"/>
+                <w:sz w:val="24"/>
+              </w:rPr>
               <w:t xml:space="preserve">CriteriaQuery </w:t>
             </w:r>
             <w:r>
@@ -1086,31 +1116,41 @@
               <w:rPr>
                 <w:rFonts w:ascii="JetBrains Mono" w:hAnsi="JetBrains Mono"/>
                 <w:b w:val="false"/>
+                <w:i w:val="false"/>
+                <w:color w:val="98C379"/>
+                <w:sz w:val="24"/>
+              </w:rPr>
+              <w:t>isStringValid</w:t>
+            </w:r>
+            <w:r>
+              <w:rPr>
+                <w:rFonts w:ascii="JetBrains Mono" w:hAnsi="JetBrains Mono"/>
+                <w:b w:val="false"/>
+                <w:i w:val="false"/>
+                <w:color w:val="9DA5B4"/>
+                <w:sz w:val="24"/>
+              </w:rPr>
+              <w:t>(</w:t>
+            </w:r>
+            <w:r>
+              <w:rPr>
+                <w:rFonts w:ascii="JetBrains Mono" w:hAnsi="JetBrains Mono"/>
+                <w:b w:val="false"/>
                 <w:i/>
                 <w:color w:val="F59762"/>
                 <w:sz w:val="24"/>
               </w:rPr>
-              <w:t xml:space="preserve">searchCriteria </w:t>
-            </w:r>
-            <w:r>
-              <w:rPr>
-                <w:rFonts w:ascii="JetBrains Mono" w:hAnsi="JetBrains Mono"/>
-                <w:b w:val="false"/>
-                <w:i w:val="false"/>
-                <w:color w:val="E06C75"/>
-                <w:sz w:val="24"/>
-              </w:rPr>
-              <w:t>== null</w:t>
-            </w:r>
-            <w:r>
-              <w:rPr>
-                <w:rFonts w:ascii="JetBrains Mono" w:hAnsi="JetBrains Mono"/>
-                <w:b w:val="false"/>
-                <w:i w:val="false"/>
-                <w:color w:val="9DA5B4"/>
-                <w:sz w:val="24"/>
-              </w:rPr>
-              <w:t>) {</w:t>
+              <w:t>fetch</w:t>
+            </w:r>
+            <w:r>
+              <w:rPr>
+                <w:rFonts w:ascii="JetBrains Mono" w:hAnsi="JetBrains Mono"/>
+                <w:b w:val="false"/>
+                <w:i w:val="false"/>
+                <w:color w:val="9DA5B4"/>
+                <w:sz w:val="24"/>
+              </w:rPr>
+              <w:t>)) {</w:t>
             </w:r>
             <w:r>
               <w:rPr/>
@@ -1134,7 +1174,37 @@
                 <w:color w:val="E06C75"/>
                 <w:sz w:val="24"/>
               </w:rPr>
-              <w:t xml:space="preserve">return </w:t>
+              <w:t xml:space="preserve">if </w:t>
+            </w:r>
+            <w:r>
+              <w:rPr>
+                <w:rFonts w:ascii="JetBrains Mono" w:hAnsi="JetBrains Mono"/>
+                <w:b w:val="false"/>
+                <w:i w:val="false"/>
+                <w:color w:val="9DA5B4"/>
+                <w:sz w:val="24"/>
+              </w:rPr>
+              <w:t>(</w:t>
+            </w:r>
+            <w:r>
+              <w:rPr>
+                <w:rFonts w:ascii="JetBrains Mono" w:hAnsi="JetBrains Mono"/>
+                <w:b w:val="false"/>
+                <w:i w:val="false"/>
+                <w:color w:val="98C379"/>
+                <w:sz w:val="24"/>
+              </w:rPr>
+              <w:t>isFieldPresent</w:t>
+            </w:r>
+            <w:r>
+              <w:rPr>
+                <w:rFonts w:ascii="JetBrains Mono" w:hAnsi="JetBrains Mono"/>
+                <w:b w:val="false"/>
+                <w:i w:val="false"/>
+                <w:color w:val="9DA5B4"/>
+                <w:sz w:val="24"/>
+              </w:rPr>
+              <w:t>(</w:t>
             </w:r>
             <w:r>
               <w:rPr>
@@ -1144,166 +1214,17 @@
                 <w:color w:val="E6E6E6"/>
                 <w:sz w:val="24"/>
               </w:rPr>
-              <w:t>entityManager</w:t>
-            </w:r>
-            <w:r>
-              <w:rPr>
-                <w:rFonts w:ascii="JetBrains Mono" w:hAnsi="JetBrains Mono"/>
-                <w:b w:val="false"/>
-                <w:i w:val="false"/>
-                <w:color w:val="9DA5B4"/>
-                <w:sz w:val="24"/>
-              </w:rPr>
-              <w:t>.</w:t>
-            </w:r>
-            <w:r>
-              <w:rPr>
-                <w:rFonts w:ascii="JetBrains Mono" w:hAnsi="JetBrains Mono"/>
-                <w:b w:val="false"/>
-                <w:i w:val="false"/>
-                <w:color w:val="98C379"/>
-                <w:sz w:val="24"/>
-              </w:rPr>
-              <w:t>createQuery</w:t>
-            </w:r>
-            <w:r>
-              <w:rPr>
-                <w:rFonts w:ascii="JetBrains Mono" w:hAnsi="JetBrains Mono"/>
-                <w:b w:val="false"/>
-                <w:i w:val="false"/>
-                <w:color w:val="9DA5B4"/>
-                <w:sz w:val="24"/>
-              </w:rPr>
-              <w:t>(</w:t>
-            </w:r>
-            <w:r>
-              <w:rPr>
-                <w:rFonts w:ascii="JetBrains Mono" w:hAnsi="JetBrains Mono"/>
-                <w:b w:val="false"/>
-                <w:i w:val="false"/>
-                <w:color w:val="E6E6E6"/>
-                <w:sz w:val="24"/>
-              </w:rPr>
-              <w:t>cq</w:t>
-            </w:r>
-            <w:r>
-              <w:rPr>
-                <w:rFonts w:ascii="JetBrains Mono" w:hAnsi="JetBrains Mono"/>
-                <w:b w:val="false"/>
-                <w:i w:val="false"/>
-                <w:color w:val="9DA5B4"/>
-                <w:sz w:val="24"/>
-              </w:rPr>
-              <w:t>.</w:t>
-            </w:r>
-            <w:r>
-              <w:rPr>
-                <w:rFonts w:ascii="JetBrains Mono" w:hAnsi="JetBrains Mono"/>
-                <w:b w:val="false"/>
-                <w:i w:val="false"/>
-                <w:color w:val="98C379"/>
-                <w:sz w:val="24"/>
-              </w:rPr>
-              <w:t>select</w:t>
-            </w:r>
-            <w:r>
-              <w:rPr>
-                <w:rFonts w:ascii="JetBrains Mono" w:hAnsi="JetBrains Mono"/>
-                <w:b w:val="false"/>
-                <w:i w:val="false"/>
-                <w:color w:val="9DA5B4"/>
-                <w:sz w:val="24"/>
-              </w:rPr>
-              <w:t>(</w:t>
-            </w:r>
-            <w:r>
-              <w:rPr>
-                <w:rFonts w:ascii="JetBrains Mono" w:hAnsi="JetBrains Mono"/>
-                <w:b w:val="false"/>
-                <w:i w:val="false"/>
-                <w:color w:val="E6E6E6"/>
-                <w:sz w:val="24"/>
-              </w:rPr>
-              <w:t>root</w:t>
-            </w:r>
-            <w:r>
-              <w:rPr>
-                <w:rFonts w:ascii="JetBrains Mono" w:hAnsi="JetBrains Mono"/>
-                <w:b w:val="false"/>
-                <w:i w:val="false"/>
-                <w:color w:val="9DA5B4"/>
-                <w:sz w:val="24"/>
-              </w:rPr>
-              <w:t>)).</w:t>
-            </w:r>
-            <w:r>
-              <w:rPr>
-                <w:rFonts w:ascii="JetBrains Mono" w:hAnsi="JetBrains Mono"/>
-                <w:b w:val="false"/>
-                <w:i w:val="false"/>
-                <w:color w:val="98C379"/>
-                <w:sz w:val="24"/>
-              </w:rPr>
-              <w:t>getResultList</w:t>
-            </w:r>
-            <w:r>
-              <w:rPr>
-                <w:rFonts w:ascii="JetBrains Mono" w:hAnsi="JetBrains Mono"/>
-                <w:b w:val="false"/>
-                <w:i w:val="false"/>
-                <w:color w:val="9DA5B4"/>
-                <w:sz w:val="24"/>
-              </w:rPr>
-              <w:t>();</w:t>
-            </w:r>
-            <w:r>
-              <w:rPr/>
-              <w:br/>
-            </w:r>
-            <w:r>
-              <w:rPr>
-                <w:rFonts w:ascii="JetBrains Mono" w:hAnsi="JetBrains Mono"/>
-                <w:b w:val="false"/>
-                <w:i w:val="false"/>
-                <w:color w:val="9DA5B4"/>
-                <w:sz w:val="24"/>
-              </w:rPr>
-              <w:t xml:space="preserve">    }</w:t>
-            </w:r>
-            <w:r>
-              <w:rPr/>
-              <w:br/>
-              <w:br/>
-            </w:r>
-            <w:r>
-              <w:rPr>
-                <w:rFonts w:ascii="JetBrains Mono" w:hAnsi="JetBrains Mono"/>
-                <w:b w:val="false"/>
-                <w:i w:val="false"/>
-                <w:color w:val="9DA5B4"/>
-                <w:sz w:val="24"/>
-              </w:rPr>
-              <w:t xml:space="preserve">    </w:t>
-            </w:r>
-            <w:r>
-              <w:rPr>
-                <w:rFonts w:ascii="JetBrains Mono" w:hAnsi="JetBrains Mono"/>
-                <w:b w:val="false"/>
-                <w:i w:val="false"/>
-                <w:color w:val="E06C75"/>
-                <w:sz w:val="24"/>
-              </w:rPr>
-              <w:t xml:space="preserve">if </w:t>
-            </w:r>
-            <w:r>
-              <w:rPr>
-                <w:rFonts w:ascii="JetBrains Mono" w:hAnsi="JetBrains Mono"/>
-                <w:b w:val="false"/>
-                <w:i w:val="false"/>
-                <w:color w:val="9DA5B4"/>
-                <w:sz w:val="24"/>
-              </w:rPr>
-              <w:t>(</w:t>
+              <w:t>fields</w:t>
+            </w:r>
+            <w:r>
+              <w:rPr>
+                <w:rFonts w:ascii="JetBrains Mono" w:hAnsi="JetBrains Mono"/>
+                <w:b w:val="false"/>
+                <w:i w:val="false"/>
+                <w:color w:val="9DA5B4"/>
+                <w:sz w:val="24"/>
+              </w:rPr>
+              <w:t xml:space="preserve">, </w:t>
             </w:r>
             <w:r>
               <w:rPr>
@@ -1313,7 +1234,41 @@
                 <w:color w:val="F59762"/>
                 <w:sz w:val="24"/>
               </w:rPr>
-              <w:t>searchCriteria</w:t>
+              <w:t>fetch</w:t>
+            </w:r>
+            <w:r>
+              <w:rPr>
+                <w:rFonts w:ascii="JetBrains Mono" w:hAnsi="JetBrains Mono"/>
+                <w:b w:val="false"/>
+                <w:i w:val="false"/>
+                <w:color w:val="9DA5B4"/>
+                <w:sz w:val="24"/>
+              </w:rPr>
+              <w:t>)) {</w:t>
+            </w:r>
+            <w:r>
+              <w:rPr/>
+              <w:br/>
+            </w:r>
+            <w:r>
+              <w:rPr>
+                <w:rFonts w:ascii="JetBrains Mono" w:hAnsi="JetBrains Mono"/>
+                <w:b w:val="false"/>
+                <w:i w:val="false"/>
+                <w:color w:val="9DA5B4"/>
+                <w:sz w:val="24"/>
+              </w:rPr>
+              <w:t xml:space="preserve">            </w:t>
+            </w:r>
+            <w:r>
+              <w:rPr>
+                <w:rFonts w:ascii="JetBrains Mono" w:hAnsi="JetBrains Mono"/>
+                <w:b w:val="false"/>
+                <w:i w:val="false"/>
+                <w:color w:val="E6E6E6"/>
+                <w:sz w:val="24"/>
+              </w:rPr>
+              <w:t>root</w:t>
             </w:r>
             <w:r>
               <w:rPr>
@@ -1333,61 +1288,7 @@
                 <w:color w:val="98C379"/>
                 <w:sz w:val="24"/>
               </w:rPr>
-              <w:t>getFieldValuePair</w:t>
-            </w:r>
-            <w:r>
-              <w:rPr>
-                <w:rFonts w:ascii="JetBrains Mono" w:hAnsi="JetBrains Mono"/>
-                <w:b w:val="false"/>
-                <w:i w:val="false"/>
-                <w:color w:val="9DA5B4"/>
-                <w:sz w:val="24"/>
-              </w:rPr>
-              <w:t xml:space="preserve">() </w:t>
-            </w:r>
-            <w:r>
-              <w:rPr>
-                <w:rFonts w:ascii="JetBrains Mono" w:hAnsi="JetBrains Mono"/>
-                <w:b w:val="false"/>
-                <w:i w:val="false"/>
-                <w:color w:val="E06C75"/>
-                <w:sz w:val="24"/>
-              </w:rPr>
-              <w:t>!= null</w:t>
-            </w:r>
-            <w:r>
-              <w:rPr>
-                <w:rFonts w:ascii="JetBrains Mono" w:hAnsi="JetBrains Mono"/>
-                <w:b w:val="false"/>
-                <w:i w:val="false"/>
-                <w:color w:val="9DA5B4"/>
-                <w:sz w:val="24"/>
-              </w:rPr>
-              <w:t>) {</w:t>
-            </w:r>
-            <w:r>
-              <w:rPr/>
-              <w:br/>
-            </w:r>
-            <w:r>
-              <w:rPr>
-                <w:rFonts w:ascii="JetBrains Mono" w:hAnsi="JetBrains Mono"/>
-                <w:b w:val="false"/>
-                <w:i w:val="false"/>
-                <w:color w:val="9DA5B4"/>
-                <w:sz w:val="24"/>
-              </w:rPr>
-              <w:t xml:space="preserve">        </w:t>
-            </w:r>
-            <w:r>
-              <w:rPr>
-                <w:rFonts w:ascii="JetBrains Mono" w:hAnsi="JetBrains Mono"/>
-                <w:b w:val="false"/>
-                <w:i w:val="false"/>
-                <w:color w:val="E06C75"/>
-                <w:sz w:val="24"/>
-              </w:rPr>
-              <w:t xml:space="preserve">for </w:t>
+              <w:t>fetch</w:t>
             </w:r>
             <w:r>
               <w:rPr>
@@ -1398,6 +1299,26 @@
                 <w:sz w:val="24"/>
               </w:rPr>
               <w:t>(</w:t>
+            </w:r>
+            <w:r>
+              <w:rPr>
+                <w:rFonts w:ascii="JetBrains Mono" w:hAnsi="JetBrains Mono"/>
+                <w:b w:val="false"/>
+                <w:i/>
+                <w:color w:val="F59762"/>
+                <w:sz w:val="24"/>
+              </w:rPr>
+              <w:t>fetch</w:t>
+            </w:r>
+            <w:r>
+              <w:rPr>
+                <w:rFonts w:ascii="JetBrains Mono" w:hAnsi="JetBrains Mono"/>
+                <w:b w:val="false"/>
+                <w:i w:val="false"/>
+                <w:color w:val="9DA5B4"/>
+                <w:sz w:val="24"/>
+              </w:rPr>
+              <w:t xml:space="preserve">, </w:t>
             </w:r>
             <w:r>
               <w:rPr>
@@ -1407,27 +1328,99 @@
                 <w:color w:val="56B6C2"/>
                 <w:sz w:val="24"/>
               </w:rPr>
-              <w:t xml:space="preserve">FieldValuePair </w:t>
-            </w:r>
-            <w:r>
-              <w:rPr>
-                <w:rFonts w:ascii="JetBrains Mono" w:hAnsi="JetBrains Mono"/>
-                <w:b w:val="false"/>
-                <w:i w:val="false"/>
-                <w:color w:val="E6E6E6"/>
-                <w:sz w:val="24"/>
-              </w:rPr>
-              <w:t xml:space="preserve">fieldValuePair </w:t>
-            </w:r>
-            <w:r>
-              <w:rPr>
-                <w:rFonts w:ascii="JetBrains Mono" w:hAnsi="JetBrains Mono"/>
-                <w:b w:val="false"/>
-                <w:i w:val="false"/>
-                <w:color w:val="E06C75"/>
-                <w:sz w:val="24"/>
-              </w:rPr>
-              <w:t xml:space="preserve">: </w:t>
+              <w:t>JoinType</w:t>
+            </w:r>
+            <w:r>
+              <w:rPr>
+                <w:rFonts w:ascii="JetBrains Mono" w:hAnsi="JetBrains Mono"/>
+                <w:b w:val="false"/>
+                <w:i w:val="false"/>
+                <w:color w:val="9DA5B4"/>
+                <w:sz w:val="24"/>
+              </w:rPr>
+              <w:t>.</w:t>
+            </w:r>
+            <w:r>
+              <w:rPr>
+                <w:rFonts w:ascii="JetBrains Mono" w:hAnsi="JetBrains Mono"/>
+                <w:b w:val="false"/>
+                <w:i w:val="false"/>
+                <w:color w:val="F59762"/>
+                <w:sz w:val="24"/>
+              </w:rPr>
+              <w:t>INNER</w:t>
+            </w:r>
+            <w:r>
+              <w:rPr>
+                <w:rFonts w:ascii="JetBrains Mono" w:hAnsi="JetBrains Mono"/>
+                <w:b w:val="false"/>
+                <w:i w:val="false"/>
+                <w:color w:val="9DA5B4"/>
+                <w:sz w:val="24"/>
+              </w:rPr>
+              <w:t>);</w:t>
+            </w:r>
+            <w:r>
+              <w:rPr/>
+              <w:br/>
+            </w:r>
+            <w:r>
+              <w:rPr>
+                <w:rFonts w:ascii="JetBrains Mono" w:hAnsi="JetBrains Mono"/>
+                <w:b w:val="false"/>
+                <w:i w:val="false"/>
+                <w:color w:val="9DA5B4"/>
+                <w:sz w:val="24"/>
+              </w:rPr>
+              <w:t xml:space="preserve">        }</w:t>
+            </w:r>
+            <w:r>
+              <w:rPr/>
+              <w:br/>
+            </w:r>
+            <w:r>
+              <w:rPr>
+                <w:rFonts w:ascii="JetBrains Mono" w:hAnsi="JetBrains Mono"/>
+                <w:b w:val="false"/>
+                <w:i w:val="false"/>
+                <w:color w:val="9DA5B4"/>
+                <w:sz w:val="24"/>
+              </w:rPr>
+              <w:t xml:space="preserve">    }</w:t>
+            </w:r>
+            <w:r>
+              <w:rPr/>
+              <w:br/>
+            </w:r>
+            <w:r>
+              <w:rPr>
+                <w:rFonts w:ascii="JetBrains Mono" w:hAnsi="JetBrains Mono"/>
+                <w:b w:val="false"/>
+                <w:i w:val="false"/>
+                <w:color w:val="9DA5B4"/>
+                <w:sz w:val="24"/>
+              </w:rPr>
+              <w:t xml:space="preserve">    </w:t>
+            </w:r>
+            <w:r>
+              <w:rPr>
+                <w:rFonts w:ascii="JetBrains Mono" w:hAnsi="JetBrains Mono"/>
+                <w:b w:val="false"/>
+                <w:i w:val="false"/>
+                <w:color w:val="E06C75"/>
+                <w:sz w:val="24"/>
+              </w:rPr>
+              <w:t xml:space="preserve">if </w:t>
+            </w:r>
+            <w:r>
+              <w:rPr>
+                <w:rFonts w:ascii="JetBrains Mono" w:hAnsi="JetBrains Mono"/>
+                <w:b w:val="false"/>
+                <w:i w:val="false"/>
+                <w:color w:val="9DA5B4"/>
+                <w:sz w:val="24"/>
+              </w:rPr>
+              <w:t>(</w:t>
             </w:r>
             <w:r>
               <w:rPr>
@@ -1437,6 +1430,229 @@
                 <w:color w:val="F59762"/>
                 <w:sz w:val="24"/>
               </w:rPr>
+              <w:t xml:space="preserve">searchCriteria </w:t>
+            </w:r>
+            <w:r>
+              <w:rPr>
+                <w:rFonts w:ascii="JetBrains Mono" w:hAnsi="JetBrains Mono"/>
+                <w:b w:val="false"/>
+                <w:i w:val="false"/>
+                <w:color w:val="E06C75"/>
+                <w:sz w:val="24"/>
+              </w:rPr>
+              <w:t>== null</w:t>
+            </w:r>
+            <w:r>
+              <w:rPr>
+                <w:rFonts w:ascii="JetBrains Mono" w:hAnsi="JetBrains Mono"/>
+                <w:b w:val="false"/>
+                <w:i w:val="false"/>
+                <w:color w:val="9DA5B4"/>
+                <w:sz w:val="24"/>
+              </w:rPr>
+              <w:t>) {</w:t>
+            </w:r>
+            <w:r>
+              <w:rPr/>
+              <w:br/>
+            </w:r>
+            <w:r>
+              <w:rPr>
+                <w:rFonts w:ascii="JetBrains Mono" w:hAnsi="JetBrains Mono"/>
+                <w:b w:val="false"/>
+                <w:i w:val="false"/>
+                <w:color w:val="9DA5B4"/>
+                <w:sz w:val="24"/>
+              </w:rPr>
+              <w:t xml:space="preserve">        </w:t>
+            </w:r>
+            <w:r>
+              <w:rPr>
+                <w:rFonts w:ascii="JetBrains Mono" w:hAnsi="JetBrains Mono"/>
+                <w:b w:val="false"/>
+                <w:i w:val="false"/>
+                <w:color w:val="E06C75"/>
+                <w:sz w:val="24"/>
+              </w:rPr>
+              <w:t xml:space="preserve">return </w:t>
+            </w:r>
+            <w:r>
+              <w:rPr>
+                <w:rFonts w:ascii="JetBrains Mono" w:hAnsi="JetBrains Mono"/>
+                <w:b w:val="false"/>
+                <w:i w:val="false"/>
+                <w:color w:val="E6E6E6"/>
+                <w:sz w:val="24"/>
+              </w:rPr>
+              <w:t>entityManager</w:t>
+            </w:r>
+            <w:r>
+              <w:rPr>
+                <w:rFonts w:ascii="JetBrains Mono" w:hAnsi="JetBrains Mono"/>
+                <w:b w:val="false"/>
+                <w:i w:val="false"/>
+                <w:color w:val="9DA5B4"/>
+                <w:sz w:val="24"/>
+              </w:rPr>
+              <w:t>.</w:t>
+            </w:r>
+            <w:r>
+              <w:rPr>
+                <w:rFonts w:ascii="JetBrains Mono" w:hAnsi="JetBrains Mono"/>
+                <w:b w:val="false"/>
+                <w:i w:val="false"/>
+                <w:color w:val="98C379"/>
+                <w:sz w:val="24"/>
+              </w:rPr>
+              <w:t>createQuery</w:t>
+            </w:r>
+            <w:r>
+              <w:rPr>
+                <w:rFonts w:ascii="JetBrains Mono" w:hAnsi="JetBrains Mono"/>
+                <w:b w:val="false"/>
+                <w:i w:val="false"/>
+                <w:color w:val="9DA5B4"/>
+                <w:sz w:val="24"/>
+              </w:rPr>
+              <w:t>(</w:t>
+            </w:r>
+            <w:r>
+              <w:rPr>
+                <w:rFonts w:ascii="JetBrains Mono" w:hAnsi="JetBrains Mono"/>
+                <w:b w:val="false"/>
+                <w:i w:val="false"/>
+                <w:color w:val="E6E6E6"/>
+                <w:sz w:val="24"/>
+              </w:rPr>
+              <w:t>cq</w:t>
+            </w:r>
+            <w:r>
+              <w:rPr>
+                <w:rFonts w:ascii="JetBrains Mono" w:hAnsi="JetBrains Mono"/>
+                <w:b w:val="false"/>
+                <w:i w:val="false"/>
+                <w:color w:val="9DA5B4"/>
+                <w:sz w:val="24"/>
+              </w:rPr>
+              <w:t>.</w:t>
+            </w:r>
+            <w:r>
+              <w:rPr>
+                <w:rFonts w:ascii="JetBrains Mono" w:hAnsi="JetBrains Mono"/>
+                <w:b w:val="false"/>
+                <w:i w:val="false"/>
+                <w:color w:val="98C379"/>
+                <w:sz w:val="24"/>
+              </w:rPr>
+              <w:t>select</w:t>
+            </w:r>
+            <w:r>
+              <w:rPr>
+                <w:rFonts w:ascii="JetBrains Mono" w:hAnsi="JetBrains Mono"/>
+                <w:b w:val="false"/>
+                <w:i w:val="false"/>
+                <w:color w:val="9DA5B4"/>
+                <w:sz w:val="24"/>
+              </w:rPr>
+              <w:t>(</w:t>
+            </w:r>
+            <w:r>
+              <w:rPr>
+                <w:rFonts w:ascii="JetBrains Mono" w:hAnsi="JetBrains Mono"/>
+                <w:b w:val="false"/>
+                <w:i w:val="false"/>
+                <w:color w:val="E6E6E6"/>
+                <w:sz w:val="24"/>
+              </w:rPr>
+              <w:t>root</w:t>
+            </w:r>
+            <w:r>
+              <w:rPr>
+                <w:rFonts w:ascii="JetBrains Mono" w:hAnsi="JetBrains Mono"/>
+                <w:b w:val="false"/>
+                <w:i w:val="false"/>
+                <w:color w:val="9DA5B4"/>
+                <w:sz w:val="24"/>
+              </w:rPr>
+              <w:t>)).</w:t>
+            </w:r>
+            <w:r>
+              <w:rPr>
+                <w:rFonts w:ascii="JetBrains Mono" w:hAnsi="JetBrains Mono"/>
+                <w:b w:val="false"/>
+                <w:i w:val="false"/>
+                <w:color w:val="98C379"/>
+                <w:sz w:val="24"/>
+              </w:rPr>
+              <w:t>getResultList</w:t>
+            </w:r>
+            <w:r>
+              <w:rPr>
+                <w:rFonts w:ascii="JetBrains Mono" w:hAnsi="JetBrains Mono"/>
+                <w:b w:val="false"/>
+                <w:i w:val="false"/>
+                <w:color w:val="9DA5B4"/>
+                <w:sz w:val="24"/>
+              </w:rPr>
+              <w:t>();</w:t>
+            </w:r>
+            <w:r>
+              <w:rPr/>
+              <w:br/>
+            </w:r>
+            <w:r>
+              <w:rPr>
+                <w:rFonts w:ascii="JetBrains Mono" w:hAnsi="JetBrains Mono"/>
+                <w:b w:val="false"/>
+                <w:i w:val="false"/>
+                <w:color w:val="9DA5B4"/>
+                <w:sz w:val="24"/>
+              </w:rPr>
+              <w:t xml:space="preserve">    }</w:t>
+            </w:r>
+            <w:r>
+              <w:rPr/>
+              <w:br/>
+              <w:br/>
+            </w:r>
+            <w:r>
+              <w:rPr>
+                <w:rFonts w:ascii="JetBrains Mono" w:hAnsi="JetBrains Mono"/>
+                <w:b w:val="false"/>
+                <w:i w:val="false"/>
+                <w:color w:val="9DA5B4"/>
+                <w:sz w:val="24"/>
+              </w:rPr>
+              <w:t xml:space="preserve">    </w:t>
+            </w:r>
+            <w:r>
+              <w:rPr>
+                <w:rFonts w:ascii="JetBrains Mono" w:hAnsi="JetBrains Mono"/>
+                <w:b w:val="false"/>
+                <w:i w:val="false"/>
+                <w:color w:val="E06C75"/>
+                <w:sz w:val="24"/>
+              </w:rPr>
+              <w:t xml:space="preserve">if </w:t>
+            </w:r>
+            <w:r>
+              <w:rPr>
+                <w:rFonts w:ascii="JetBrains Mono" w:hAnsi="JetBrains Mono"/>
+                <w:b w:val="false"/>
+                <w:i w:val="false"/>
+                <w:color w:val="9DA5B4"/>
+                <w:sz w:val="24"/>
+              </w:rPr>
+              <w:t>(</w:t>
+            </w:r>
+            <w:r>
+              <w:rPr>
+                <w:rFonts w:ascii="JetBrains Mono" w:hAnsi="JetBrains Mono"/>
+                <w:b w:val="false"/>
+                <w:i/>
+                <w:color w:val="F59762"/>
+                <w:sz w:val="24"/>
+              </w:rPr>
               <w:t>searchCriteria</w:t>
             </w:r>
             <w:r>
@@ -1467,31 +1683,51 @@
                 <w:color w:val="9DA5B4"/>
                 <w:sz w:val="24"/>
               </w:rPr>
-              <w:t>()) {</w:t>
-            </w:r>
-            <w:r>
-              <w:rPr/>
-              <w:br/>
-            </w:r>
-            <w:r>
-              <w:rPr>
-                <w:rFonts w:ascii="JetBrains Mono" w:hAnsi="JetBrains Mono"/>
-                <w:b w:val="false"/>
-                <w:i w:val="false"/>
-                <w:color w:val="9DA5B4"/>
-                <w:sz w:val="24"/>
-              </w:rPr>
-              <w:t xml:space="preserve">            </w:t>
-            </w:r>
-            <w:r>
-              <w:rPr>
-                <w:rFonts w:ascii="JetBrains Mono" w:hAnsi="JetBrains Mono"/>
-                <w:b w:val="false"/>
-                <w:i w:val="false"/>
-                <w:color w:val="E06C75"/>
-                <w:sz w:val="24"/>
-              </w:rPr>
-              <w:t xml:space="preserve">if </w:t>
+              <w:t xml:space="preserve">() </w:t>
+            </w:r>
+            <w:r>
+              <w:rPr>
+                <w:rFonts w:ascii="JetBrains Mono" w:hAnsi="JetBrains Mono"/>
+                <w:b w:val="false"/>
+                <w:i w:val="false"/>
+                <w:color w:val="E06C75"/>
+                <w:sz w:val="24"/>
+              </w:rPr>
+              <w:t>!= null</w:t>
+            </w:r>
+            <w:r>
+              <w:rPr>
+                <w:rFonts w:ascii="JetBrains Mono" w:hAnsi="JetBrains Mono"/>
+                <w:b w:val="false"/>
+                <w:i w:val="false"/>
+                <w:color w:val="9DA5B4"/>
+                <w:sz w:val="24"/>
+              </w:rPr>
+              <w:t>) {</w:t>
+            </w:r>
+            <w:r>
+              <w:rPr/>
+              <w:br/>
+            </w:r>
+            <w:r>
+              <w:rPr>
+                <w:rFonts w:ascii="JetBrains Mono" w:hAnsi="JetBrains Mono"/>
+                <w:b w:val="false"/>
+                <w:i w:val="false"/>
+                <w:color w:val="9DA5B4"/>
+                <w:sz w:val="24"/>
+              </w:rPr>
+              <w:t xml:space="preserve">        </w:t>
+            </w:r>
+            <w:r>
+              <w:rPr>
+                <w:rFonts w:ascii="JetBrains Mono" w:hAnsi="JetBrains Mono"/>
+                <w:b w:val="false"/>
+                <w:i w:val="false"/>
+                <w:color w:val="E06C75"/>
+                <w:sz w:val="24"/>
+              </w:rPr>
+              <w:t xml:space="preserve">for </w:t>
             </w:r>
             <w:r>
               <w:rPr>
@@ -1502,720 +1738,6 @@
                 <w:sz w:val="24"/>
               </w:rPr>
               <w:t>(</w:t>
-            </w:r>
-            <w:r>
-              <w:rPr>
-                <w:rFonts w:ascii="JetBrains Mono" w:hAnsi="JetBrains Mono"/>
-                <w:b w:val="false"/>
-                <w:i w:val="false"/>
-                <w:color w:val="98C379"/>
-                <w:sz w:val="24"/>
-              </w:rPr>
-              <w:t>isFieldPresent</w:t>
-            </w:r>
-            <w:r>
-              <w:rPr>
-                <w:rFonts w:ascii="JetBrains Mono" w:hAnsi="JetBrains Mono"/>
-                <w:b w:val="false"/>
-                <w:i w:val="false"/>
-                <w:color w:val="9DA5B4"/>
-                <w:sz w:val="24"/>
-              </w:rPr>
-              <w:t>(</w:t>
-            </w:r>
-            <w:r>
-              <w:rPr>
-                <w:rFonts w:ascii="JetBrains Mono" w:hAnsi="JetBrains Mono"/>
-                <w:b w:val="false"/>
-                <w:i w:val="false"/>
-                <w:color w:val="E6E6E6"/>
-                <w:sz w:val="24"/>
-              </w:rPr>
-              <w:t>fields</w:t>
-            </w:r>
-            <w:r>
-              <w:rPr>
-                <w:rFonts w:ascii="JetBrains Mono" w:hAnsi="JetBrains Mono"/>
-                <w:b w:val="false"/>
-                <w:i w:val="false"/>
-                <w:color w:val="9DA5B4"/>
-                <w:sz w:val="24"/>
-              </w:rPr>
-              <w:t xml:space="preserve">, </w:t>
-            </w:r>
-            <w:r>
-              <w:rPr>
-                <w:rFonts w:ascii="JetBrains Mono" w:hAnsi="JetBrains Mono"/>
-                <w:b w:val="false"/>
-                <w:i w:val="false"/>
-                <w:color w:val="E6E6E6"/>
-                <w:sz w:val="24"/>
-              </w:rPr>
-              <w:t>fieldValuePair</w:t>
-            </w:r>
-            <w:r>
-              <w:rPr>
-                <w:rFonts w:ascii="JetBrains Mono" w:hAnsi="JetBrains Mono"/>
-                <w:b w:val="false"/>
-                <w:i w:val="false"/>
-                <w:color w:val="9DA5B4"/>
-                <w:sz w:val="24"/>
-              </w:rPr>
-              <w:t>.</w:t>
-            </w:r>
-            <w:r>
-              <w:rPr>
-                <w:rFonts w:ascii="JetBrains Mono" w:hAnsi="JetBrains Mono"/>
-                <w:b w:val="false"/>
-                <w:i w:val="false"/>
-                <w:color w:val="98C379"/>
-                <w:sz w:val="24"/>
-              </w:rPr>
-              <w:t>getField</w:t>
-            </w:r>
-            <w:r>
-              <w:rPr>
-                <w:rFonts w:ascii="JetBrains Mono" w:hAnsi="JetBrains Mono"/>
-                <w:b w:val="false"/>
-                <w:i w:val="false"/>
-                <w:color w:val="9DA5B4"/>
-                <w:sz w:val="24"/>
-              </w:rPr>
-              <w:t>())) {</w:t>
-            </w:r>
-            <w:r>
-              <w:rPr/>
-              <w:br/>
-            </w:r>
-            <w:r>
-              <w:rPr>
-                <w:rFonts w:ascii="JetBrains Mono" w:hAnsi="JetBrains Mono"/>
-                <w:b w:val="false"/>
-                <w:i w:val="false"/>
-                <w:color w:val="9DA5B4"/>
-                <w:sz w:val="24"/>
-              </w:rPr>
-              <w:t xml:space="preserve">                </w:t>
-            </w:r>
-            <w:r>
-              <w:rPr>
-                <w:rFonts w:ascii="JetBrains Mono" w:hAnsi="JetBrains Mono"/>
-                <w:b w:val="false"/>
-                <w:i w:val="false"/>
-                <w:color w:val="E06C75"/>
-                <w:sz w:val="24"/>
-              </w:rPr>
-              <w:t xml:space="preserve">if </w:t>
-            </w:r>
-            <w:r>
-              <w:rPr>
-                <w:rFonts w:ascii="JetBrains Mono" w:hAnsi="JetBrains Mono"/>
-                <w:b w:val="false"/>
-                <w:i w:val="false"/>
-                <w:color w:val="9DA5B4"/>
-                <w:sz w:val="24"/>
-              </w:rPr>
-              <w:t>(</w:t>
-            </w:r>
-            <w:r>
-              <w:rPr>
-                <w:rFonts w:ascii="JetBrains Mono" w:hAnsi="JetBrains Mono"/>
-                <w:b w:val="false"/>
-                <w:i w:val="false"/>
-                <w:color w:val="E06C75"/>
-                <w:sz w:val="24"/>
-              </w:rPr>
-              <w:t>!</w:t>
-            </w:r>
-            <w:r>
-              <w:rPr>
-                <w:rFonts w:ascii="JetBrains Mono" w:hAnsi="JetBrains Mono"/>
-                <w:b w:val="false"/>
-                <w:i w:val="false"/>
-                <w:color w:val="98C379"/>
-                <w:sz w:val="24"/>
-              </w:rPr>
-              <w:t>isStringValid</w:t>
-            </w:r>
-            <w:r>
-              <w:rPr>
-                <w:rFonts w:ascii="JetBrains Mono" w:hAnsi="JetBrains Mono"/>
-                <w:b w:val="false"/>
-                <w:i w:val="false"/>
-                <w:color w:val="9DA5B4"/>
-                <w:sz w:val="24"/>
-              </w:rPr>
-              <w:t>(</w:t>
-            </w:r>
-            <w:r>
-              <w:rPr>
-                <w:rFonts w:ascii="JetBrains Mono" w:hAnsi="JetBrains Mono"/>
-                <w:b w:val="false"/>
-                <w:i w:val="false"/>
-                <w:color w:val="E6E6E6"/>
-                <w:sz w:val="24"/>
-              </w:rPr>
-              <w:t>fieldValuePair</w:t>
-            </w:r>
-            <w:r>
-              <w:rPr>
-                <w:rFonts w:ascii="JetBrains Mono" w:hAnsi="JetBrains Mono"/>
-                <w:b w:val="false"/>
-                <w:i w:val="false"/>
-                <w:color w:val="9DA5B4"/>
-                <w:sz w:val="24"/>
-              </w:rPr>
-              <w:t>.</w:t>
-            </w:r>
-            <w:r>
-              <w:rPr>
-                <w:rFonts w:ascii="JetBrains Mono" w:hAnsi="JetBrains Mono"/>
-                <w:b w:val="false"/>
-                <w:i w:val="false"/>
-                <w:color w:val="98C379"/>
-                <w:sz w:val="24"/>
-              </w:rPr>
-              <w:t>getOperation</w:t>
-            </w:r>
-            <w:r>
-              <w:rPr>
-                <w:rFonts w:ascii="JetBrains Mono" w:hAnsi="JetBrains Mono"/>
-                <w:b w:val="false"/>
-                <w:i w:val="false"/>
-                <w:color w:val="9DA5B4"/>
-                <w:sz w:val="24"/>
-              </w:rPr>
-              <w:t>())) {</w:t>
-            </w:r>
-            <w:r>
-              <w:rPr/>
-              <w:br/>
-            </w:r>
-            <w:r>
-              <w:rPr>
-                <w:rFonts w:ascii="JetBrains Mono" w:hAnsi="JetBrains Mono"/>
-                <w:b w:val="false"/>
-                <w:i w:val="false"/>
-                <w:color w:val="9DA5B4"/>
-                <w:sz w:val="24"/>
-              </w:rPr>
-              <w:t xml:space="preserve">                    </w:t>
-            </w:r>
-            <w:r>
-              <w:rPr>
-                <w:rFonts w:ascii="JetBrains Mono" w:hAnsi="JetBrains Mono"/>
-                <w:b w:val="false"/>
-                <w:i w:val="false"/>
-                <w:color w:val="E06C75"/>
-                <w:sz w:val="24"/>
-              </w:rPr>
-              <w:t xml:space="preserve">if </w:t>
-            </w:r>
-            <w:r>
-              <w:rPr>
-                <w:rFonts w:ascii="JetBrains Mono" w:hAnsi="JetBrains Mono"/>
-                <w:b w:val="false"/>
-                <w:i w:val="false"/>
-                <w:color w:val="9DA5B4"/>
-                <w:sz w:val="24"/>
-              </w:rPr>
-              <w:t>(</w:t>
-            </w:r>
-            <w:r>
-              <w:rPr>
-                <w:rFonts w:ascii="JetBrains Mono" w:hAnsi="JetBrains Mono"/>
-                <w:b w:val="false"/>
-                <w:i w:val="false"/>
-                <w:color w:val="E6E6E6"/>
-                <w:sz w:val="24"/>
-              </w:rPr>
-              <w:t>fieldValuePair</w:t>
-            </w:r>
-            <w:r>
-              <w:rPr>
-                <w:rFonts w:ascii="JetBrains Mono" w:hAnsi="JetBrains Mono"/>
-                <w:b w:val="false"/>
-                <w:i w:val="false"/>
-                <w:color w:val="9DA5B4"/>
-                <w:sz w:val="24"/>
-              </w:rPr>
-              <w:t>.</w:t>
-            </w:r>
-            <w:r>
-              <w:rPr>
-                <w:rFonts w:ascii="JetBrains Mono" w:hAnsi="JetBrains Mono"/>
-                <w:b w:val="false"/>
-                <w:i w:val="false"/>
-                <w:color w:val="98C379"/>
-                <w:sz w:val="24"/>
-              </w:rPr>
-              <w:t>getField</w:t>
-            </w:r>
-            <w:r>
-              <w:rPr>
-                <w:rFonts w:ascii="JetBrains Mono" w:hAnsi="JetBrains Mono"/>
-                <w:b w:val="false"/>
-                <w:i w:val="false"/>
-                <w:color w:val="9DA5B4"/>
-                <w:sz w:val="24"/>
-              </w:rPr>
-              <w:t xml:space="preserve">() </w:t>
-            </w:r>
-            <w:r>
-              <w:rPr>
-                <w:rFonts w:ascii="JetBrains Mono" w:hAnsi="JetBrains Mono"/>
-                <w:b w:val="false"/>
-                <w:i w:val="false"/>
-                <w:color w:val="E06C75"/>
-                <w:sz w:val="24"/>
-              </w:rPr>
-              <w:t xml:space="preserve">!= null &amp;&amp; </w:t>
-            </w:r>
-            <w:r>
-              <w:rPr>
-                <w:rFonts w:ascii="JetBrains Mono" w:hAnsi="JetBrains Mono"/>
-                <w:b w:val="false"/>
-                <w:i w:val="false"/>
-                <w:color w:val="E6E6E6"/>
-                <w:sz w:val="24"/>
-              </w:rPr>
-              <w:t>fieldValuePair</w:t>
-            </w:r>
-            <w:r>
-              <w:rPr>
-                <w:rFonts w:ascii="JetBrains Mono" w:hAnsi="JetBrains Mono"/>
-                <w:b w:val="false"/>
-                <w:i w:val="false"/>
-                <w:color w:val="9DA5B4"/>
-                <w:sz w:val="24"/>
-              </w:rPr>
-              <w:t>.</w:t>
-            </w:r>
-            <w:r>
-              <w:rPr>
-                <w:rFonts w:ascii="JetBrains Mono" w:hAnsi="JetBrains Mono"/>
-                <w:b w:val="false"/>
-                <w:i w:val="false"/>
-                <w:color w:val="98C379"/>
-                <w:sz w:val="24"/>
-              </w:rPr>
-              <w:t>getValue</w:t>
-            </w:r>
-            <w:r>
-              <w:rPr>
-                <w:rFonts w:ascii="JetBrains Mono" w:hAnsi="JetBrains Mono"/>
-                <w:b w:val="false"/>
-                <w:i w:val="false"/>
-                <w:color w:val="9DA5B4"/>
-                <w:sz w:val="24"/>
-              </w:rPr>
-              <w:t xml:space="preserve">() </w:t>
-            </w:r>
-            <w:r>
-              <w:rPr>
-                <w:rFonts w:ascii="JetBrains Mono" w:hAnsi="JetBrains Mono"/>
-                <w:b w:val="false"/>
-                <w:i w:val="false"/>
-                <w:color w:val="E06C75"/>
-                <w:sz w:val="24"/>
-              </w:rPr>
-              <w:t>!= null</w:t>
-            </w:r>
-            <w:r>
-              <w:rPr>
-                <w:rFonts w:ascii="JetBrains Mono" w:hAnsi="JetBrains Mono"/>
-                <w:b w:val="false"/>
-                <w:i w:val="false"/>
-                <w:color w:val="9DA5B4"/>
-                <w:sz w:val="24"/>
-              </w:rPr>
-              <w:t>) {</w:t>
-            </w:r>
-            <w:r>
-              <w:rPr/>
-              <w:br/>
-            </w:r>
-            <w:r>
-              <w:rPr>
-                <w:rFonts w:ascii="JetBrains Mono" w:hAnsi="JetBrains Mono"/>
-                <w:b w:val="false"/>
-                <w:i w:val="false"/>
-                <w:color w:val="9DA5B4"/>
-                <w:sz w:val="24"/>
-              </w:rPr>
-              <w:t xml:space="preserve">                        </w:t>
-            </w:r>
-            <w:r>
-              <w:rPr>
-                <w:rFonts w:ascii="JetBrains Mono" w:hAnsi="JetBrains Mono"/>
-                <w:b w:val="false"/>
-                <w:i w:val="false"/>
-                <w:color w:val="F59762"/>
-                <w:sz w:val="24"/>
-              </w:rPr>
-              <w:t>log</w:t>
-            </w:r>
-            <w:r>
-              <w:rPr>
-                <w:rFonts w:ascii="JetBrains Mono" w:hAnsi="JetBrains Mono"/>
-                <w:b w:val="false"/>
-                <w:i w:val="false"/>
-                <w:color w:val="9DA5B4"/>
-                <w:sz w:val="24"/>
-              </w:rPr>
-              <w:t>.</w:t>
-            </w:r>
-            <w:r>
-              <w:rPr>
-                <w:rFonts w:ascii="JetBrains Mono" w:hAnsi="JetBrains Mono"/>
-                <w:b w:val="false"/>
-                <w:i w:val="false"/>
-                <w:color w:val="98C379"/>
-                <w:sz w:val="24"/>
-              </w:rPr>
-              <w:t>info</w:t>
-            </w:r>
-            <w:r>
-              <w:rPr>
-                <w:rFonts w:ascii="JetBrains Mono" w:hAnsi="JetBrains Mono"/>
-                <w:b w:val="false"/>
-                <w:i w:val="false"/>
-                <w:color w:val="9DA5B4"/>
-                <w:sz w:val="24"/>
-              </w:rPr>
-              <w:t>(</w:t>
-            </w:r>
-            <w:r>
-              <w:rPr>
-                <w:rFonts w:ascii="JetBrains Mono" w:hAnsi="JetBrains Mono"/>
-                <w:b w:val="false"/>
-                <w:i w:val="false"/>
-                <w:color w:val="E6C07B"/>
-                <w:sz w:val="24"/>
-              </w:rPr>
-              <w:t>"Field {} is present "</w:t>
-            </w:r>
-            <w:r>
-              <w:rPr>
-                <w:rFonts w:ascii="JetBrains Mono" w:hAnsi="JetBrains Mono"/>
-                <w:b w:val="false"/>
-                <w:i w:val="false"/>
-                <w:color w:val="9DA5B4"/>
-                <w:sz w:val="24"/>
-              </w:rPr>
-              <w:t xml:space="preserve">, </w:t>
-            </w:r>
-            <w:r>
-              <w:rPr>
-                <w:rFonts w:ascii="JetBrains Mono" w:hAnsi="JetBrains Mono"/>
-                <w:b w:val="false"/>
-                <w:i w:val="false"/>
-                <w:color w:val="E6E6E6"/>
-                <w:sz w:val="24"/>
-              </w:rPr>
-              <w:t>fieldValuePair</w:t>
-            </w:r>
-            <w:r>
-              <w:rPr>
-                <w:rFonts w:ascii="JetBrains Mono" w:hAnsi="JetBrains Mono"/>
-                <w:b w:val="false"/>
-                <w:i w:val="false"/>
-                <w:color w:val="9DA5B4"/>
-                <w:sz w:val="24"/>
-              </w:rPr>
-              <w:t>.</w:t>
-            </w:r>
-            <w:r>
-              <w:rPr>
-                <w:rFonts w:ascii="JetBrains Mono" w:hAnsi="JetBrains Mono"/>
-                <w:b w:val="false"/>
-                <w:i w:val="false"/>
-                <w:color w:val="98C379"/>
-                <w:sz w:val="24"/>
-              </w:rPr>
-              <w:t>getField</w:t>
-            </w:r>
-            <w:r>
-              <w:rPr>
-                <w:rFonts w:ascii="JetBrains Mono" w:hAnsi="JetBrains Mono"/>
-                <w:b w:val="false"/>
-                <w:i w:val="false"/>
-                <w:color w:val="9DA5B4"/>
-                <w:sz w:val="24"/>
-              </w:rPr>
-              <w:t>());</w:t>
-            </w:r>
-            <w:r>
-              <w:rPr/>
-              <w:br/>
-            </w:r>
-            <w:r>
-              <w:rPr>
-                <w:rFonts w:ascii="JetBrains Mono" w:hAnsi="JetBrains Mono"/>
-                <w:b w:val="false"/>
-                <w:i w:val="false"/>
-                <w:color w:val="9DA5B4"/>
-                <w:sz w:val="24"/>
-              </w:rPr>
-              <w:t xml:space="preserve">                        </w:t>
-            </w:r>
-            <w:r>
-              <w:rPr>
-                <w:rFonts w:ascii="JetBrains Mono" w:hAnsi="JetBrains Mono"/>
-                <w:b w:val="false"/>
-                <w:i w:val="false"/>
-                <w:color w:val="E6E6E6"/>
-                <w:sz w:val="24"/>
-              </w:rPr>
-              <w:t>predicateList</w:t>
-            </w:r>
-            <w:r>
-              <w:rPr>
-                <w:rFonts w:ascii="JetBrains Mono" w:hAnsi="JetBrains Mono"/>
-                <w:b w:val="false"/>
-                <w:i w:val="false"/>
-                <w:color w:val="9DA5B4"/>
-                <w:sz w:val="24"/>
-              </w:rPr>
-              <w:t>.</w:t>
-            </w:r>
-            <w:r>
-              <w:rPr>
-                <w:rFonts w:ascii="JetBrains Mono" w:hAnsi="JetBrains Mono"/>
-                <w:b w:val="false"/>
-                <w:i w:val="false"/>
-                <w:color w:val="98C379"/>
-                <w:sz w:val="24"/>
-              </w:rPr>
-              <w:t>add</w:t>
-            </w:r>
-            <w:r>
-              <w:rPr>
-                <w:rFonts w:ascii="JetBrains Mono" w:hAnsi="JetBrains Mono"/>
-                <w:b w:val="false"/>
-                <w:i w:val="false"/>
-                <w:color w:val="9DA5B4"/>
-                <w:sz w:val="24"/>
-              </w:rPr>
-              <w:t>(</w:t>
-            </w:r>
-            <w:r>
-              <w:rPr/>
-              <w:br/>
-            </w:r>
-            <w:r>
-              <w:rPr>
-                <w:rFonts w:ascii="JetBrains Mono" w:hAnsi="JetBrains Mono"/>
-                <w:b w:val="false"/>
-                <w:i w:val="false"/>
-                <w:color w:val="9DA5B4"/>
-                <w:sz w:val="24"/>
-              </w:rPr>
-              <w:t xml:space="preserve">                                </w:t>
-            </w:r>
-            <w:r>
-              <w:rPr>
-                <w:rFonts w:ascii="JetBrains Mono" w:hAnsi="JetBrains Mono"/>
-                <w:b w:val="false"/>
-                <w:i w:val="false"/>
-                <w:color w:val="98C379"/>
-                <w:sz w:val="24"/>
-              </w:rPr>
-              <w:t>isBool</w:t>
-            </w:r>
-            <w:r>
-              <w:rPr>
-                <w:rFonts w:ascii="JetBrains Mono" w:hAnsi="JetBrains Mono"/>
-                <w:b w:val="false"/>
-                <w:i w:val="false"/>
-                <w:color w:val="9DA5B4"/>
-                <w:sz w:val="24"/>
-              </w:rPr>
-              <w:t>(</w:t>
-            </w:r>
-            <w:r>
-              <w:rPr>
-                <w:rFonts w:ascii="JetBrains Mono" w:hAnsi="JetBrains Mono"/>
-                <w:b w:val="false"/>
-                <w:i w:val="false"/>
-                <w:color w:val="E6E6E6"/>
-                <w:sz w:val="24"/>
-              </w:rPr>
-              <w:t>fieldValuePair</w:t>
-            </w:r>
-            <w:r>
-              <w:rPr>
-                <w:rFonts w:ascii="JetBrains Mono" w:hAnsi="JetBrains Mono"/>
-                <w:b w:val="false"/>
-                <w:i w:val="false"/>
-                <w:color w:val="9DA5B4"/>
-                <w:sz w:val="24"/>
-              </w:rPr>
-              <w:t>.</w:t>
-            </w:r>
-            <w:r>
-              <w:rPr>
-                <w:rFonts w:ascii="JetBrains Mono" w:hAnsi="JetBrains Mono"/>
-                <w:b w:val="false"/>
-                <w:i w:val="false"/>
-                <w:color w:val="98C379"/>
-                <w:sz w:val="24"/>
-              </w:rPr>
-              <w:t>getValue</w:t>
-            </w:r>
-            <w:r>
-              <w:rPr>
-                <w:rFonts w:ascii="JetBrains Mono" w:hAnsi="JetBrains Mono"/>
-                <w:b w:val="false"/>
-                <w:i w:val="false"/>
-                <w:color w:val="9DA5B4"/>
-                <w:sz w:val="24"/>
-              </w:rPr>
-              <w:t xml:space="preserve">()) </w:t>
-            </w:r>
-            <w:r>
-              <w:rPr>
-                <w:rFonts w:ascii="JetBrains Mono" w:hAnsi="JetBrains Mono"/>
-                <w:b w:val="false"/>
-                <w:i w:val="false"/>
-                <w:color w:val="E06C75"/>
-                <w:sz w:val="24"/>
-              </w:rPr>
-              <w:t>?</w:t>
-            </w:r>
-            <w:r>
-              <w:rPr/>
-              <w:br/>
-            </w:r>
-            <w:r>
-              <w:rPr>
-                <w:rFonts w:ascii="JetBrains Mono" w:hAnsi="JetBrains Mono"/>
-                <w:b w:val="false"/>
-                <w:i w:val="false"/>
-                <w:color w:val="E06C75"/>
-                <w:sz w:val="24"/>
-              </w:rPr>
-              <w:t xml:space="preserve">                                        </w:t>
-            </w:r>
-            <w:r>
-              <w:rPr>
-                <w:rFonts w:ascii="JetBrains Mono" w:hAnsi="JetBrains Mono"/>
-                <w:b w:val="false"/>
-                <w:i w:val="false"/>
-                <w:color w:val="E6E6E6"/>
-                <w:sz w:val="24"/>
-              </w:rPr>
-              <w:t>cb</w:t>
-            </w:r>
-            <w:r>
-              <w:rPr>
-                <w:rFonts w:ascii="JetBrains Mono" w:hAnsi="JetBrains Mono"/>
-                <w:b w:val="false"/>
-                <w:i w:val="false"/>
-                <w:color w:val="9DA5B4"/>
-                <w:sz w:val="24"/>
-              </w:rPr>
-              <w:t>.</w:t>
-            </w:r>
-            <w:r>
-              <w:rPr>
-                <w:rFonts w:ascii="JetBrains Mono" w:hAnsi="JetBrains Mono"/>
-                <w:b w:val="false"/>
-                <w:i w:val="false"/>
-                <w:color w:val="98C379"/>
-                <w:sz w:val="24"/>
-              </w:rPr>
-              <w:t>equal</w:t>
-            </w:r>
-            <w:r>
-              <w:rPr>
-                <w:rFonts w:ascii="JetBrains Mono" w:hAnsi="JetBrains Mono"/>
-                <w:b w:val="false"/>
-                <w:i w:val="false"/>
-                <w:color w:val="9DA5B4"/>
-                <w:sz w:val="24"/>
-              </w:rPr>
-              <w:t>(</w:t>
-            </w:r>
-            <w:r>
-              <w:rPr>
-                <w:rFonts w:ascii="JetBrains Mono" w:hAnsi="JetBrains Mono"/>
-                <w:b w:val="false"/>
-                <w:i w:val="false"/>
-                <w:color w:val="E6E6E6"/>
-                <w:sz w:val="24"/>
-              </w:rPr>
-              <w:t>root</w:t>
-            </w:r>
-            <w:r>
-              <w:rPr>
-                <w:rFonts w:ascii="JetBrains Mono" w:hAnsi="JetBrains Mono"/>
-                <w:b w:val="false"/>
-                <w:i w:val="false"/>
-                <w:color w:val="9DA5B4"/>
-                <w:sz w:val="24"/>
-              </w:rPr>
-              <w:t>.</w:t>
-            </w:r>
-            <w:r>
-              <w:rPr>
-                <w:rFonts w:ascii="JetBrains Mono" w:hAnsi="JetBrains Mono"/>
-                <w:b w:val="false"/>
-                <w:i w:val="false"/>
-                <w:color w:val="98C379"/>
-                <w:sz w:val="24"/>
-              </w:rPr>
-              <w:t>get</w:t>
-            </w:r>
-            <w:r>
-              <w:rPr>
-                <w:rFonts w:ascii="JetBrains Mono" w:hAnsi="JetBrains Mono"/>
-                <w:b w:val="false"/>
-                <w:i w:val="false"/>
-                <w:color w:val="9DA5B4"/>
-                <w:sz w:val="24"/>
-              </w:rPr>
-              <w:t>(</w:t>
-            </w:r>
-            <w:r>
-              <w:rPr>
-                <w:rFonts w:ascii="JetBrains Mono" w:hAnsi="JetBrains Mono"/>
-                <w:b w:val="false"/>
-                <w:i w:val="false"/>
-                <w:color w:val="E6E6E6"/>
-                <w:sz w:val="24"/>
-              </w:rPr>
-              <w:t>fieldValuePair</w:t>
-            </w:r>
-            <w:r>
-              <w:rPr>
-                <w:rFonts w:ascii="JetBrains Mono" w:hAnsi="JetBrains Mono"/>
-                <w:b w:val="false"/>
-                <w:i w:val="false"/>
-                <w:color w:val="9DA5B4"/>
-                <w:sz w:val="24"/>
-              </w:rPr>
-              <w:t>.</w:t>
-            </w:r>
-            <w:r>
-              <w:rPr>
-                <w:rFonts w:ascii="JetBrains Mono" w:hAnsi="JetBrains Mono"/>
-                <w:b w:val="false"/>
-                <w:i w:val="false"/>
-                <w:color w:val="98C379"/>
-                <w:sz w:val="24"/>
-              </w:rPr>
-              <w:t>getField</w:t>
-            </w:r>
-            <w:r>
-              <w:rPr>
-                <w:rFonts w:ascii="JetBrains Mono" w:hAnsi="JetBrains Mono"/>
-                <w:b w:val="false"/>
-                <w:i w:val="false"/>
-                <w:color w:val="9DA5B4"/>
-                <w:sz w:val="24"/>
-              </w:rPr>
-              <w:t xml:space="preserve">()), </w:t>
             </w:r>
             <w:r>
               <w:rPr>
@@ -2225,6 +1747,824 @@
                 <w:color w:val="56B6C2"/>
                 <w:sz w:val="24"/>
               </w:rPr>
+              <w:t xml:space="preserve">FieldValuePair </w:t>
+            </w:r>
+            <w:r>
+              <w:rPr>
+                <w:rFonts w:ascii="JetBrains Mono" w:hAnsi="JetBrains Mono"/>
+                <w:b w:val="false"/>
+                <w:i w:val="false"/>
+                <w:color w:val="E6E6E6"/>
+                <w:sz w:val="24"/>
+              </w:rPr>
+              <w:t xml:space="preserve">fieldValuePair </w:t>
+            </w:r>
+            <w:r>
+              <w:rPr>
+                <w:rFonts w:ascii="JetBrains Mono" w:hAnsi="JetBrains Mono"/>
+                <w:b w:val="false"/>
+                <w:i w:val="false"/>
+                <w:color w:val="E06C75"/>
+                <w:sz w:val="24"/>
+              </w:rPr>
+              <w:t xml:space="preserve">: </w:t>
+            </w:r>
+            <w:r>
+              <w:rPr>
+                <w:rFonts w:ascii="JetBrains Mono" w:hAnsi="JetBrains Mono"/>
+                <w:b w:val="false"/>
+                <w:i/>
+                <w:color w:val="F59762"/>
+                <w:sz w:val="24"/>
+              </w:rPr>
+              <w:t>searchCriteria</w:t>
+            </w:r>
+            <w:r>
+              <w:rPr>
+                <w:rFonts w:ascii="JetBrains Mono" w:hAnsi="JetBrains Mono"/>
+                <w:b w:val="false"/>
+                <w:i w:val="false"/>
+                <w:color w:val="9DA5B4"/>
+                <w:sz w:val="24"/>
+              </w:rPr>
+              <w:t>.</w:t>
+            </w:r>
+            <w:r>
+              <w:rPr>
+                <w:rFonts w:ascii="JetBrains Mono" w:hAnsi="JetBrains Mono"/>
+                <w:b w:val="false"/>
+                <w:i w:val="false"/>
+                <w:color w:val="98C379"/>
+                <w:sz w:val="24"/>
+              </w:rPr>
+              <w:t>getFieldValuePair</w:t>
+            </w:r>
+            <w:r>
+              <w:rPr>
+                <w:rFonts w:ascii="JetBrains Mono" w:hAnsi="JetBrains Mono"/>
+                <w:b w:val="false"/>
+                <w:i w:val="false"/>
+                <w:color w:val="9DA5B4"/>
+                <w:sz w:val="24"/>
+              </w:rPr>
+              <w:t>()) {</w:t>
+            </w:r>
+            <w:r>
+              <w:rPr/>
+              <w:br/>
+            </w:r>
+            <w:r>
+              <w:rPr>
+                <w:rFonts w:ascii="JetBrains Mono" w:hAnsi="JetBrains Mono"/>
+                <w:b w:val="false"/>
+                <w:i w:val="false"/>
+                <w:color w:val="9DA5B4"/>
+                <w:sz w:val="24"/>
+              </w:rPr>
+              <w:t xml:space="preserve">            </w:t>
+            </w:r>
+            <w:r>
+              <w:rPr>
+                <w:rFonts w:ascii="JetBrains Mono" w:hAnsi="JetBrains Mono"/>
+                <w:b w:val="false"/>
+                <w:i w:val="false"/>
+                <w:color w:val="E06C75"/>
+                <w:sz w:val="24"/>
+              </w:rPr>
+              <w:t xml:space="preserve">if </w:t>
+            </w:r>
+            <w:r>
+              <w:rPr>
+                <w:rFonts w:ascii="JetBrains Mono" w:hAnsi="JetBrains Mono"/>
+                <w:b w:val="false"/>
+                <w:i w:val="false"/>
+                <w:color w:val="9DA5B4"/>
+                <w:sz w:val="24"/>
+              </w:rPr>
+              <w:t>(</w:t>
+            </w:r>
+            <w:r>
+              <w:rPr>
+                <w:rFonts w:ascii="JetBrains Mono" w:hAnsi="JetBrains Mono"/>
+                <w:b w:val="false"/>
+                <w:i w:val="false"/>
+                <w:color w:val="98C379"/>
+                <w:sz w:val="24"/>
+              </w:rPr>
+              <w:t>isFieldPresent</w:t>
+            </w:r>
+            <w:r>
+              <w:rPr>
+                <w:rFonts w:ascii="JetBrains Mono" w:hAnsi="JetBrains Mono"/>
+                <w:b w:val="false"/>
+                <w:i w:val="false"/>
+                <w:color w:val="9DA5B4"/>
+                <w:sz w:val="24"/>
+              </w:rPr>
+              <w:t>(</w:t>
+            </w:r>
+            <w:r>
+              <w:rPr>
+                <w:rFonts w:ascii="JetBrains Mono" w:hAnsi="JetBrains Mono"/>
+                <w:b w:val="false"/>
+                <w:i w:val="false"/>
+                <w:color w:val="E6E6E6"/>
+                <w:sz w:val="24"/>
+              </w:rPr>
+              <w:t>fields</w:t>
+            </w:r>
+            <w:r>
+              <w:rPr>
+                <w:rFonts w:ascii="JetBrains Mono" w:hAnsi="JetBrains Mono"/>
+                <w:b w:val="false"/>
+                <w:i w:val="false"/>
+                <w:color w:val="9DA5B4"/>
+                <w:sz w:val="24"/>
+              </w:rPr>
+              <w:t xml:space="preserve">, </w:t>
+            </w:r>
+            <w:r>
+              <w:rPr>
+                <w:rFonts w:ascii="JetBrains Mono" w:hAnsi="JetBrains Mono"/>
+                <w:b w:val="false"/>
+                <w:i w:val="false"/>
+                <w:color w:val="E6E6E6"/>
+                <w:sz w:val="24"/>
+              </w:rPr>
+              <w:t>fieldValuePair</w:t>
+            </w:r>
+            <w:r>
+              <w:rPr>
+                <w:rFonts w:ascii="JetBrains Mono" w:hAnsi="JetBrains Mono"/>
+                <w:b w:val="false"/>
+                <w:i w:val="false"/>
+                <w:color w:val="9DA5B4"/>
+                <w:sz w:val="24"/>
+              </w:rPr>
+              <w:t>.</w:t>
+            </w:r>
+            <w:r>
+              <w:rPr>
+                <w:rFonts w:ascii="JetBrains Mono" w:hAnsi="JetBrains Mono"/>
+                <w:b w:val="false"/>
+                <w:i w:val="false"/>
+                <w:color w:val="98C379"/>
+                <w:sz w:val="24"/>
+              </w:rPr>
+              <w:t>getField</w:t>
+            </w:r>
+            <w:r>
+              <w:rPr>
+                <w:rFonts w:ascii="JetBrains Mono" w:hAnsi="JetBrains Mono"/>
+                <w:b w:val="false"/>
+                <w:i w:val="false"/>
+                <w:color w:val="9DA5B4"/>
+                <w:sz w:val="24"/>
+              </w:rPr>
+              <w:t>())) {</w:t>
+            </w:r>
+            <w:r>
+              <w:rPr/>
+              <w:br/>
+            </w:r>
+            <w:r>
+              <w:rPr>
+                <w:rFonts w:ascii="JetBrains Mono" w:hAnsi="JetBrains Mono"/>
+                <w:b w:val="false"/>
+                <w:i w:val="false"/>
+                <w:color w:val="9DA5B4"/>
+                <w:sz w:val="24"/>
+              </w:rPr>
+              <w:t xml:space="preserve">                </w:t>
+            </w:r>
+            <w:r>
+              <w:rPr>
+                <w:rFonts w:ascii="JetBrains Mono" w:hAnsi="JetBrains Mono"/>
+                <w:b w:val="false"/>
+                <w:i w:val="false"/>
+                <w:color w:val="E06C75"/>
+                <w:sz w:val="24"/>
+              </w:rPr>
+              <w:t xml:space="preserve">if </w:t>
+            </w:r>
+            <w:r>
+              <w:rPr>
+                <w:rFonts w:ascii="JetBrains Mono" w:hAnsi="JetBrains Mono"/>
+                <w:b w:val="false"/>
+                <w:i w:val="false"/>
+                <w:color w:val="9DA5B4"/>
+                <w:sz w:val="24"/>
+              </w:rPr>
+              <w:t>(</w:t>
+            </w:r>
+            <w:r>
+              <w:rPr>
+                <w:rFonts w:ascii="JetBrains Mono" w:hAnsi="JetBrains Mono"/>
+                <w:b w:val="false"/>
+                <w:i w:val="false"/>
+                <w:color w:val="E06C75"/>
+                <w:sz w:val="24"/>
+              </w:rPr>
+              <w:t>!</w:t>
+            </w:r>
+            <w:r>
+              <w:rPr>
+                <w:rFonts w:ascii="JetBrains Mono" w:hAnsi="JetBrains Mono"/>
+                <w:b w:val="false"/>
+                <w:i w:val="false"/>
+                <w:color w:val="98C379"/>
+                <w:sz w:val="24"/>
+              </w:rPr>
+              <w:t>isStringValid</w:t>
+            </w:r>
+            <w:r>
+              <w:rPr>
+                <w:rFonts w:ascii="JetBrains Mono" w:hAnsi="JetBrains Mono"/>
+                <w:b w:val="false"/>
+                <w:i w:val="false"/>
+                <w:color w:val="9DA5B4"/>
+                <w:sz w:val="24"/>
+              </w:rPr>
+              <w:t>(</w:t>
+            </w:r>
+            <w:r>
+              <w:rPr>
+                <w:rFonts w:ascii="JetBrains Mono" w:hAnsi="JetBrains Mono"/>
+                <w:b w:val="false"/>
+                <w:i w:val="false"/>
+                <w:color w:val="E6E6E6"/>
+                <w:sz w:val="24"/>
+              </w:rPr>
+              <w:t>fieldValuePair</w:t>
+            </w:r>
+            <w:r>
+              <w:rPr>
+                <w:rFonts w:ascii="JetBrains Mono" w:hAnsi="JetBrains Mono"/>
+                <w:b w:val="false"/>
+                <w:i w:val="false"/>
+                <w:color w:val="9DA5B4"/>
+                <w:sz w:val="24"/>
+              </w:rPr>
+              <w:t>.</w:t>
+            </w:r>
+            <w:r>
+              <w:rPr>
+                <w:rFonts w:ascii="JetBrains Mono" w:hAnsi="JetBrains Mono"/>
+                <w:b w:val="false"/>
+                <w:i w:val="false"/>
+                <w:color w:val="98C379"/>
+                <w:sz w:val="24"/>
+              </w:rPr>
+              <w:t>getOperation</w:t>
+            </w:r>
+            <w:r>
+              <w:rPr>
+                <w:rFonts w:ascii="JetBrains Mono" w:hAnsi="JetBrains Mono"/>
+                <w:b w:val="false"/>
+                <w:i w:val="false"/>
+                <w:color w:val="9DA5B4"/>
+                <w:sz w:val="24"/>
+              </w:rPr>
+              <w:t>())) {</w:t>
+            </w:r>
+            <w:r>
+              <w:rPr/>
+              <w:br/>
+            </w:r>
+            <w:r>
+              <w:rPr>
+                <w:rFonts w:ascii="JetBrains Mono" w:hAnsi="JetBrains Mono"/>
+                <w:b w:val="false"/>
+                <w:i w:val="false"/>
+                <w:color w:val="9DA5B4"/>
+                <w:sz w:val="24"/>
+              </w:rPr>
+              <w:t xml:space="preserve">                    </w:t>
+            </w:r>
+            <w:r>
+              <w:rPr>
+                <w:rFonts w:ascii="JetBrains Mono" w:hAnsi="JetBrains Mono"/>
+                <w:b w:val="false"/>
+                <w:i w:val="false"/>
+                <w:color w:val="E06C75"/>
+                <w:sz w:val="24"/>
+              </w:rPr>
+              <w:t xml:space="preserve">if </w:t>
+            </w:r>
+            <w:r>
+              <w:rPr>
+                <w:rFonts w:ascii="JetBrains Mono" w:hAnsi="JetBrains Mono"/>
+                <w:b w:val="false"/>
+                <w:i w:val="false"/>
+                <w:color w:val="9DA5B4"/>
+                <w:sz w:val="24"/>
+              </w:rPr>
+              <w:t>(</w:t>
+            </w:r>
+            <w:r>
+              <w:rPr>
+                <w:rFonts w:ascii="JetBrains Mono" w:hAnsi="JetBrains Mono"/>
+                <w:b w:val="false"/>
+                <w:i w:val="false"/>
+                <w:color w:val="E6E6E6"/>
+                <w:sz w:val="24"/>
+              </w:rPr>
+              <w:t>fieldValuePair</w:t>
+            </w:r>
+            <w:r>
+              <w:rPr>
+                <w:rFonts w:ascii="JetBrains Mono" w:hAnsi="JetBrains Mono"/>
+                <w:b w:val="false"/>
+                <w:i w:val="false"/>
+                <w:color w:val="9DA5B4"/>
+                <w:sz w:val="24"/>
+              </w:rPr>
+              <w:t>.</w:t>
+            </w:r>
+            <w:r>
+              <w:rPr>
+                <w:rFonts w:ascii="JetBrains Mono" w:hAnsi="JetBrains Mono"/>
+                <w:b w:val="false"/>
+                <w:i w:val="false"/>
+                <w:color w:val="98C379"/>
+                <w:sz w:val="24"/>
+              </w:rPr>
+              <w:t>getField</w:t>
+            </w:r>
+            <w:r>
+              <w:rPr>
+                <w:rFonts w:ascii="JetBrains Mono" w:hAnsi="JetBrains Mono"/>
+                <w:b w:val="false"/>
+                <w:i w:val="false"/>
+                <w:color w:val="9DA5B4"/>
+                <w:sz w:val="24"/>
+              </w:rPr>
+              <w:t xml:space="preserve">() </w:t>
+            </w:r>
+            <w:r>
+              <w:rPr>
+                <w:rFonts w:ascii="JetBrains Mono" w:hAnsi="JetBrains Mono"/>
+                <w:b w:val="false"/>
+                <w:i w:val="false"/>
+                <w:color w:val="E06C75"/>
+                <w:sz w:val="24"/>
+              </w:rPr>
+              <w:t xml:space="preserve">!= null &amp;&amp; </w:t>
+            </w:r>
+            <w:r>
+              <w:rPr>
+                <w:rFonts w:ascii="JetBrains Mono" w:hAnsi="JetBrains Mono"/>
+                <w:b w:val="false"/>
+                <w:i w:val="false"/>
+                <w:color w:val="E6E6E6"/>
+                <w:sz w:val="24"/>
+              </w:rPr>
+              <w:t>fieldValuePair</w:t>
+            </w:r>
+            <w:r>
+              <w:rPr>
+                <w:rFonts w:ascii="JetBrains Mono" w:hAnsi="JetBrains Mono"/>
+                <w:b w:val="false"/>
+                <w:i w:val="false"/>
+                <w:color w:val="9DA5B4"/>
+                <w:sz w:val="24"/>
+              </w:rPr>
+              <w:t>.</w:t>
+            </w:r>
+            <w:r>
+              <w:rPr>
+                <w:rFonts w:ascii="JetBrains Mono" w:hAnsi="JetBrains Mono"/>
+                <w:b w:val="false"/>
+                <w:i w:val="false"/>
+                <w:color w:val="98C379"/>
+                <w:sz w:val="24"/>
+              </w:rPr>
+              <w:t>getValue</w:t>
+            </w:r>
+            <w:r>
+              <w:rPr>
+                <w:rFonts w:ascii="JetBrains Mono" w:hAnsi="JetBrains Mono"/>
+                <w:b w:val="false"/>
+                <w:i w:val="false"/>
+                <w:color w:val="9DA5B4"/>
+                <w:sz w:val="24"/>
+              </w:rPr>
+              <w:t xml:space="preserve">() </w:t>
+            </w:r>
+            <w:r>
+              <w:rPr>
+                <w:rFonts w:ascii="JetBrains Mono" w:hAnsi="JetBrains Mono"/>
+                <w:b w:val="false"/>
+                <w:i w:val="false"/>
+                <w:color w:val="E06C75"/>
+                <w:sz w:val="24"/>
+              </w:rPr>
+              <w:t>!= null</w:t>
+            </w:r>
+            <w:r>
+              <w:rPr>
+                <w:rFonts w:ascii="JetBrains Mono" w:hAnsi="JetBrains Mono"/>
+                <w:b w:val="false"/>
+                <w:i w:val="false"/>
+                <w:color w:val="9DA5B4"/>
+                <w:sz w:val="24"/>
+              </w:rPr>
+              <w:t>) {</w:t>
+            </w:r>
+            <w:r>
+              <w:rPr/>
+              <w:br/>
+            </w:r>
+            <w:r>
+              <w:rPr>
+                <w:rFonts w:ascii="JetBrains Mono" w:hAnsi="JetBrains Mono"/>
+                <w:b w:val="false"/>
+                <w:i w:val="false"/>
+                <w:color w:val="9DA5B4"/>
+                <w:sz w:val="24"/>
+              </w:rPr>
+              <w:t xml:space="preserve">                        </w:t>
+            </w:r>
+            <w:r>
+              <w:rPr>
+                <w:rFonts w:ascii="JetBrains Mono" w:hAnsi="JetBrains Mono"/>
+                <w:b w:val="false"/>
+                <w:i w:val="false"/>
+                <w:color w:val="F59762"/>
+                <w:sz w:val="24"/>
+              </w:rPr>
+              <w:t>log</w:t>
+            </w:r>
+            <w:r>
+              <w:rPr>
+                <w:rFonts w:ascii="JetBrains Mono" w:hAnsi="JetBrains Mono"/>
+                <w:b w:val="false"/>
+                <w:i w:val="false"/>
+                <w:color w:val="9DA5B4"/>
+                <w:sz w:val="24"/>
+              </w:rPr>
+              <w:t>.</w:t>
+            </w:r>
+            <w:r>
+              <w:rPr>
+                <w:rFonts w:ascii="JetBrains Mono" w:hAnsi="JetBrains Mono"/>
+                <w:b w:val="false"/>
+                <w:i w:val="false"/>
+                <w:color w:val="98C379"/>
+                <w:sz w:val="24"/>
+              </w:rPr>
+              <w:t>info</w:t>
+            </w:r>
+            <w:r>
+              <w:rPr>
+                <w:rFonts w:ascii="JetBrains Mono" w:hAnsi="JetBrains Mono"/>
+                <w:b w:val="false"/>
+                <w:i w:val="false"/>
+                <w:color w:val="9DA5B4"/>
+                <w:sz w:val="24"/>
+              </w:rPr>
+              <w:t>(</w:t>
+            </w:r>
+            <w:r>
+              <w:rPr>
+                <w:rFonts w:ascii="JetBrains Mono" w:hAnsi="JetBrains Mono"/>
+                <w:b w:val="false"/>
+                <w:i w:val="false"/>
+                <w:color w:val="E6C07B"/>
+                <w:sz w:val="24"/>
+              </w:rPr>
+              <w:t>"Field {} is present "</w:t>
+            </w:r>
+            <w:r>
+              <w:rPr>
+                <w:rFonts w:ascii="JetBrains Mono" w:hAnsi="JetBrains Mono"/>
+                <w:b w:val="false"/>
+                <w:i w:val="false"/>
+                <w:color w:val="9DA5B4"/>
+                <w:sz w:val="24"/>
+              </w:rPr>
+              <w:t xml:space="preserve">, </w:t>
+            </w:r>
+            <w:r>
+              <w:rPr>
+                <w:rFonts w:ascii="JetBrains Mono" w:hAnsi="JetBrains Mono"/>
+                <w:b w:val="false"/>
+                <w:i w:val="false"/>
+                <w:color w:val="E6E6E6"/>
+                <w:sz w:val="24"/>
+              </w:rPr>
+              <w:t>fieldValuePair</w:t>
+            </w:r>
+            <w:r>
+              <w:rPr>
+                <w:rFonts w:ascii="JetBrains Mono" w:hAnsi="JetBrains Mono"/>
+                <w:b w:val="false"/>
+                <w:i w:val="false"/>
+                <w:color w:val="9DA5B4"/>
+                <w:sz w:val="24"/>
+              </w:rPr>
+              <w:t>.</w:t>
+            </w:r>
+            <w:r>
+              <w:rPr>
+                <w:rFonts w:ascii="JetBrains Mono" w:hAnsi="JetBrains Mono"/>
+                <w:b w:val="false"/>
+                <w:i w:val="false"/>
+                <w:color w:val="98C379"/>
+                <w:sz w:val="24"/>
+              </w:rPr>
+              <w:t>getField</w:t>
+            </w:r>
+            <w:r>
+              <w:rPr>
+                <w:rFonts w:ascii="JetBrains Mono" w:hAnsi="JetBrains Mono"/>
+                <w:b w:val="false"/>
+                <w:i w:val="false"/>
+                <w:color w:val="9DA5B4"/>
+                <w:sz w:val="24"/>
+              </w:rPr>
+              <w:t>());</w:t>
+            </w:r>
+            <w:r>
+              <w:rPr/>
+              <w:br/>
+            </w:r>
+            <w:r>
+              <w:rPr>
+                <w:rFonts w:ascii="JetBrains Mono" w:hAnsi="JetBrains Mono"/>
+                <w:b w:val="false"/>
+                <w:i w:val="false"/>
+                <w:color w:val="9DA5B4"/>
+                <w:sz w:val="24"/>
+              </w:rPr>
+              <w:t xml:space="preserve">                        </w:t>
+            </w:r>
+            <w:r>
+              <w:rPr>
+                <w:rFonts w:ascii="JetBrains Mono" w:hAnsi="JetBrains Mono"/>
+                <w:b w:val="false"/>
+                <w:i w:val="false"/>
+                <w:color w:val="E6E6E6"/>
+                <w:sz w:val="24"/>
+              </w:rPr>
+              <w:t>predicateList</w:t>
+            </w:r>
+            <w:r>
+              <w:rPr>
+                <w:rFonts w:ascii="JetBrains Mono" w:hAnsi="JetBrains Mono"/>
+                <w:b w:val="false"/>
+                <w:i w:val="false"/>
+                <w:color w:val="9DA5B4"/>
+                <w:sz w:val="24"/>
+              </w:rPr>
+              <w:t>.</w:t>
+            </w:r>
+            <w:r>
+              <w:rPr>
+                <w:rFonts w:ascii="JetBrains Mono" w:hAnsi="JetBrains Mono"/>
+                <w:b w:val="false"/>
+                <w:i w:val="false"/>
+                <w:color w:val="98C379"/>
+                <w:sz w:val="24"/>
+              </w:rPr>
+              <w:t>add</w:t>
+            </w:r>
+            <w:r>
+              <w:rPr>
+                <w:rFonts w:ascii="JetBrains Mono" w:hAnsi="JetBrains Mono"/>
+                <w:b w:val="false"/>
+                <w:i w:val="false"/>
+                <w:color w:val="9DA5B4"/>
+                <w:sz w:val="24"/>
+              </w:rPr>
+              <w:t>(</w:t>
+            </w:r>
+            <w:r>
+              <w:rPr/>
+              <w:br/>
+            </w:r>
+            <w:r>
+              <w:rPr>
+                <w:rFonts w:ascii="JetBrains Mono" w:hAnsi="JetBrains Mono"/>
+                <w:b w:val="false"/>
+                <w:i w:val="false"/>
+                <w:color w:val="9DA5B4"/>
+                <w:sz w:val="24"/>
+              </w:rPr>
+              <w:t xml:space="preserve">                                </w:t>
+            </w:r>
+            <w:r>
+              <w:rPr>
+                <w:rFonts w:ascii="JetBrains Mono" w:hAnsi="JetBrains Mono"/>
+                <w:b w:val="false"/>
+                <w:i w:val="false"/>
+                <w:color w:val="98C379"/>
+                <w:sz w:val="24"/>
+              </w:rPr>
+              <w:t>isBool</w:t>
+            </w:r>
+            <w:r>
+              <w:rPr>
+                <w:rFonts w:ascii="JetBrains Mono" w:hAnsi="JetBrains Mono"/>
+                <w:b w:val="false"/>
+                <w:i w:val="false"/>
+                <w:color w:val="9DA5B4"/>
+                <w:sz w:val="24"/>
+              </w:rPr>
+              <w:t>(</w:t>
+            </w:r>
+            <w:r>
+              <w:rPr>
+                <w:rFonts w:ascii="JetBrains Mono" w:hAnsi="JetBrains Mono"/>
+                <w:b w:val="false"/>
+                <w:i w:val="false"/>
+                <w:color w:val="E6E6E6"/>
+                <w:sz w:val="24"/>
+              </w:rPr>
+              <w:t>fieldValuePair</w:t>
+            </w:r>
+            <w:r>
+              <w:rPr>
+                <w:rFonts w:ascii="JetBrains Mono" w:hAnsi="JetBrains Mono"/>
+                <w:b w:val="false"/>
+                <w:i w:val="false"/>
+                <w:color w:val="9DA5B4"/>
+                <w:sz w:val="24"/>
+              </w:rPr>
+              <w:t>.</w:t>
+            </w:r>
+            <w:r>
+              <w:rPr>
+                <w:rFonts w:ascii="JetBrains Mono" w:hAnsi="JetBrains Mono"/>
+                <w:b w:val="false"/>
+                <w:i w:val="false"/>
+                <w:color w:val="98C379"/>
+                <w:sz w:val="24"/>
+              </w:rPr>
+              <w:t>getValue</w:t>
+            </w:r>
+            <w:r>
+              <w:rPr>
+                <w:rFonts w:ascii="JetBrains Mono" w:hAnsi="JetBrains Mono"/>
+                <w:b w:val="false"/>
+                <w:i w:val="false"/>
+                <w:color w:val="9DA5B4"/>
+                <w:sz w:val="24"/>
+              </w:rPr>
+              <w:t xml:space="preserve">()) </w:t>
+            </w:r>
+            <w:r>
+              <w:rPr>
+                <w:rFonts w:ascii="JetBrains Mono" w:hAnsi="JetBrains Mono"/>
+                <w:b w:val="false"/>
+                <w:i w:val="false"/>
+                <w:color w:val="E06C75"/>
+                <w:sz w:val="24"/>
+              </w:rPr>
+              <w:t>?</w:t>
+            </w:r>
+            <w:r>
+              <w:rPr/>
+              <w:br/>
+            </w:r>
+            <w:r>
+              <w:rPr>
+                <w:rFonts w:ascii="JetBrains Mono" w:hAnsi="JetBrains Mono"/>
+                <w:b w:val="false"/>
+                <w:i w:val="false"/>
+                <w:color w:val="E06C75"/>
+                <w:sz w:val="24"/>
+              </w:rPr>
+              <w:t xml:space="preserve">                                        </w:t>
+            </w:r>
+            <w:r>
+              <w:rPr>
+                <w:rFonts w:ascii="JetBrains Mono" w:hAnsi="JetBrains Mono"/>
+                <w:b w:val="false"/>
+                <w:i w:val="false"/>
+                <w:color w:val="E6E6E6"/>
+                <w:sz w:val="24"/>
+              </w:rPr>
+              <w:t>cb</w:t>
+            </w:r>
+            <w:r>
+              <w:rPr>
+                <w:rFonts w:ascii="JetBrains Mono" w:hAnsi="JetBrains Mono"/>
+                <w:b w:val="false"/>
+                <w:i w:val="false"/>
+                <w:color w:val="9DA5B4"/>
+                <w:sz w:val="24"/>
+              </w:rPr>
+              <w:t>.</w:t>
+            </w:r>
+            <w:r>
+              <w:rPr>
+                <w:rFonts w:ascii="JetBrains Mono" w:hAnsi="JetBrains Mono"/>
+                <w:b w:val="false"/>
+                <w:i w:val="false"/>
+                <w:color w:val="98C379"/>
+                <w:sz w:val="24"/>
+              </w:rPr>
+              <w:t>equal</w:t>
+            </w:r>
+            <w:r>
+              <w:rPr>
+                <w:rFonts w:ascii="JetBrains Mono" w:hAnsi="JetBrains Mono"/>
+                <w:b w:val="false"/>
+                <w:i w:val="false"/>
+                <w:color w:val="9DA5B4"/>
+                <w:sz w:val="24"/>
+              </w:rPr>
+              <w:t>(</w:t>
+            </w:r>
+            <w:r>
+              <w:rPr>
+                <w:rFonts w:ascii="JetBrains Mono" w:hAnsi="JetBrains Mono"/>
+                <w:b w:val="false"/>
+                <w:i w:val="false"/>
+                <w:color w:val="E6E6E6"/>
+                <w:sz w:val="24"/>
+              </w:rPr>
+              <w:t>root</w:t>
+            </w:r>
+            <w:r>
+              <w:rPr>
+                <w:rFonts w:ascii="JetBrains Mono" w:hAnsi="JetBrains Mono"/>
+                <w:b w:val="false"/>
+                <w:i w:val="false"/>
+                <w:color w:val="9DA5B4"/>
+                <w:sz w:val="24"/>
+              </w:rPr>
+              <w:t>.</w:t>
+            </w:r>
+            <w:r>
+              <w:rPr>
+                <w:rFonts w:ascii="JetBrains Mono" w:hAnsi="JetBrains Mono"/>
+                <w:b w:val="false"/>
+                <w:i w:val="false"/>
+                <w:color w:val="98C379"/>
+                <w:sz w:val="24"/>
+              </w:rPr>
+              <w:t>get</w:t>
+            </w:r>
+            <w:r>
+              <w:rPr>
+                <w:rFonts w:ascii="JetBrains Mono" w:hAnsi="JetBrains Mono"/>
+                <w:b w:val="false"/>
+                <w:i w:val="false"/>
+                <w:color w:val="9DA5B4"/>
+                <w:sz w:val="24"/>
+              </w:rPr>
+              <w:t>(</w:t>
+            </w:r>
+            <w:r>
+              <w:rPr>
+                <w:rFonts w:ascii="JetBrains Mono" w:hAnsi="JetBrains Mono"/>
+                <w:b w:val="false"/>
+                <w:i w:val="false"/>
+                <w:color w:val="E6E6E6"/>
+                <w:sz w:val="24"/>
+              </w:rPr>
+              <w:t>fieldValuePair</w:t>
+            </w:r>
+            <w:r>
+              <w:rPr>
+                <w:rFonts w:ascii="JetBrains Mono" w:hAnsi="JetBrains Mono"/>
+                <w:b w:val="false"/>
+                <w:i w:val="false"/>
+                <w:color w:val="9DA5B4"/>
+                <w:sz w:val="24"/>
+              </w:rPr>
+              <w:t>.</w:t>
+            </w:r>
+            <w:r>
+              <w:rPr>
+                <w:rFonts w:ascii="JetBrains Mono" w:hAnsi="JetBrains Mono"/>
+                <w:b w:val="false"/>
+                <w:i w:val="false"/>
+                <w:color w:val="98C379"/>
+                <w:sz w:val="24"/>
+              </w:rPr>
+              <w:t>getField</w:t>
+            </w:r>
+            <w:r>
+              <w:rPr>
+                <w:rFonts w:ascii="JetBrains Mono" w:hAnsi="JetBrains Mono"/>
+                <w:b w:val="false"/>
+                <w:i w:val="false"/>
+                <w:color w:val="9DA5B4"/>
+                <w:sz w:val="24"/>
+              </w:rPr>
+              <w:t xml:space="preserve">()), </w:t>
+            </w:r>
+            <w:r>
+              <w:rPr>
+                <w:rFonts w:ascii="JetBrains Mono" w:hAnsi="JetBrains Mono"/>
+                <w:b w:val="false"/>
+                <w:i/>
+                <w:color w:val="56B6C2"/>
+                <w:sz w:val="24"/>
+              </w:rPr>
               <w:t>Boolean</w:t>
             </w:r>
             <w:r>
@@ -5281,6 +5621,27 @@
                 <w:sz w:val="24"/>
               </w:rPr>
               <w:t>}</w:t>
+            </w:r>
+          </w:p>
+          <w:p>
+            <w:pPr>
+              <w:pStyle w:val="Normal"/>
+              <w:widowControl w:val="false"/>
+              <w:shd w:fill="282C34"/>
+              <w:bidi w:val="0"/>
+              <w:jc w:val="left"/>
+              <w:rPr>
+                <w:rFonts w:ascii="JetBrains Mono" w:hAnsi="JetBrains Mono"/>
+                <w:b w:val="false"/>
+                <w:b w:val="false"/>
+                <w:i w:val="false"/>
+                <w:i w:val="false"/>
+                <w:color w:val="9DA5B4"/>
+                <w:sz w:val="24"/>
+              </w:rPr>
+            </w:pPr>
+            <w:r>
+              <w:rPr/>
             </w:r>
           </w:p>
           <w:p>
@@ -7119,15 +7480,7 @@
       </w:pPr>
       <w:r>
         <w:rPr/>
-        <w:t xml:space="preserve">FieldValuePair perdoret per te mbajtur ciftet key:value per te bere pjesen where ne query </w:t>
-      </w:r>
-      <w:r>
-        <w:rPr/>
-        <w:t>si dhe operacionin (veprimin qe do kryhet mbi to pra greater than a value or less than a value)</w:t>
-      </w:r>
-      <w:r>
-        <w:rPr/>
-        <w:t>. Pra where name=’joan’. Pjesa Search Criteria mban liste me field value pair dhe parametrat e nevojshem per sortimin.</w:t>
+        <w:t>FieldValuePair perdoret per te mbajtur ciftet key:value per te bere pjesen where ne query si dhe operacionin (veprimin qe do kryhet mbi to pra greater than a value or less than a value). Pra where name=’joan’. Pjesa Search Criteria mban liste me field value pair dhe parametrat e nevojshem per sortimin.</w:t>
       </w:r>
     </w:p>
     <w:p>
@@ -7185,7 +7538,7 @@
       </w:pPr>
       <w:r>
         <w:rPr/>
-        <w:t>Workflow:</w:t>
+        <w:t>Fetch perdoret per te bere fetch ato qe jane lazily initialized nqs kerkohet.</w:t>
       </w:r>
     </w:p>
     <w:p>
@@ -7197,7 +7550,6 @@
       </w:pPr>
       <w:r>
         <w:rPr/>
-        <w:t>1) Merret criteria builder nga entitiy manager (menaxhon persistance conetext)</w:t>
       </w:r>
     </w:p>
     <w:p>
@@ -7209,7 +7561,7 @@
       </w:pPr>
       <w:r>
         <w:rPr/>
-        <w:t>2) Krjohet query per klasen e kaluar si argument ( Smthing.class kalohet si argument, nga kjo mund te merren fushat qe ka)</w:t>
+        <w:t>Workflow:</w:t>
       </w:r>
     </w:p>
     <w:p>
@@ -7221,7 +7573,7 @@
       </w:pPr>
       <w:r>
         <w:rPr/>
-        <w:t>3) Krijohet rooti I querit (root in from clause)</w:t>
+        <w:t>1) Merret criteria builder nga entitiy manager (menaxhon persistance conetext)</w:t>
       </w:r>
     </w:p>
     <w:p>
@@ -7233,7 +7585,7 @@
       </w:pPr>
       <w:r>
         <w:rPr/>
-        <w:t>4) Krijohet nje arrayliste qe do te mbaje nje numer te percaktuar nga perdoruesi predicates ose kushtet. Perdoret per te krijuar where clauses</w:t>
+        <w:t>2) Krjohet query per klasen e kaluar si argument ( Smthing.class kalohet si argument, nga kjo mund te merren fushat qe ka)</w:t>
       </w:r>
     </w:p>
     <w:p>
@@ -7245,7 +7597,7 @@
       </w:pPr>
       <w:r>
         <w:rPr/>
-        <w:t>5) Meren fushat e klases</w:t>
+        <w:t>3) Krijohet rooti I querit (root in from clause)</w:t>
       </w:r>
     </w:p>
     <w:p>
@@ -7257,7 +7609,7 @@
       </w:pPr>
       <w:r>
         <w:rPr/>
-        <w:t>6) Kontrollohet nqs fushat qe ka dhene useri gjenden te kjo klase dhe nqs po jane valide apo jo (not null not blank)</w:t>
+        <w:t>4) Krijohet nje arrayliste qe do te mbaje nje numer te percaktuar nga perdoruesi predicates ose kushtet. Perdoret per te krijuar where clauses</w:t>
       </w:r>
     </w:p>
     <w:p>
@@ -7269,11 +7621,31 @@
       </w:pPr>
       <w:r>
         <w:rPr/>
-        <w:t xml:space="preserve">7) Nqs cdo gje ok, shtohet fusha ne predicate list ne formen enje predicate,. (Nqs eshte booleane ka nevoje per konvertim per te shmangur exceptionat ne runtime). </w:t>
-      </w:r>
-      <w:r>
+        <w:t>5) Meren fushat e klases</w:t>
+      </w:r>
+    </w:p>
+    <w:p>
+      <w:pPr>
+        <w:pStyle w:val="Normal"/>
+        <w:bidi w:val="0"/>
+        <w:jc w:val="left"/>
         <w:rPr/>
-        <w:t>Nqs kemi dhe fushen operation qe nuk eshte null atehere kontrollohet me cfare ngjason operacioni greater then, less then dhe me pas shtohet. Kjo pjese mund te shtohet hiqet ne kod sipas kerkeses.</w:t>
+      </w:pPr>
+      <w:r>
+        <w:rPr/>
+        <w:t>6) Kontrollohet nqs fushat qe ka dhene useri gjenden te kjo klase dhe nqs po jane valide apo jo (not null not blank)</w:t>
+      </w:r>
+    </w:p>
+    <w:p>
+      <w:pPr>
+        <w:pStyle w:val="Normal"/>
+        <w:bidi w:val="0"/>
+        <w:jc w:val="left"/>
+        <w:rPr/>
+      </w:pPr>
+      <w:r>
+        <w:rPr/>
+        <w:t>7) Nqs cdo gje ok, shtohet fusha ne predicate list ne formen enje predicate,. (Nqs eshte booleane ka nevoje per konvertim per te shmangur exceptionat ne runtime). Nqs kemi dhe fushen operation qe nuk eshte null atehere kontrollohet me cfare ngjason operacioni greater then, less then dhe me pas shtohet. Kjo pjese mund te shtohet hiqet ne kod sipas kerkeses.</w:t>
       </w:r>
     </w:p>
     <w:p>

</xml_diff>

<commit_message>
Filter Update: nested object fetch
</commit_message>
<xml_diff>
--- a/My Technologies.docx
+++ b/My Technologies.docx
@@ -1861,36 +1861,7 @@
                 <w:color w:val="9DA5B4"/>
                 <w:sz w:val="24"/>
               </w:rPr>
-              <w:t xml:space="preserve">            }</w:t>
-            </w:r>
-            <w:r>
-              <w:rPr/>
-              <w:br/>
-            </w:r>
-            <w:r>
-              <w:rPr>
-                <w:rFonts w:ascii="JetBrains Mono" w:hAnsi="JetBrains Mono"/>
-                <w:b w:val="false"/>
-                <w:i w:val="false"/>
-                <w:color w:val="9DA5B4"/>
-                <w:sz w:val="24"/>
-              </w:rPr>
-              <w:t xml:space="preserve">        }</w:t>
-            </w:r>
-            <w:r>
-              <w:rPr/>
-              <w:br/>
-              <w:br/>
-            </w:r>
-            <w:r>
-              <w:rPr>
-                <w:rFonts w:ascii="JetBrains Mono" w:hAnsi="JetBrains Mono"/>
-                <w:b w:val="false"/>
-                <w:i w:val="false"/>
-                <w:color w:val="9DA5B4"/>
-                <w:sz w:val="24"/>
-              </w:rPr>
-              <w:t xml:space="preserve">        </w:t>
+              <w:t xml:space="preserve">            } </w:t>
             </w:r>
             <w:r>
               <w:rPr>
@@ -1900,7 +1871,61 @@
                 <w:color w:val="E06C75"/>
                 <w:sz w:val="24"/>
               </w:rPr>
-              <w:t xml:space="preserve">if </w:t>
+              <w:t xml:space="preserve">else </w:t>
+            </w:r>
+            <w:r>
+              <w:rPr>
+                <w:rFonts w:ascii="JetBrains Mono" w:hAnsi="JetBrains Mono"/>
+                <w:b w:val="false"/>
+                <w:i w:val="false"/>
+                <w:color w:val="9DA5B4"/>
+                <w:sz w:val="24"/>
+              </w:rPr>
+              <w:t>{</w:t>
+            </w:r>
+            <w:r>
+              <w:rPr/>
+              <w:br/>
+            </w:r>
+            <w:r>
+              <w:rPr>
+                <w:rFonts w:ascii="JetBrains Mono" w:hAnsi="JetBrains Mono"/>
+                <w:b w:val="false"/>
+                <w:i w:val="false"/>
+                <w:color w:val="9DA5B4"/>
+                <w:sz w:val="24"/>
+              </w:rPr>
+              <w:t xml:space="preserve">                </w:t>
+            </w:r>
+            <w:r>
+              <w:rPr>
+                <w:rFonts w:ascii="JetBrains Mono" w:hAnsi="JetBrains Mono"/>
+                <w:b w:val="false"/>
+                <w:i w:val="false"/>
+                <w:color w:val="F59762"/>
+                <w:sz w:val="24"/>
+              </w:rPr>
+              <w:t>log</w:t>
+            </w:r>
+            <w:r>
+              <w:rPr>
+                <w:rFonts w:ascii="JetBrains Mono" w:hAnsi="JetBrains Mono"/>
+                <w:b w:val="false"/>
+                <w:i w:val="false"/>
+                <w:color w:val="9DA5B4"/>
+                <w:sz w:val="24"/>
+              </w:rPr>
+              <w:t>.</w:t>
+            </w:r>
+            <w:r>
+              <w:rPr>
+                <w:rFonts w:ascii="JetBrains Mono" w:hAnsi="JetBrains Mono"/>
+                <w:b w:val="false"/>
+                <w:i w:val="false"/>
+                <w:color w:val="98C379"/>
+                <w:sz w:val="24"/>
+              </w:rPr>
+              <w:t>info</w:t>
             </w:r>
             <w:r>
               <w:rPr>
@@ -1911,6 +1936,110 @@
                 <w:sz w:val="24"/>
               </w:rPr>
               <w:t>(</w:t>
+            </w:r>
+            <w:r>
+              <w:rPr>
+                <w:rFonts w:ascii="JetBrains Mono" w:hAnsi="JetBrains Mono"/>
+                <w:b w:val="false"/>
+                <w:i w:val="false"/>
+                <w:color w:val="E6C07B"/>
+                <w:sz w:val="24"/>
+              </w:rPr>
+              <w:t>"hyn te elsi i fetchit"</w:t>
+            </w:r>
+            <w:r>
+              <w:rPr>
+                <w:rFonts w:ascii="JetBrains Mono" w:hAnsi="JetBrains Mono"/>
+                <w:b w:val="false"/>
+                <w:i w:val="false"/>
+                <w:color w:val="9DA5B4"/>
+                <w:sz w:val="24"/>
+              </w:rPr>
+              <w:t>);</w:t>
+            </w:r>
+            <w:r>
+              <w:rPr/>
+              <w:br/>
+            </w:r>
+            <w:r>
+              <w:rPr>
+                <w:rFonts w:ascii="JetBrains Mono" w:hAnsi="JetBrains Mono"/>
+                <w:b w:val="false"/>
+                <w:i w:val="false"/>
+                <w:color w:val="9DA5B4"/>
+                <w:sz w:val="24"/>
+              </w:rPr>
+              <w:t xml:space="preserve">                </w:t>
+            </w:r>
+            <w:r>
+              <w:rPr>
+                <w:rFonts w:ascii="JetBrains Mono" w:hAnsi="JetBrains Mono"/>
+                <w:b w:val="false"/>
+                <w:i/>
+                <w:color w:val="56B6C2"/>
+                <w:sz w:val="24"/>
+              </w:rPr>
+              <w:t xml:space="preserve">String </w:t>
+            </w:r>
+            <w:r>
+              <w:rPr>
+                <w:rFonts w:ascii="JetBrains Mono" w:hAnsi="JetBrains Mono"/>
+                <w:b w:val="false"/>
+                <w:i w:val="false"/>
+                <w:color w:val="E6E6E6"/>
+                <w:sz w:val="24"/>
+              </w:rPr>
+              <w:t xml:space="preserve">parentField </w:t>
+            </w:r>
+            <w:r>
+              <w:rPr>
+                <w:rFonts w:ascii="JetBrains Mono" w:hAnsi="JetBrains Mono"/>
+                <w:b w:val="false"/>
+                <w:i w:val="false"/>
+                <w:color w:val="E06C75"/>
+                <w:sz w:val="24"/>
+              </w:rPr>
+              <w:t xml:space="preserve">= </w:t>
+            </w:r>
+            <w:r>
+              <w:rPr>
+                <w:rFonts w:ascii="JetBrains Mono" w:hAnsi="JetBrains Mono"/>
+                <w:b w:val="false"/>
+                <w:i w:val="false"/>
+                <w:color w:val="98C379"/>
+                <w:sz w:val="24"/>
+              </w:rPr>
+              <w:t>isObjectInside</w:t>
+            </w:r>
+            <w:r>
+              <w:rPr>
+                <w:rFonts w:ascii="JetBrains Mono" w:hAnsi="JetBrains Mono"/>
+                <w:b w:val="false"/>
+                <w:i w:val="false"/>
+                <w:color w:val="9DA5B4"/>
+                <w:sz w:val="24"/>
+              </w:rPr>
+              <w:t>(</w:t>
+            </w:r>
+            <w:r>
+              <w:rPr>
+                <w:rFonts w:ascii="JetBrains Mono" w:hAnsi="JetBrains Mono"/>
+                <w:b w:val="false"/>
+                <w:i w:val="false"/>
+                <w:color w:val="E6E6E6"/>
+                <w:sz w:val="24"/>
+              </w:rPr>
+              <w:t>fields</w:t>
+            </w:r>
+            <w:r>
+              <w:rPr>
+                <w:rFonts w:ascii="JetBrains Mono" w:hAnsi="JetBrains Mono"/>
+                <w:b w:val="false"/>
+                <w:i w:val="false"/>
+                <w:color w:val="9DA5B4"/>
+                <w:sz w:val="24"/>
+              </w:rPr>
+              <w:t xml:space="preserve">, </w:t>
             </w:r>
             <w:r>
               <w:rPr>
@@ -1920,7 +2049,31 @@
                 <w:color w:val="F59762"/>
                 <w:sz w:val="24"/>
               </w:rPr>
-              <w:t xml:space="preserve">searchCriteria </w:t>
+              <w:t>fetch</w:t>
+            </w:r>
+            <w:r>
+              <w:rPr>
+                <w:rFonts w:ascii="JetBrains Mono" w:hAnsi="JetBrains Mono"/>
+                <w:b w:val="false"/>
+                <w:i w:val="false"/>
+                <w:color w:val="9DA5B4"/>
+                <w:sz w:val="24"/>
+              </w:rPr>
+              <w:t>);</w:t>
+            </w:r>
+            <w:r>
+              <w:rPr/>
+              <w:br/>
+            </w:r>
+            <w:r>
+              <w:rPr>
+                <w:rFonts w:ascii="JetBrains Mono" w:hAnsi="JetBrains Mono"/>
+                <w:b w:val="false"/>
+                <w:i w:val="false"/>
+                <w:color w:val="9DA5B4"/>
+                <w:sz w:val="24"/>
+              </w:rPr>
+              <w:t xml:space="preserve">                </w:t>
             </w:r>
             <w:r>
               <w:rPr>
@@ -1930,7 +2083,37 @@
                 <w:color w:val="E06C75"/>
                 <w:sz w:val="24"/>
               </w:rPr>
-              <w:t>== null</w:t>
+              <w:t xml:space="preserve">if </w:t>
+            </w:r>
+            <w:r>
+              <w:rPr>
+                <w:rFonts w:ascii="JetBrains Mono" w:hAnsi="JetBrains Mono"/>
+                <w:b w:val="false"/>
+                <w:i w:val="false"/>
+                <w:color w:val="9DA5B4"/>
+                <w:sz w:val="24"/>
+              </w:rPr>
+              <w:t>(</w:t>
+            </w:r>
+            <w:r>
+              <w:rPr>
+                <w:rFonts w:ascii="JetBrains Mono" w:hAnsi="JetBrains Mono"/>
+                <w:b w:val="false"/>
+                <w:i w:val="false"/>
+                <w:color w:val="E6E6E6"/>
+                <w:sz w:val="24"/>
+              </w:rPr>
+              <w:t xml:space="preserve">parentField </w:t>
+            </w:r>
+            <w:r>
+              <w:rPr>
+                <w:rFonts w:ascii="JetBrains Mono" w:hAnsi="JetBrains Mono"/>
+                <w:b w:val="false"/>
+                <w:i w:val="false"/>
+                <w:color w:val="E06C75"/>
+                <w:sz w:val="24"/>
+              </w:rPr>
+              <w:t>!= null</w:t>
             </w:r>
             <w:r>
               <w:rPr>
@@ -1954,7 +2137,27 @@
                 <w:color w:val="9DA5B4"/>
                 <w:sz w:val="24"/>
               </w:rPr>
-              <w:t xml:space="preserve">            </w:t>
+              <w:t xml:space="preserve">                    </w:t>
+            </w:r>
+            <w:r>
+              <w:rPr>
+                <w:rFonts w:ascii="JetBrains Mono" w:hAnsi="JetBrains Mono"/>
+                <w:b w:val="false"/>
+                <w:i/>
+                <w:color w:val="56B6C2"/>
+                <w:sz w:val="24"/>
+              </w:rPr>
+              <w:t xml:space="preserve">String </w:t>
+            </w:r>
+            <w:r>
+              <w:rPr>
+                <w:rFonts w:ascii="JetBrains Mono" w:hAnsi="JetBrains Mono"/>
+                <w:b w:val="false"/>
+                <w:i w:val="false"/>
+                <w:color w:val="E6E6E6"/>
+                <w:sz w:val="24"/>
+              </w:rPr>
+              <w:t xml:space="preserve">childField </w:t>
             </w:r>
             <w:r>
               <w:rPr>
@@ -1964,176 +2167,7 @@
                 <w:color w:val="E06C75"/>
                 <w:sz w:val="24"/>
               </w:rPr>
-              <w:t xml:space="preserve">return </w:t>
-            </w:r>
-            <w:r>
-              <w:rPr>
-                <w:rFonts w:ascii="JetBrains Mono" w:hAnsi="JetBrains Mono"/>
-                <w:b w:val="false"/>
-                <w:i w:val="false"/>
-                <w:color w:val="E6E6E6"/>
-                <w:sz w:val="24"/>
-              </w:rPr>
-              <w:t>entityManager</w:t>
-            </w:r>
-            <w:r>
-              <w:rPr>
-                <w:rFonts w:ascii="JetBrains Mono" w:hAnsi="JetBrains Mono"/>
-                <w:b w:val="false"/>
-                <w:i w:val="false"/>
-                <w:color w:val="9DA5B4"/>
-                <w:sz w:val="24"/>
-              </w:rPr>
-              <w:t>.</w:t>
-            </w:r>
-            <w:r>
-              <w:rPr>
-                <w:rFonts w:ascii="JetBrains Mono" w:hAnsi="JetBrains Mono"/>
-                <w:b w:val="false"/>
-                <w:i w:val="false"/>
-                <w:color w:val="98C379"/>
-                <w:sz w:val="24"/>
-              </w:rPr>
-              <w:t>createQuery</w:t>
-            </w:r>
-            <w:r>
-              <w:rPr>
-                <w:rFonts w:ascii="JetBrains Mono" w:hAnsi="JetBrains Mono"/>
-                <w:b w:val="false"/>
-                <w:i w:val="false"/>
-                <w:color w:val="9DA5B4"/>
-                <w:sz w:val="24"/>
-              </w:rPr>
-              <w:t>(</w:t>
-            </w:r>
-            <w:r>
-              <w:rPr>
-                <w:rFonts w:ascii="JetBrains Mono" w:hAnsi="JetBrains Mono"/>
-                <w:b w:val="false"/>
-                <w:i w:val="false"/>
-                <w:color w:val="E6E6E6"/>
-                <w:sz w:val="24"/>
-              </w:rPr>
-              <w:t>cq</w:t>
-            </w:r>
-            <w:r>
-              <w:rPr>
-                <w:rFonts w:ascii="JetBrains Mono" w:hAnsi="JetBrains Mono"/>
-                <w:b w:val="false"/>
-                <w:i w:val="false"/>
-                <w:color w:val="9DA5B4"/>
-                <w:sz w:val="24"/>
-              </w:rPr>
-              <w:t>.</w:t>
-            </w:r>
-            <w:r>
-              <w:rPr>
-                <w:rFonts w:ascii="JetBrains Mono" w:hAnsi="JetBrains Mono"/>
-                <w:b w:val="false"/>
-                <w:i w:val="false"/>
-                <w:color w:val="98C379"/>
-                <w:sz w:val="24"/>
-              </w:rPr>
-              <w:t>select</w:t>
-            </w:r>
-            <w:r>
-              <w:rPr>
-                <w:rFonts w:ascii="JetBrains Mono" w:hAnsi="JetBrains Mono"/>
-                <w:b w:val="false"/>
-                <w:i w:val="false"/>
-                <w:color w:val="9DA5B4"/>
-                <w:sz w:val="24"/>
-              </w:rPr>
-              <w:t>(</w:t>
-            </w:r>
-            <w:r>
-              <w:rPr>
-                <w:rFonts w:ascii="JetBrains Mono" w:hAnsi="JetBrains Mono"/>
-                <w:b w:val="false"/>
-                <w:i w:val="false"/>
-                <w:color w:val="E6E6E6"/>
-                <w:sz w:val="24"/>
-              </w:rPr>
-              <w:t>root</w:t>
-            </w:r>
-            <w:r>
-              <w:rPr>
-                <w:rFonts w:ascii="JetBrains Mono" w:hAnsi="JetBrains Mono"/>
-                <w:b w:val="false"/>
-                <w:i w:val="false"/>
-                <w:color w:val="9DA5B4"/>
-                <w:sz w:val="24"/>
-              </w:rPr>
-              <w:t>)).</w:t>
-            </w:r>
-            <w:r>
-              <w:rPr>
-                <w:rFonts w:ascii="JetBrains Mono" w:hAnsi="JetBrains Mono"/>
-                <w:b w:val="false"/>
-                <w:i w:val="false"/>
-                <w:color w:val="98C379"/>
-                <w:sz w:val="24"/>
-              </w:rPr>
-              <w:t>getResultList</w:t>
-            </w:r>
-            <w:r>
-              <w:rPr>
-                <w:rFonts w:ascii="JetBrains Mono" w:hAnsi="JetBrains Mono"/>
-                <w:b w:val="false"/>
-                <w:i w:val="false"/>
-                <w:color w:val="9DA5B4"/>
-                <w:sz w:val="24"/>
-              </w:rPr>
-              <w:t>();</w:t>
-            </w:r>
-            <w:r>
-              <w:rPr/>
-              <w:br/>
-            </w:r>
-            <w:r>
-              <w:rPr>
-                <w:rFonts w:ascii="JetBrains Mono" w:hAnsi="JetBrains Mono"/>
-                <w:b w:val="false"/>
-                <w:i w:val="false"/>
-                <w:color w:val="9DA5B4"/>
-                <w:sz w:val="24"/>
-              </w:rPr>
-              <w:t xml:space="preserve">        }</w:t>
-            </w:r>
-            <w:r>
-              <w:rPr/>
-              <w:br/>
-              <w:br/>
-            </w:r>
-            <w:r>
-              <w:rPr>
-                <w:rFonts w:ascii="JetBrains Mono" w:hAnsi="JetBrains Mono"/>
-                <w:b w:val="false"/>
-                <w:i w:val="false"/>
-                <w:color w:val="9DA5B4"/>
-                <w:sz w:val="24"/>
-              </w:rPr>
-              <w:t xml:space="preserve">        </w:t>
-            </w:r>
-            <w:r>
-              <w:rPr>
-                <w:rFonts w:ascii="JetBrains Mono" w:hAnsi="JetBrains Mono"/>
-                <w:b w:val="false"/>
-                <w:i w:val="false"/>
-                <w:color w:val="E06C75"/>
-                <w:sz w:val="24"/>
-              </w:rPr>
-              <w:t xml:space="preserve">if </w:t>
-            </w:r>
-            <w:r>
-              <w:rPr>
-                <w:rFonts w:ascii="JetBrains Mono" w:hAnsi="JetBrains Mono"/>
-                <w:b w:val="false"/>
-                <w:i w:val="false"/>
-                <w:color w:val="9DA5B4"/>
-                <w:sz w:val="24"/>
-              </w:rPr>
-              <w:t>(</w:t>
+              <w:t xml:space="preserve">= </w:t>
             </w:r>
             <w:r>
               <w:rPr>
@@ -2143,6 +2177,634 @@
                 <w:color w:val="F59762"/>
                 <w:sz w:val="24"/>
               </w:rPr>
+              <w:t>fetch</w:t>
+            </w:r>
+            <w:r>
+              <w:rPr>
+                <w:rFonts w:ascii="JetBrains Mono" w:hAnsi="JetBrains Mono"/>
+                <w:b w:val="false"/>
+                <w:i w:val="false"/>
+                <w:color w:val="9DA5B4"/>
+                <w:sz w:val="24"/>
+              </w:rPr>
+              <w:t>.</w:t>
+            </w:r>
+            <w:r>
+              <w:rPr>
+                <w:rFonts w:ascii="JetBrains Mono" w:hAnsi="JetBrains Mono"/>
+                <w:b w:val="false"/>
+                <w:i w:val="false"/>
+                <w:color w:val="98C379"/>
+                <w:sz w:val="24"/>
+              </w:rPr>
+              <w:t>replace</w:t>
+            </w:r>
+            <w:r>
+              <w:rPr>
+                <w:rFonts w:ascii="JetBrains Mono" w:hAnsi="JetBrains Mono"/>
+                <w:b w:val="false"/>
+                <w:i w:val="false"/>
+                <w:color w:val="9DA5B4"/>
+                <w:sz w:val="24"/>
+              </w:rPr>
+              <w:t>(</w:t>
+            </w:r>
+            <w:r>
+              <w:rPr>
+                <w:rFonts w:ascii="JetBrains Mono" w:hAnsi="JetBrains Mono"/>
+                <w:b w:val="false"/>
+                <w:i w:val="false"/>
+                <w:color w:val="E6E6E6"/>
+                <w:sz w:val="24"/>
+              </w:rPr>
+              <w:t>parentField</w:t>
+            </w:r>
+            <w:r>
+              <w:rPr>
+                <w:rFonts w:ascii="JetBrains Mono" w:hAnsi="JetBrains Mono"/>
+                <w:b w:val="false"/>
+                <w:i w:val="false"/>
+                <w:color w:val="9DA5B4"/>
+                <w:sz w:val="24"/>
+              </w:rPr>
+              <w:t xml:space="preserve">, </w:t>
+            </w:r>
+            <w:r>
+              <w:rPr>
+                <w:rFonts w:ascii="JetBrains Mono" w:hAnsi="JetBrains Mono"/>
+                <w:b w:val="false"/>
+                <w:i w:val="false"/>
+                <w:color w:val="E6C07B"/>
+                <w:sz w:val="24"/>
+              </w:rPr>
+              <w:t>""</w:t>
+            </w:r>
+            <w:r>
+              <w:rPr>
+                <w:rFonts w:ascii="JetBrains Mono" w:hAnsi="JetBrains Mono"/>
+                <w:b w:val="false"/>
+                <w:i w:val="false"/>
+                <w:color w:val="9DA5B4"/>
+                <w:sz w:val="24"/>
+              </w:rPr>
+              <w:t>);</w:t>
+            </w:r>
+            <w:r>
+              <w:rPr/>
+              <w:br/>
+            </w:r>
+            <w:r>
+              <w:rPr>
+                <w:rFonts w:ascii="JetBrains Mono" w:hAnsi="JetBrains Mono"/>
+                <w:b w:val="false"/>
+                <w:i w:val="false"/>
+                <w:color w:val="9DA5B4"/>
+                <w:sz w:val="24"/>
+              </w:rPr>
+              <w:t xml:space="preserve">                    </w:t>
+            </w:r>
+            <w:r>
+              <w:rPr>
+                <w:rFonts w:ascii="JetBrains Mono" w:hAnsi="JetBrains Mono"/>
+                <w:b w:val="false"/>
+                <w:i w:val="false"/>
+                <w:color w:val="F59762"/>
+                <w:sz w:val="24"/>
+              </w:rPr>
+              <w:t>log</w:t>
+            </w:r>
+            <w:r>
+              <w:rPr>
+                <w:rFonts w:ascii="JetBrains Mono" w:hAnsi="JetBrains Mono"/>
+                <w:b w:val="false"/>
+                <w:i w:val="false"/>
+                <w:color w:val="9DA5B4"/>
+                <w:sz w:val="24"/>
+              </w:rPr>
+              <w:t>.</w:t>
+            </w:r>
+            <w:r>
+              <w:rPr>
+                <w:rFonts w:ascii="JetBrains Mono" w:hAnsi="JetBrains Mono"/>
+                <w:b w:val="false"/>
+                <w:i w:val="false"/>
+                <w:color w:val="98C379"/>
+                <w:sz w:val="24"/>
+              </w:rPr>
+              <w:t>info</w:t>
+            </w:r>
+            <w:r>
+              <w:rPr>
+                <w:rFonts w:ascii="JetBrains Mono" w:hAnsi="JetBrains Mono"/>
+                <w:b w:val="false"/>
+                <w:i w:val="false"/>
+                <w:color w:val="9DA5B4"/>
+                <w:sz w:val="24"/>
+              </w:rPr>
+              <w:t>(</w:t>
+            </w:r>
+            <w:r>
+              <w:rPr>
+                <w:rFonts w:ascii="JetBrains Mono" w:hAnsi="JetBrains Mono"/>
+                <w:b w:val="false"/>
+                <w:i w:val="false"/>
+                <w:color w:val="E6C07B"/>
+                <w:sz w:val="24"/>
+              </w:rPr>
+              <w:t>"Parent = {}, Child = {}"</w:t>
+            </w:r>
+            <w:r>
+              <w:rPr>
+                <w:rFonts w:ascii="JetBrains Mono" w:hAnsi="JetBrains Mono"/>
+                <w:b w:val="false"/>
+                <w:i w:val="false"/>
+                <w:color w:val="9DA5B4"/>
+                <w:sz w:val="24"/>
+              </w:rPr>
+              <w:t xml:space="preserve">, </w:t>
+            </w:r>
+            <w:r>
+              <w:rPr>
+                <w:rFonts w:ascii="JetBrains Mono" w:hAnsi="JetBrains Mono"/>
+                <w:b w:val="false"/>
+                <w:i w:val="false"/>
+                <w:color w:val="E6E6E6"/>
+                <w:sz w:val="24"/>
+              </w:rPr>
+              <w:t>parentField</w:t>
+            </w:r>
+            <w:r>
+              <w:rPr>
+                <w:rFonts w:ascii="JetBrains Mono" w:hAnsi="JetBrains Mono"/>
+                <w:b w:val="false"/>
+                <w:i w:val="false"/>
+                <w:color w:val="9DA5B4"/>
+                <w:sz w:val="24"/>
+              </w:rPr>
+              <w:t xml:space="preserve">, </w:t>
+            </w:r>
+            <w:r>
+              <w:rPr>
+                <w:rFonts w:ascii="JetBrains Mono" w:hAnsi="JetBrains Mono"/>
+                <w:b w:val="false"/>
+                <w:i w:val="false"/>
+                <w:color w:val="E6E6E6"/>
+                <w:sz w:val="24"/>
+              </w:rPr>
+              <w:t>childField</w:t>
+            </w:r>
+            <w:r>
+              <w:rPr>
+                <w:rFonts w:ascii="JetBrains Mono" w:hAnsi="JetBrains Mono"/>
+                <w:b w:val="false"/>
+                <w:i w:val="false"/>
+                <w:color w:val="9DA5B4"/>
+                <w:sz w:val="24"/>
+              </w:rPr>
+              <w:t>);</w:t>
+            </w:r>
+            <w:r>
+              <w:rPr/>
+              <w:br/>
+            </w:r>
+            <w:r>
+              <w:rPr>
+                <w:rFonts w:ascii="JetBrains Mono" w:hAnsi="JetBrains Mono"/>
+                <w:b w:val="false"/>
+                <w:i w:val="false"/>
+                <w:color w:val="9DA5B4"/>
+                <w:sz w:val="24"/>
+              </w:rPr>
+              <w:t xml:space="preserve">                    </w:t>
+            </w:r>
+            <w:r>
+              <w:rPr>
+                <w:rFonts w:ascii="JetBrains Mono" w:hAnsi="JetBrains Mono"/>
+                <w:b w:val="false"/>
+                <w:i w:val="false"/>
+                <w:color w:val="E6E6E6"/>
+                <w:sz w:val="24"/>
+              </w:rPr>
+              <w:t xml:space="preserve">f </w:t>
+            </w:r>
+            <w:r>
+              <w:rPr>
+                <w:rFonts w:ascii="JetBrains Mono" w:hAnsi="JetBrains Mono"/>
+                <w:b w:val="false"/>
+                <w:i w:val="false"/>
+                <w:color w:val="E06C75"/>
+                <w:sz w:val="24"/>
+              </w:rPr>
+              <w:t xml:space="preserve">= </w:t>
+            </w:r>
+            <w:r>
+              <w:rPr>
+                <w:rFonts w:ascii="JetBrains Mono" w:hAnsi="JetBrains Mono"/>
+                <w:b w:val="false"/>
+                <w:i w:val="false"/>
+                <w:color w:val="E6E6E6"/>
+                <w:sz w:val="24"/>
+              </w:rPr>
+              <w:t>root</w:t>
+            </w:r>
+            <w:r>
+              <w:rPr>
+                <w:rFonts w:ascii="JetBrains Mono" w:hAnsi="JetBrains Mono"/>
+                <w:b w:val="false"/>
+                <w:i w:val="false"/>
+                <w:color w:val="9DA5B4"/>
+                <w:sz w:val="24"/>
+              </w:rPr>
+              <w:t>.</w:t>
+            </w:r>
+            <w:r>
+              <w:rPr>
+                <w:rFonts w:ascii="JetBrains Mono" w:hAnsi="JetBrains Mono"/>
+                <w:b w:val="false"/>
+                <w:i w:val="false"/>
+                <w:color w:val="98C379"/>
+                <w:sz w:val="24"/>
+              </w:rPr>
+              <w:t>fetch</w:t>
+            </w:r>
+            <w:r>
+              <w:rPr>
+                <w:rFonts w:ascii="JetBrains Mono" w:hAnsi="JetBrains Mono"/>
+                <w:b w:val="false"/>
+                <w:i w:val="false"/>
+                <w:color w:val="9DA5B4"/>
+                <w:sz w:val="24"/>
+              </w:rPr>
+              <w:t>(</w:t>
+            </w:r>
+            <w:r>
+              <w:rPr>
+                <w:rFonts w:ascii="JetBrains Mono" w:hAnsi="JetBrains Mono"/>
+                <w:b w:val="false"/>
+                <w:i w:val="false"/>
+                <w:color w:val="E6E6E6"/>
+                <w:sz w:val="24"/>
+              </w:rPr>
+              <w:t>parentField</w:t>
+            </w:r>
+            <w:r>
+              <w:rPr>
+                <w:rFonts w:ascii="JetBrains Mono" w:hAnsi="JetBrains Mono"/>
+                <w:b w:val="false"/>
+                <w:i w:val="false"/>
+                <w:color w:val="9DA5B4"/>
+                <w:sz w:val="24"/>
+              </w:rPr>
+              <w:t>).</w:t>
+            </w:r>
+            <w:r>
+              <w:rPr>
+                <w:rFonts w:ascii="JetBrains Mono" w:hAnsi="JetBrains Mono"/>
+                <w:b w:val="false"/>
+                <w:i w:val="false"/>
+                <w:color w:val="98C379"/>
+                <w:sz w:val="24"/>
+              </w:rPr>
+              <w:t>fetch</w:t>
+            </w:r>
+            <w:r>
+              <w:rPr>
+                <w:rFonts w:ascii="JetBrains Mono" w:hAnsi="JetBrains Mono"/>
+                <w:b w:val="false"/>
+                <w:i w:val="false"/>
+                <w:color w:val="9DA5B4"/>
+                <w:sz w:val="24"/>
+              </w:rPr>
+              <w:t>(</w:t>
+            </w:r>
+            <w:r>
+              <w:rPr>
+                <w:rFonts w:ascii="JetBrains Mono" w:hAnsi="JetBrains Mono"/>
+                <w:b w:val="false"/>
+                <w:i w:val="false"/>
+                <w:color w:val="E6E6E6"/>
+                <w:sz w:val="24"/>
+              </w:rPr>
+              <w:t>childField</w:t>
+            </w:r>
+            <w:r>
+              <w:rPr>
+                <w:rFonts w:ascii="JetBrains Mono" w:hAnsi="JetBrains Mono"/>
+                <w:b w:val="false"/>
+                <w:i w:val="false"/>
+                <w:color w:val="9DA5B4"/>
+                <w:sz w:val="24"/>
+              </w:rPr>
+              <w:t>);</w:t>
+            </w:r>
+            <w:r>
+              <w:rPr/>
+              <w:br/>
+            </w:r>
+            <w:r>
+              <w:rPr>
+                <w:rFonts w:ascii="JetBrains Mono" w:hAnsi="JetBrains Mono"/>
+                <w:b w:val="false"/>
+                <w:i w:val="false"/>
+                <w:color w:val="9DA5B4"/>
+                <w:sz w:val="24"/>
+              </w:rPr>
+              <w:t xml:space="preserve">                }</w:t>
+            </w:r>
+            <w:r>
+              <w:rPr/>
+              <w:br/>
+            </w:r>
+            <w:r>
+              <w:rPr>
+                <w:rFonts w:ascii="JetBrains Mono" w:hAnsi="JetBrains Mono"/>
+                <w:b w:val="false"/>
+                <w:i w:val="false"/>
+                <w:color w:val="9DA5B4"/>
+                <w:sz w:val="24"/>
+              </w:rPr>
+              <w:t xml:space="preserve">            }</w:t>
+            </w:r>
+            <w:r>
+              <w:rPr/>
+              <w:br/>
+            </w:r>
+            <w:r>
+              <w:rPr>
+                <w:rFonts w:ascii="JetBrains Mono" w:hAnsi="JetBrains Mono"/>
+                <w:b w:val="false"/>
+                <w:i w:val="false"/>
+                <w:color w:val="9DA5B4"/>
+                <w:sz w:val="24"/>
+              </w:rPr>
+              <w:t xml:space="preserve">        }</w:t>
+            </w:r>
+            <w:r>
+              <w:rPr/>
+              <w:br/>
+              <w:br/>
+            </w:r>
+            <w:r>
+              <w:rPr>
+                <w:rFonts w:ascii="JetBrains Mono" w:hAnsi="JetBrains Mono"/>
+                <w:b w:val="false"/>
+                <w:i w:val="false"/>
+                <w:color w:val="9DA5B4"/>
+                <w:sz w:val="24"/>
+              </w:rPr>
+              <w:t xml:space="preserve">        </w:t>
+            </w:r>
+            <w:r>
+              <w:rPr>
+                <w:rFonts w:ascii="JetBrains Mono" w:hAnsi="JetBrains Mono"/>
+                <w:b w:val="false"/>
+                <w:i w:val="false"/>
+                <w:color w:val="E06C75"/>
+                <w:sz w:val="24"/>
+              </w:rPr>
+              <w:t xml:space="preserve">if </w:t>
+            </w:r>
+            <w:r>
+              <w:rPr>
+                <w:rFonts w:ascii="JetBrains Mono" w:hAnsi="JetBrains Mono"/>
+                <w:b w:val="false"/>
+                <w:i w:val="false"/>
+                <w:color w:val="9DA5B4"/>
+                <w:sz w:val="24"/>
+              </w:rPr>
+              <w:t>(</w:t>
+            </w:r>
+            <w:r>
+              <w:rPr>
+                <w:rFonts w:ascii="JetBrains Mono" w:hAnsi="JetBrains Mono"/>
+                <w:b w:val="false"/>
+                <w:i/>
+                <w:color w:val="F59762"/>
+                <w:sz w:val="24"/>
+              </w:rPr>
+              <w:t xml:space="preserve">searchCriteria </w:t>
+            </w:r>
+            <w:r>
+              <w:rPr>
+                <w:rFonts w:ascii="JetBrains Mono" w:hAnsi="JetBrains Mono"/>
+                <w:b w:val="false"/>
+                <w:i w:val="false"/>
+                <w:color w:val="E06C75"/>
+                <w:sz w:val="24"/>
+              </w:rPr>
+              <w:t>== null</w:t>
+            </w:r>
+            <w:r>
+              <w:rPr>
+                <w:rFonts w:ascii="JetBrains Mono" w:hAnsi="JetBrains Mono"/>
+                <w:b w:val="false"/>
+                <w:i w:val="false"/>
+                <w:color w:val="9DA5B4"/>
+                <w:sz w:val="24"/>
+              </w:rPr>
+              <w:t>) {</w:t>
+            </w:r>
+            <w:r>
+              <w:rPr/>
+              <w:br/>
+            </w:r>
+            <w:r>
+              <w:rPr>
+                <w:rFonts w:ascii="JetBrains Mono" w:hAnsi="JetBrains Mono"/>
+                <w:b w:val="false"/>
+                <w:i w:val="false"/>
+                <w:color w:val="9DA5B4"/>
+                <w:sz w:val="24"/>
+              </w:rPr>
+              <w:t xml:space="preserve">            </w:t>
+            </w:r>
+            <w:r>
+              <w:rPr>
+                <w:rFonts w:ascii="JetBrains Mono" w:hAnsi="JetBrains Mono"/>
+                <w:b w:val="false"/>
+                <w:i w:val="false"/>
+                <w:color w:val="E06C75"/>
+                <w:sz w:val="24"/>
+              </w:rPr>
+              <w:t xml:space="preserve">return </w:t>
+            </w:r>
+            <w:r>
+              <w:rPr>
+                <w:rFonts w:ascii="JetBrains Mono" w:hAnsi="JetBrains Mono"/>
+                <w:b w:val="false"/>
+                <w:i w:val="false"/>
+                <w:color w:val="E6E6E6"/>
+                <w:sz w:val="24"/>
+              </w:rPr>
+              <w:t>entityManager</w:t>
+            </w:r>
+            <w:r>
+              <w:rPr>
+                <w:rFonts w:ascii="JetBrains Mono" w:hAnsi="JetBrains Mono"/>
+                <w:b w:val="false"/>
+                <w:i w:val="false"/>
+                <w:color w:val="9DA5B4"/>
+                <w:sz w:val="24"/>
+              </w:rPr>
+              <w:t>.</w:t>
+            </w:r>
+            <w:r>
+              <w:rPr>
+                <w:rFonts w:ascii="JetBrains Mono" w:hAnsi="JetBrains Mono"/>
+                <w:b w:val="false"/>
+                <w:i w:val="false"/>
+                <w:color w:val="98C379"/>
+                <w:sz w:val="24"/>
+              </w:rPr>
+              <w:t>createQuery</w:t>
+            </w:r>
+            <w:r>
+              <w:rPr>
+                <w:rFonts w:ascii="JetBrains Mono" w:hAnsi="JetBrains Mono"/>
+                <w:b w:val="false"/>
+                <w:i w:val="false"/>
+                <w:color w:val="9DA5B4"/>
+                <w:sz w:val="24"/>
+              </w:rPr>
+              <w:t>(</w:t>
+            </w:r>
+            <w:r>
+              <w:rPr>
+                <w:rFonts w:ascii="JetBrains Mono" w:hAnsi="JetBrains Mono"/>
+                <w:b w:val="false"/>
+                <w:i w:val="false"/>
+                <w:color w:val="E6E6E6"/>
+                <w:sz w:val="24"/>
+              </w:rPr>
+              <w:t>cq</w:t>
+            </w:r>
+            <w:r>
+              <w:rPr>
+                <w:rFonts w:ascii="JetBrains Mono" w:hAnsi="JetBrains Mono"/>
+                <w:b w:val="false"/>
+                <w:i w:val="false"/>
+                <w:color w:val="9DA5B4"/>
+                <w:sz w:val="24"/>
+              </w:rPr>
+              <w:t>.</w:t>
+            </w:r>
+            <w:r>
+              <w:rPr>
+                <w:rFonts w:ascii="JetBrains Mono" w:hAnsi="JetBrains Mono"/>
+                <w:b w:val="false"/>
+                <w:i w:val="false"/>
+                <w:color w:val="98C379"/>
+                <w:sz w:val="24"/>
+              </w:rPr>
+              <w:t>select</w:t>
+            </w:r>
+            <w:r>
+              <w:rPr>
+                <w:rFonts w:ascii="JetBrains Mono" w:hAnsi="JetBrains Mono"/>
+                <w:b w:val="false"/>
+                <w:i w:val="false"/>
+                <w:color w:val="9DA5B4"/>
+                <w:sz w:val="24"/>
+              </w:rPr>
+              <w:t>(</w:t>
+            </w:r>
+            <w:r>
+              <w:rPr>
+                <w:rFonts w:ascii="JetBrains Mono" w:hAnsi="JetBrains Mono"/>
+                <w:b w:val="false"/>
+                <w:i w:val="false"/>
+                <w:color w:val="E6E6E6"/>
+                <w:sz w:val="24"/>
+              </w:rPr>
+              <w:t>root</w:t>
+            </w:r>
+            <w:r>
+              <w:rPr>
+                <w:rFonts w:ascii="JetBrains Mono" w:hAnsi="JetBrains Mono"/>
+                <w:b w:val="false"/>
+                <w:i w:val="false"/>
+                <w:color w:val="9DA5B4"/>
+                <w:sz w:val="24"/>
+              </w:rPr>
+              <w:t>)).</w:t>
+            </w:r>
+            <w:r>
+              <w:rPr>
+                <w:rFonts w:ascii="JetBrains Mono" w:hAnsi="JetBrains Mono"/>
+                <w:b w:val="false"/>
+                <w:i w:val="false"/>
+                <w:color w:val="98C379"/>
+                <w:sz w:val="24"/>
+              </w:rPr>
+              <w:t>getResultList</w:t>
+            </w:r>
+            <w:r>
+              <w:rPr>
+                <w:rFonts w:ascii="JetBrains Mono" w:hAnsi="JetBrains Mono"/>
+                <w:b w:val="false"/>
+                <w:i w:val="false"/>
+                <w:color w:val="9DA5B4"/>
+                <w:sz w:val="24"/>
+              </w:rPr>
+              <w:t>();</w:t>
+            </w:r>
+            <w:r>
+              <w:rPr/>
+              <w:br/>
+            </w:r>
+            <w:r>
+              <w:rPr>
+                <w:rFonts w:ascii="JetBrains Mono" w:hAnsi="JetBrains Mono"/>
+                <w:b w:val="false"/>
+                <w:i w:val="false"/>
+                <w:color w:val="9DA5B4"/>
+                <w:sz w:val="24"/>
+              </w:rPr>
+              <w:t xml:space="preserve">        }</w:t>
+            </w:r>
+            <w:r>
+              <w:rPr/>
+              <w:br/>
+              <w:br/>
+            </w:r>
+            <w:r>
+              <w:rPr>
+                <w:rFonts w:ascii="JetBrains Mono" w:hAnsi="JetBrains Mono"/>
+                <w:b w:val="false"/>
+                <w:i w:val="false"/>
+                <w:color w:val="9DA5B4"/>
+                <w:sz w:val="24"/>
+              </w:rPr>
+              <w:t xml:space="preserve">        </w:t>
+            </w:r>
+            <w:r>
+              <w:rPr>
+                <w:rFonts w:ascii="JetBrains Mono" w:hAnsi="JetBrains Mono"/>
+                <w:b w:val="false"/>
+                <w:i w:val="false"/>
+                <w:color w:val="E06C75"/>
+                <w:sz w:val="24"/>
+              </w:rPr>
+              <w:t xml:space="preserve">if </w:t>
+            </w:r>
+            <w:r>
+              <w:rPr>
+                <w:rFonts w:ascii="JetBrains Mono" w:hAnsi="JetBrains Mono"/>
+                <w:b w:val="false"/>
+                <w:i w:val="false"/>
+                <w:color w:val="9DA5B4"/>
+                <w:sz w:val="24"/>
+              </w:rPr>
+              <w:t>(</w:t>
+            </w:r>
+            <w:r>
+              <w:rPr>
+                <w:rFonts w:ascii="JetBrains Mono" w:hAnsi="JetBrains Mono"/>
+                <w:b w:val="false"/>
+                <w:i/>
+                <w:color w:val="F59762"/>
+                <w:sz w:val="24"/>
+              </w:rPr>
               <w:t>searchCriteria</w:t>
             </w:r>
             <w:r>
@@ -6206,7 +6868,6 @@
             <w:r>
               <w:rPr/>
               <w:br/>
-              <w:br/>
             </w:r>
             <w:r>
               <w:rPr>
@@ -6221,7 +6882,6 @@
             <w:r>
               <w:rPr/>
               <w:br/>
-              <w:br/>
             </w:r>
             <w:r>
               <w:rPr>
@@ -6263,7 +6923,6 @@
             </w:r>
             <w:r>
               <w:rPr/>
-              <w:br/>
               <w:br/>
               <w:br/>
             </w:r>
@@ -7938,7 +8597,6 @@
             <w:r>
               <w:rPr/>
               <w:br/>
-              <w:br/>
             </w:r>
             <w:r>
               <w:rPr>
@@ -7963,6 +8621,80 @@
                 <w:sz w:val="24"/>
               </w:rPr>
               <w:t xml:space="preserve">        }</w:t>
+            </w:r>
+            <w:r>
+              <w:rPr/>
+              <w:br/>
+            </w:r>
+            <w:r>
+              <w:rPr>
+                <w:rFonts w:ascii="JetBrains Mono" w:hAnsi="JetBrains Mono"/>
+                <w:b w:val="false"/>
+                <w:i w:val="false"/>
+                <w:color w:val="9DA5B4"/>
+                <w:sz w:val="24"/>
+              </w:rPr>
+              <w:t xml:space="preserve">        </w:t>
+            </w:r>
+            <w:r>
+              <w:rPr>
+                <w:rFonts w:ascii="JetBrains Mono" w:hAnsi="JetBrains Mono"/>
+                <w:b w:val="false"/>
+                <w:i w:val="false"/>
+                <w:color w:val="E6E6E6"/>
+                <w:sz w:val="24"/>
+              </w:rPr>
+              <w:t>cq</w:t>
+            </w:r>
+            <w:r>
+              <w:rPr>
+                <w:rFonts w:ascii="JetBrains Mono" w:hAnsi="JetBrains Mono"/>
+                <w:b w:val="false"/>
+                <w:i w:val="false"/>
+                <w:color w:val="9DA5B4"/>
+                <w:sz w:val="24"/>
+              </w:rPr>
+              <w:t>.</w:t>
+            </w:r>
+            <w:r>
+              <w:rPr>
+                <w:rFonts w:ascii="JetBrains Mono" w:hAnsi="JetBrains Mono"/>
+                <w:b w:val="false"/>
+                <w:i w:val="false"/>
+                <w:color w:val="98C379"/>
+                <w:sz w:val="24"/>
+              </w:rPr>
+              <w:t>distinct</w:t>
+            </w:r>
+            <w:r>
+              <w:rPr>
+                <w:rFonts w:ascii="JetBrains Mono" w:hAnsi="JetBrains Mono"/>
+                <w:b w:val="false"/>
+                <w:i w:val="false"/>
+                <w:color w:val="9DA5B4"/>
+                <w:sz w:val="24"/>
+              </w:rPr>
+              <w:t>(</w:t>
+            </w:r>
+            <w:r>
+              <w:rPr>
+                <w:rFonts w:ascii="JetBrains Mono" w:hAnsi="JetBrains Mono"/>
+                <w:b w:val="false"/>
+                <w:i w:val="false"/>
+                <w:color w:val="E06C75"/>
+                <w:sz w:val="24"/>
+              </w:rPr>
+              <w:t>true</w:t>
+            </w:r>
+            <w:r>
+              <w:rPr>
+                <w:rFonts w:ascii="JetBrains Mono" w:hAnsi="JetBrains Mono"/>
+                <w:b w:val="false"/>
+                <w:i w:val="false"/>
+                <w:color w:val="9DA5B4"/>
+                <w:sz w:val="24"/>
+              </w:rPr>
+              <w:t>);</w:t>
             </w:r>
             <w:r>
               <w:rPr/>
@@ -8702,17 +9434,97 @@
                 <w:color w:val="98C379"/>
                 <w:sz w:val="24"/>
               </w:rPr>
-              <w:t>isBlank</w:t>
-            </w:r>
-            <w:r>
-              <w:rPr>
-                <w:rFonts w:ascii="JetBrains Mono" w:hAnsi="JetBrains Mono"/>
-                <w:b w:val="false"/>
-                <w:i w:val="false"/>
-                <w:color w:val="9DA5B4"/>
-                <w:sz w:val="24"/>
-              </w:rPr>
-              <w:t>();</w:t>
+              <w:t>isEmpty</w:t>
+            </w:r>
+            <w:r>
+              <w:rPr>
+                <w:rFonts w:ascii="JetBrains Mono" w:hAnsi="JetBrains Mono"/>
+                <w:b w:val="false"/>
+                <w:i w:val="false"/>
+                <w:color w:val="9DA5B4"/>
+                <w:sz w:val="24"/>
+              </w:rPr>
+              <w:t xml:space="preserve">() </w:t>
+            </w:r>
+            <w:r>
+              <w:rPr>
+                <w:rFonts w:ascii="JetBrains Mono" w:hAnsi="JetBrains Mono"/>
+                <w:b w:val="false"/>
+                <w:i w:val="false"/>
+                <w:color w:val="E06C75"/>
+                <w:sz w:val="24"/>
+              </w:rPr>
+              <w:t xml:space="preserve">&amp;&amp; </w:t>
+            </w:r>
+            <w:r>
+              <w:rPr>
+                <w:rFonts w:ascii="JetBrains Mono" w:hAnsi="JetBrains Mono"/>
+                <w:b w:val="false"/>
+                <w:i/>
+                <w:color w:val="F59762"/>
+                <w:sz w:val="24"/>
+              </w:rPr>
+              <w:t>s</w:t>
+            </w:r>
+            <w:r>
+              <w:rPr>
+                <w:rFonts w:ascii="JetBrains Mono" w:hAnsi="JetBrains Mono"/>
+                <w:b w:val="false"/>
+                <w:i w:val="false"/>
+                <w:color w:val="9DA5B4"/>
+                <w:sz w:val="24"/>
+              </w:rPr>
+              <w:t>.</w:t>
+            </w:r>
+            <w:r>
+              <w:rPr>
+                <w:rFonts w:ascii="JetBrains Mono" w:hAnsi="JetBrains Mono"/>
+                <w:b w:val="false"/>
+                <w:i w:val="false"/>
+                <w:color w:val="98C379"/>
+                <w:sz w:val="24"/>
+              </w:rPr>
+              <w:t>length</w:t>
+            </w:r>
+            <w:r>
+              <w:rPr>
+                <w:rFonts w:ascii="JetBrains Mono" w:hAnsi="JetBrains Mono"/>
+                <w:b w:val="false"/>
+                <w:i w:val="false"/>
+                <w:color w:val="9DA5B4"/>
+                <w:sz w:val="24"/>
+              </w:rPr>
+              <w:t xml:space="preserve">() </w:t>
+            </w:r>
+            <w:r>
+              <w:rPr>
+                <w:rFonts w:ascii="JetBrains Mono" w:hAnsi="JetBrains Mono"/>
+                <w:b w:val="false"/>
+                <w:i w:val="false"/>
+                <w:color w:val="E06C75"/>
+                <w:sz w:val="24"/>
+              </w:rPr>
+              <w:t xml:space="preserve">&gt; </w:t>
+            </w:r>
+            <w:r>
+              <w:rPr>
+                <w:rFonts w:ascii="JetBrains Mono" w:hAnsi="JetBrains Mono"/>
+                <w:b w:val="false"/>
+                <w:i w:val="false"/>
+                <w:color w:val="C678DD"/>
+                <w:sz w:val="24"/>
+              </w:rPr>
+              <w:t>2</w:t>
+            </w:r>
+            <w:r>
+              <w:rPr>
+                <w:rFonts w:ascii="JetBrains Mono" w:hAnsi="JetBrains Mono"/>
+                <w:b w:val="false"/>
+                <w:i w:val="false"/>
+                <w:color w:val="9DA5B4"/>
+                <w:sz w:val="24"/>
+              </w:rPr>
+              <w:t>;</w:t>
             </w:r>
             <w:r>
               <w:rPr/>
@@ -10041,18 +10853,37 @@
               <w:shd w:fill="282C34"/>
               <w:bidi w:val="0"/>
               <w:jc w:val="left"/>
-              <w:rPr>
-                <w:rFonts w:ascii="JetBrains Mono" w:hAnsi="JetBrains Mono"/>
-                <w:b w:val="false"/>
-                <w:b w:val="false"/>
-                <w:i w:val="false"/>
-                <w:i w:val="false"/>
-                <w:color w:val="9DA5B4"/>
-                <w:sz w:val="24"/>
-              </w:rPr>
+              <w:rPr/>
             </w:pPr>
             <w:r>
               <w:rPr/>
+            </w:r>
+          </w:p>
+          <w:p>
+            <w:pPr>
+              <w:pStyle w:val="Normal"/>
+              <w:widowControl w:val="false"/>
+              <w:shd w:fill="282C34"/>
+              <w:bidi w:val="0"/>
+              <w:jc w:val="left"/>
+              <w:rPr>
+                <w:rFonts w:ascii="JetBrains Mono" w:hAnsi="JetBrains Mono"/>
+                <w:b w:val="false"/>
+                <w:b w:val="false"/>
+                <w:i w:val="false"/>
+                <w:i w:val="false"/>
+                <w:color w:val="9DA5B4"/>
+                <w:sz w:val="24"/>
+              </w:rPr>
+            </w:pPr>
+            <w:r>
+              <w:rPr>
+                <w:rFonts w:ascii="JetBrains Mono" w:hAnsi="JetBrains Mono"/>
+                <w:b w:val="false"/>
+                <w:i w:val="false"/>
+                <w:color w:val="9DA5B4"/>
+                <w:sz w:val="24"/>
+              </w:rPr>
             </w:r>
           </w:p>
         </w:tc>
@@ -11720,7 +12551,9 @@
         </w:rPr>
       </w:pPr>
       <w:r>
-        <w:rPr/>
+        <w:rPr>
+          <w:color w:val="000000"/>
+        </w:rPr>
       </w:r>
     </w:p>
     <w:p>
@@ -11798,7 +12631,6 @@
             <w:pPr>
               <w:pStyle w:val="Normal"/>
               <w:widowControl w:val="false"/>
-              <w:pBdr/>
               <w:shd w:fill="282C34"/>
               <w:bidi w:val="0"/>
               <w:jc w:val="left"/>
@@ -13907,23 +14739,12 @@
               </w:rPr>
               <w:br/>
               <w:br/>
-            </w:r>
-            <w:r>
-              <w:rPr>
-                <w:rFonts w:ascii="JetBrains Mono" w:hAnsi="JetBrains Mono"/>
-                <w:b w:val="false"/>
-                <w:i w:val="false"/>
-                <w:color w:val="9DA5B4"/>
-                <w:sz w:val="24"/>
-              </w:rPr>
-              <w:t xml:space="preserve">                </w:t>
             </w:r>
           </w:p>
           <w:p>
             <w:pPr>
               <w:pStyle w:val="Normal"/>
               <w:widowControl w:val="false"/>
-              <w:pBdr/>
               <w:shd w:fill="282C34"/>
               <w:bidi w:val="0"/>
               <w:jc w:val="left"/>
@@ -13932,14 +14753,15 @@
               </w:rPr>
             </w:pPr>
             <w:r>
-              <w:rPr/>
+              <w:rPr>
+                <w:color w:val="000000"/>
+              </w:rPr>
             </w:r>
           </w:p>
           <w:p>
             <w:pPr>
               <w:pStyle w:val="Normal"/>
               <w:widowControl w:val="false"/>
-              <w:pBdr/>
               <w:shd w:fill="282C34"/>
               <w:bidi w:val="0"/>
               <w:jc w:val="left"/>
@@ -13948,14 +14770,15 @@
               </w:rPr>
             </w:pPr>
             <w:r>
-              <w:rPr/>
+              <w:rPr>
+                <w:color w:val="000000"/>
+              </w:rPr>
             </w:r>
           </w:p>
           <w:p>
             <w:pPr>
               <w:pStyle w:val="Normal"/>
               <w:widowControl w:val="false"/>
-              <w:pBdr/>
               <w:shd w:fill="282C34"/>
               <w:bidi w:val="0"/>
               <w:jc w:val="left"/>
@@ -13964,14 +14787,15 @@
               </w:rPr>
             </w:pPr>
             <w:r>
-              <w:rPr/>
+              <w:rPr>
+                <w:color w:val="000000"/>
+              </w:rPr>
             </w:r>
           </w:p>
           <w:p>
             <w:pPr>
               <w:pStyle w:val="Normal"/>
               <w:widowControl w:val="false"/>
-              <w:pBdr/>
               <w:shd w:fill="282C34"/>
               <w:bidi w:val="0"/>
               <w:jc w:val="left"/>
@@ -13988,16 +14812,6 @@
                 <w:sz w:val="24"/>
               </w:rPr>
               <w:t>}</w:t>
-            </w:r>
-            <w:r>
-              <w:rPr>
-                <w:rFonts w:ascii="JetBrains Mono" w:hAnsi="JetBrains Mono"/>
-                <w:b w:val="false"/>
-                <w:i/>
-                <w:color w:val="7F848E"/>
-                <w:sz w:val="24"/>
-              </w:rPr>
-              <w:t xml:space="preserve"> </w:t>
             </w:r>
           </w:p>
         </w:tc>
@@ -14055,7 +14869,6 @@
             <w:pPr>
               <w:pStyle w:val="Normal"/>
               <w:widowControl w:val="false"/>
-              <w:pBdr/>
               <w:shd w:fill="282C34"/>
               <w:bidi w:val="0"/>
               <w:jc w:val="left"/>
@@ -14599,7 +15412,9 @@
         </w:rPr>
       </w:pPr>
       <w:r>
-        <w:rPr/>
+        <w:rPr>
+          <w:color w:val="000000"/>
+        </w:rPr>
       </w:r>
     </w:p>
     <w:p>
@@ -14637,6 +15452,1092 @@
       <w:r>
         <w:rPr/>
         <w:t>I rendesishm qe kur kapet objekti te kapet me root.join dhe jo me root.get perndryshe jep exception.</w:t>
+      </w:r>
+    </w:p>
+    <w:p>
+      <w:pPr>
+        <w:pStyle w:val="TextBody"/>
+        <w:spacing w:before="0" w:after="140"/>
+        <w:rPr>
+          <w:color w:val="000000"/>
+        </w:rPr>
+      </w:pPr>
+      <w:r>
+        <w:rPr/>
+      </w:r>
+    </w:p>
+    <w:p>
+      <w:pPr>
+        <w:pStyle w:val="TextBody"/>
+        <w:spacing w:before="0" w:after="140"/>
+        <w:rPr>
+          <w:color w:val="000000"/>
+        </w:rPr>
+      </w:pPr>
+      <w:r>
+        <w:rPr/>
+        <w:t>Shtohet kushti per fetch te nje objekti brenda nested object.</w:t>
+      </w:r>
+    </w:p>
+    <w:tbl>
+      <w:tblPr>
+        <w:tblW w:w="9972" w:type="dxa"/>
+        <w:jc w:val="left"/>
+        <w:tblInd w:w="55" w:type="dxa"/>
+        <w:tblLayout w:type="fixed"/>
+        <w:tblCellMar>
+          <w:top w:w="55" w:type="dxa"/>
+          <w:left w:w="55" w:type="dxa"/>
+          <w:bottom w:w="55" w:type="dxa"/>
+          <w:right w:w="55" w:type="dxa"/>
+        </w:tblCellMar>
+      </w:tblPr>
+      <w:tblGrid>
+        <w:gridCol w:w="9972"/>
+      </w:tblGrid>
+      <w:tr>
+        <w:trPr/>
+        <w:tc>
+          <w:tcPr>
+            <w:tcW w:w="9972" w:type="dxa"/>
+            <w:tcBorders>
+              <w:top w:val="single" w:sz="2" w:space="0" w:color="000000"/>
+              <w:left w:val="single" w:sz="2" w:space="0" w:color="000000"/>
+              <w:bottom w:val="single" w:sz="2" w:space="0" w:color="000000"/>
+              <w:right w:val="single" w:sz="2" w:space="0" w:color="000000"/>
+            </w:tcBorders>
+          </w:tcPr>
+          <w:p>
+            <w:pPr>
+              <w:pStyle w:val="Normal"/>
+              <w:widowControl w:val="false"/>
+              <w:pBdr/>
+              <w:shd w:fill="282C34"/>
+              <w:bidi w:val="0"/>
+              <w:jc w:val="left"/>
+              <w:rPr/>
+            </w:pPr>
+            <w:r>
+              <w:rPr>
+                <w:rFonts w:ascii="JetBrains Mono" w:hAnsi="JetBrains Mono"/>
+                <w:b w:val="false"/>
+                <w:i w:val="false"/>
+                <w:color w:val="E06C75"/>
+                <w:sz w:val="24"/>
+              </w:rPr>
+              <w:t xml:space="preserve">if </w:t>
+            </w:r>
+            <w:r>
+              <w:rPr>
+                <w:rFonts w:ascii="JetBrains Mono" w:hAnsi="JetBrains Mono"/>
+                <w:b w:val="false"/>
+                <w:i w:val="false"/>
+                <w:color w:val="9DA5B4"/>
+                <w:sz w:val="24"/>
+              </w:rPr>
+              <w:t>(</w:t>
+            </w:r>
+            <w:r>
+              <w:rPr>
+                <w:rFonts w:ascii="JetBrains Mono" w:hAnsi="JetBrains Mono"/>
+                <w:b w:val="false"/>
+                <w:i w:val="false"/>
+                <w:color w:val="98C379"/>
+                <w:sz w:val="24"/>
+              </w:rPr>
+              <w:t>isStringValid</w:t>
+            </w:r>
+            <w:r>
+              <w:rPr>
+                <w:rFonts w:ascii="JetBrains Mono" w:hAnsi="JetBrains Mono"/>
+                <w:b w:val="false"/>
+                <w:i w:val="false"/>
+                <w:color w:val="9DA5B4"/>
+                <w:sz w:val="24"/>
+              </w:rPr>
+              <w:t>(</w:t>
+            </w:r>
+            <w:r>
+              <w:rPr>
+                <w:rFonts w:ascii="JetBrains Mono" w:hAnsi="JetBrains Mono"/>
+                <w:b w:val="false"/>
+                <w:i/>
+                <w:color w:val="F59762"/>
+                <w:sz w:val="24"/>
+              </w:rPr>
+              <w:t>fetch</w:t>
+            </w:r>
+            <w:r>
+              <w:rPr>
+                <w:rFonts w:ascii="JetBrains Mono" w:hAnsi="JetBrains Mono"/>
+                <w:b w:val="false"/>
+                <w:i w:val="false"/>
+                <w:color w:val="9DA5B4"/>
+                <w:sz w:val="24"/>
+              </w:rPr>
+              <w:t>)) {</w:t>
+            </w:r>
+            <w:r>
+              <w:rPr/>
+              <w:br/>
+            </w:r>
+            <w:r>
+              <w:rPr>
+                <w:rFonts w:ascii="JetBrains Mono" w:hAnsi="JetBrains Mono"/>
+                <w:b w:val="false"/>
+                <w:i w:val="false"/>
+                <w:color w:val="9DA5B4"/>
+                <w:sz w:val="24"/>
+              </w:rPr>
+              <w:t xml:space="preserve">            </w:t>
+            </w:r>
+            <w:r>
+              <w:rPr>
+                <w:rFonts w:ascii="JetBrains Mono" w:hAnsi="JetBrains Mono"/>
+                <w:b w:val="false"/>
+                <w:i w:val="false"/>
+                <w:color w:val="E06C75"/>
+                <w:sz w:val="24"/>
+              </w:rPr>
+              <w:t xml:space="preserve">if </w:t>
+            </w:r>
+            <w:r>
+              <w:rPr>
+                <w:rFonts w:ascii="JetBrains Mono" w:hAnsi="JetBrains Mono"/>
+                <w:b w:val="false"/>
+                <w:i w:val="false"/>
+                <w:color w:val="9DA5B4"/>
+                <w:sz w:val="24"/>
+              </w:rPr>
+              <w:t>(</w:t>
+            </w:r>
+            <w:r>
+              <w:rPr>
+                <w:rFonts w:ascii="JetBrains Mono" w:hAnsi="JetBrains Mono"/>
+                <w:b w:val="false"/>
+                <w:i w:val="false"/>
+                <w:color w:val="98C379"/>
+                <w:sz w:val="24"/>
+              </w:rPr>
+              <w:t>isFieldPresent</w:t>
+            </w:r>
+            <w:r>
+              <w:rPr>
+                <w:rFonts w:ascii="JetBrains Mono" w:hAnsi="JetBrains Mono"/>
+                <w:b w:val="false"/>
+                <w:i w:val="false"/>
+                <w:color w:val="9DA5B4"/>
+                <w:sz w:val="24"/>
+              </w:rPr>
+              <w:t>(</w:t>
+            </w:r>
+            <w:r>
+              <w:rPr>
+                <w:rFonts w:ascii="JetBrains Mono" w:hAnsi="JetBrains Mono"/>
+                <w:b w:val="false"/>
+                <w:i w:val="false"/>
+                <w:color w:val="E6E6E6"/>
+                <w:sz w:val="24"/>
+              </w:rPr>
+              <w:t>fields</w:t>
+            </w:r>
+            <w:r>
+              <w:rPr>
+                <w:rFonts w:ascii="JetBrains Mono" w:hAnsi="JetBrains Mono"/>
+                <w:b w:val="false"/>
+                <w:i w:val="false"/>
+                <w:color w:val="9DA5B4"/>
+                <w:sz w:val="24"/>
+              </w:rPr>
+              <w:t xml:space="preserve">, </w:t>
+            </w:r>
+            <w:r>
+              <w:rPr>
+                <w:rFonts w:ascii="JetBrains Mono" w:hAnsi="JetBrains Mono"/>
+                <w:b w:val="false"/>
+                <w:i/>
+                <w:color w:val="F59762"/>
+                <w:sz w:val="24"/>
+              </w:rPr>
+              <w:t>fetch</w:t>
+            </w:r>
+            <w:r>
+              <w:rPr>
+                <w:rFonts w:ascii="JetBrains Mono" w:hAnsi="JetBrains Mono"/>
+                <w:b w:val="false"/>
+                <w:i w:val="false"/>
+                <w:color w:val="9DA5B4"/>
+                <w:sz w:val="24"/>
+              </w:rPr>
+              <w:t>)) {</w:t>
+            </w:r>
+            <w:r>
+              <w:rPr/>
+              <w:br/>
+            </w:r>
+            <w:r>
+              <w:rPr>
+                <w:rFonts w:ascii="JetBrains Mono" w:hAnsi="JetBrains Mono"/>
+                <w:b w:val="false"/>
+                <w:i w:val="false"/>
+                <w:color w:val="9DA5B4"/>
+                <w:sz w:val="24"/>
+              </w:rPr>
+              <w:t xml:space="preserve">                </w:t>
+            </w:r>
+            <w:r>
+              <w:rPr>
+                <w:rFonts w:ascii="JetBrains Mono" w:hAnsi="JetBrains Mono"/>
+                <w:b w:val="false"/>
+                <w:i w:val="false"/>
+                <w:color w:val="E6E6E6"/>
+                <w:sz w:val="24"/>
+              </w:rPr>
+              <w:t xml:space="preserve">f </w:t>
+            </w:r>
+            <w:r>
+              <w:rPr>
+                <w:rFonts w:ascii="JetBrains Mono" w:hAnsi="JetBrains Mono"/>
+                <w:b w:val="false"/>
+                <w:i w:val="false"/>
+                <w:color w:val="E06C75"/>
+                <w:sz w:val="24"/>
+              </w:rPr>
+              <w:t xml:space="preserve">= </w:t>
+            </w:r>
+            <w:r>
+              <w:rPr>
+                <w:rFonts w:ascii="JetBrains Mono" w:hAnsi="JetBrains Mono"/>
+                <w:b w:val="false"/>
+                <w:i w:val="false"/>
+                <w:color w:val="E6E6E6"/>
+                <w:sz w:val="24"/>
+              </w:rPr>
+              <w:t>root</w:t>
+            </w:r>
+            <w:r>
+              <w:rPr>
+                <w:rFonts w:ascii="JetBrains Mono" w:hAnsi="JetBrains Mono"/>
+                <w:b w:val="false"/>
+                <w:i w:val="false"/>
+                <w:color w:val="9DA5B4"/>
+                <w:sz w:val="24"/>
+              </w:rPr>
+              <w:t>.</w:t>
+            </w:r>
+            <w:r>
+              <w:rPr>
+                <w:rFonts w:ascii="JetBrains Mono" w:hAnsi="JetBrains Mono"/>
+                <w:b w:val="false"/>
+                <w:i w:val="false"/>
+                <w:color w:val="98C379"/>
+                <w:sz w:val="24"/>
+              </w:rPr>
+              <w:t>fetch</w:t>
+            </w:r>
+            <w:r>
+              <w:rPr>
+                <w:rFonts w:ascii="JetBrains Mono" w:hAnsi="JetBrains Mono"/>
+                <w:b w:val="false"/>
+                <w:i w:val="false"/>
+                <w:color w:val="9DA5B4"/>
+                <w:sz w:val="24"/>
+              </w:rPr>
+              <w:t>(</w:t>
+            </w:r>
+            <w:r>
+              <w:rPr>
+                <w:rFonts w:ascii="JetBrains Mono" w:hAnsi="JetBrains Mono"/>
+                <w:b w:val="false"/>
+                <w:i/>
+                <w:color w:val="F59762"/>
+                <w:sz w:val="24"/>
+              </w:rPr>
+              <w:t>fetch</w:t>
+            </w:r>
+            <w:r>
+              <w:rPr>
+                <w:rFonts w:ascii="JetBrains Mono" w:hAnsi="JetBrains Mono"/>
+                <w:b w:val="false"/>
+                <w:i w:val="false"/>
+                <w:color w:val="9DA5B4"/>
+                <w:sz w:val="24"/>
+              </w:rPr>
+              <w:t xml:space="preserve">, </w:t>
+            </w:r>
+            <w:r>
+              <w:rPr>
+                <w:rFonts w:ascii="JetBrains Mono" w:hAnsi="JetBrains Mono"/>
+                <w:b w:val="false"/>
+                <w:i/>
+                <w:color w:val="56B6C2"/>
+                <w:sz w:val="24"/>
+              </w:rPr>
+              <w:t>JoinType</w:t>
+            </w:r>
+            <w:r>
+              <w:rPr>
+                <w:rFonts w:ascii="JetBrains Mono" w:hAnsi="JetBrains Mono"/>
+                <w:b w:val="false"/>
+                <w:i w:val="false"/>
+                <w:color w:val="9DA5B4"/>
+                <w:sz w:val="24"/>
+              </w:rPr>
+              <w:t>.</w:t>
+            </w:r>
+            <w:r>
+              <w:rPr>
+                <w:rFonts w:ascii="JetBrains Mono" w:hAnsi="JetBrains Mono"/>
+                <w:b w:val="false"/>
+                <w:i w:val="false"/>
+                <w:color w:val="F59762"/>
+                <w:sz w:val="24"/>
+              </w:rPr>
+              <w:t>INNER</w:t>
+            </w:r>
+            <w:r>
+              <w:rPr>
+                <w:rFonts w:ascii="JetBrains Mono" w:hAnsi="JetBrains Mono"/>
+                <w:b w:val="false"/>
+                <w:i w:val="false"/>
+                <w:color w:val="9DA5B4"/>
+                <w:sz w:val="24"/>
+              </w:rPr>
+              <w:t>);</w:t>
+            </w:r>
+            <w:r>
+              <w:rPr/>
+              <w:br/>
+            </w:r>
+            <w:r>
+              <w:rPr>
+                <w:rFonts w:ascii="JetBrains Mono" w:hAnsi="JetBrains Mono"/>
+                <w:b w:val="false"/>
+                <w:i w:val="false"/>
+                <w:color w:val="9DA5B4"/>
+                <w:sz w:val="24"/>
+              </w:rPr>
+              <w:t xml:space="preserve">            } </w:t>
+            </w:r>
+            <w:r>
+              <w:rPr>
+                <w:rFonts w:ascii="JetBrains Mono" w:hAnsi="JetBrains Mono"/>
+                <w:b w:val="false"/>
+                <w:i w:val="false"/>
+                <w:color w:val="E06C75"/>
+                <w:sz w:val="24"/>
+              </w:rPr>
+              <w:t xml:space="preserve">else </w:t>
+            </w:r>
+            <w:r>
+              <w:rPr>
+                <w:rFonts w:ascii="JetBrains Mono" w:hAnsi="JetBrains Mono"/>
+                <w:b w:val="false"/>
+                <w:i w:val="false"/>
+                <w:color w:val="9DA5B4"/>
+                <w:sz w:val="24"/>
+              </w:rPr>
+              <w:t>{</w:t>
+            </w:r>
+            <w:r>
+              <w:rPr/>
+              <w:br/>
+            </w:r>
+            <w:r>
+              <w:rPr>
+                <w:rFonts w:ascii="JetBrains Mono" w:hAnsi="JetBrains Mono"/>
+                <w:b w:val="false"/>
+                <w:i w:val="false"/>
+                <w:color w:val="9DA5B4"/>
+                <w:sz w:val="24"/>
+              </w:rPr>
+              <w:t xml:space="preserve">                </w:t>
+            </w:r>
+            <w:r>
+              <w:rPr>
+                <w:rFonts w:ascii="JetBrains Mono" w:hAnsi="JetBrains Mono"/>
+                <w:b w:val="false"/>
+                <w:i w:val="false"/>
+                <w:color w:val="F59762"/>
+                <w:sz w:val="24"/>
+              </w:rPr>
+              <w:t>log</w:t>
+            </w:r>
+            <w:r>
+              <w:rPr>
+                <w:rFonts w:ascii="JetBrains Mono" w:hAnsi="JetBrains Mono"/>
+                <w:b w:val="false"/>
+                <w:i w:val="false"/>
+                <w:color w:val="9DA5B4"/>
+                <w:sz w:val="24"/>
+              </w:rPr>
+              <w:t>.</w:t>
+            </w:r>
+            <w:r>
+              <w:rPr>
+                <w:rFonts w:ascii="JetBrains Mono" w:hAnsi="JetBrains Mono"/>
+                <w:b w:val="false"/>
+                <w:i w:val="false"/>
+                <w:color w:val="98C379"/>
+                <w:sz w:val="24"/>
+              </w:rPr>
+              <w:t>info</w:t>
+            </w:r>
+            <w:r>
+              <w:rPr>
+                <w:rFonts w:ascii="JetBrains Mono" w:hAnsi="JetBrains Mono"/>
+                <w:b w:val="false"/>
+                <w:i w:val="false"/>
+                <w:color w:val="9DA5B4"/>
+                <w:sz w:val="24"/>
+              </w:rPr>
+              <w:t>(</w:t>
+            </w:r>
+            <w:r>
+              <w:rPr>
+                <w:rFonts w:ascii="JetBrains Mono" w:hAnsi="JetBrains Mono"/>
+                <w:b w:val="false"/>
+                <w:i w:val="false"/>
+                <w:color w:val="E6C07B"/>
+                <w:sz w:val="24"/>
+              </w:rPr>
+              <w:t>"hyn te elsi i fetchit"</w:t>
+            </w:r>
+            <w:r>
+              <w:rPr>
+                <w:rFonts w:ascii="JetBrains Mono" w:hAnsi="JetBrains Mono"/>
+                <w:b w:val="false"/>
+                <w:i w:val="false"/>
+                <w:color w:val="9DA5B4"/>
+                <w:sz w:val="24"/>
+              </w:rPr>
+              <w:t>);</w:t>
+            </w:r>
+            <w:r>
+              <w:rPr/>
+              <w:br/>
+            </w:r>
+            <w:r>
+              <w:rPr>
+                <w:rFonts w:ascii="JetBrains Mono" w:hAnsi="JetBrains Mono"/>
+                <w:b w:val="false"/>
+                <w:i w:val="false"/>
+                <w:color w:val="9DA5B4"/>
+                <w:sz w:val="24"/>
+              </w:rPr>
+              <w:t xml:space="preserve">                </w:t>
+            </w:r>
+            <w:r>
+              <w:rPr>
+                <w:rFonts w:ascii="JetBrains Mono" w:hAnsi="JetBrains Mono"/>
+                <w:b w:val="false"/>
+                <w:i/>
+                <w:color w:val="56B6C2"/>
+                <w:sz w:val="24"/>
+              </w:rPr>
+              <w:t xml:space="preserve">String </w:t>
+            </w:r>
+            <w:r>
+              <w:rPr>
+                <w:rFonts w:ascii="JetBrains Mono" w:hAnsi="JetBrains Mono"/>
+                <w:b w:val="false"/>
+                <w:i w:val="false"/>
+                <w:color w:val="E6E6E6"/>
+                <w:sz w:val="24"/>
+              </w:rPr>
+              <w:t xml:space="preserve">parentField </w:t>
+            </w:r>
+            <w:r>
+              <w:rPr>
+                <w:rFonts w:ascii="JetBrains Mono" w:hAnsi="JetBrains Mono"/>
+                <w:b w:val="false"/>
+                <w:i w:val="false"/>
+                <w:color w:val="E06C75"/>
+                <w:sz w:val="24"/>
+              </w:rPr>
+              <w:t xml:space="preserve">= </w:t>
+            </w:r>
+            <w:r>
+              <w:rPr>
+                <w:rFonts w:ascii="JetBrains Mono" w:hAnsi="JetBrains Mono"/>
+                <w:b w:val="false"/>
+                <w:i w:val="false"/>
+                <w:color w:val="98C379"/>
+                <w:sz w:val="24"/>
+              </w:rPr>
+              <w:t>isObjectInside</w:t>
+            </w:r>
+            <w:r>
+              <w:rPr>
+                <w:rFonts w:ascii="JetBrains Mono" w:hAnsi="JetBrains Mono"/>
+                <w:b w:val="false"/>
+                <w:i w:val="false"/>
+                <w:color w:val="9DA5B4"/>
+                <w:sz w:val="24"/>
+              </w:rPr>
+              <w:t>(</w:t>
+            </w:r>
+            <w:r>
+              <w:rPr>
+                <w:rFonts w:ascii="JetBrains Mono" w:hAnsi="JetBrains Mono"/>
+                <w:b w:val="false"/>
+                <w:i w:val="false"/>
+                <w:color w:val="E6E6E6"/>
+                <w:sz w:val="24"/>
+              </w:rPr>
+              <w:t>fields</w:t>
+            </w:r>
+            <w:r>
+              <w:rPr>
+                <w:rFonts w:ascii="JetBrains Mono" w:hAnsi="JetBrains Mono"/>
+                <w:b w:val="false"/>
+                <w:i w:val="false"/>
+                <w:color w:val="9DA5B4"/>
+                <w:sz w:val="24"/>
+              </w:rPr>
+              <w:t xml:space="preserve">, </w:t>
+            </w:r>
+            <w:r>
+              <w:rPr>
+                <w:rFonts w:ascii="JetBrains Mono" w:hAnsi="JetBrains Mono"/>
+                <w:b w:val="false"/>
+                <w:i/>
+                <w:color w:val="F59762"/>
+                <w:sz w:val="24"/>
+              </w:rPr>
+              <w:t>fetch</w:t>
+            </w:r>
+            <w:r>
+              <w:rPr>
+                <w:rFonts w:ascii="JetBrains Mono" w:hAnsi="JetBrains Mono"/>
+                <w:b w:val="false"/>
+                <w:i w:val="false"/>
+                <w:color w:val="9DA5B4"/>
+                <w:sz w:val="24"/>
+              </w:rPr>
+              <w:t>);</w:t>
+            </w:r>
+            <w:r>
+              <w:rPr/>
+              <w:br/>
+            </w:r>
+            <w:r>
+              <w:rPr>
+                <w:rFonts w:ascii="JetBrains Mono" w:hAnsi="JetBrains Mono"/>
+                <w:b w:val="false"/>
+                <w:i w:val="false"/>
+                <w:color w:val="9DA5B4"/>
+                <w:sz w:val="24"/>
+              </w:rPr>
+              <w:t xml:space="preserve">                </w:t>
+            </w:r>
+            <w:r>
+              <w:rPr>
+                <w:rFonts w:ascii="JetBrains Mono" w:hAnsi="JetBrains Mono"/>
+                <w:b w:val="false"/>
+                <w:i w:val="false"/>
+                <w:color w:val="E06C75"/>
+                <w:sz w:val="24"/>
+              </w:rPr>
+              <w:t xml:space="preserve">if </w:t>
+            </w:r>
+            <w:r>
+              <w:rPr>
+                <w:rFonts w:ascii="JetBrains Mono" w:hAnsi="JetBrains Mono"/>
+                <w:b w:val="false"/>
+                <w:i w:val="false"/>
+                <w:color w:val="9DA5B4"/>
+                <w:sz w:val="24"/>
+              </w:rPr>
+              <w:t>(</w:t>
+            </w:r>
+            <w:r>
+              <w:rPr>
+                <w:rFonts w:ascii="JetBrains Mono" w:hAnsi="JetBrains Mono"/>
+                <w:b w:val="false"/>
+                <w:i w:val="false"/>
+                <w:color w:val="E6E6E6"/>
+                <w:sz w:val="24"/>
+              </w:rPr>
+              <w:t xml:space="preserve">parentField </w:t>
+            </w:r>
+            <w:r>
+              <w:rPr>
+                <w:rFonts w:ascii="JetBrains Mono" w:hAnsi="JetBrains Mono"/>
+                <w:b w:val="false"/>
+                <w:i w:val="false"/>
+                <w:color w:val="E06C75"/>
+                <w:sz w:val="24"/>
+              </w:rPr>
+              <w:t>!= null</w:t>
+            </w:r>
+            <w:r>
+              <w:rPr>
+                <w:rFonts w:ascii="JetBrains Mono" w:hAnsi="JetBrains Mono"/>
+                <w:b w:val="false"/>
+                <w:i w:val="false"/>
+                <w:color w:val="9DA5B4"/>
+                <w:sz w:val="24"/>
+              </w:rPr>
+              <w:t>) {</w:t>
+            </w:r>
+            <w:r>
+              <w:rPr/>
+              <w:br/>
+            </w:r>
+            <w:r>
+              <w:rPr>
+                <w:rFonts w:ascii="JetBrains Mono" w:hAnsi="JetBrains Mono"/>
+                <w:b w:val="false"/>
+                <w:i w:val="false"/>
+                <w:color w:val="9DA5B4"/>
+                <w:sz w:val="24"/>
+              </w:rPr>
+              <w:t xml:space="preserve">                    </w:t>
+            </w:r>
+            <w:r>
+              <w:rPr>
+                <w:rFonts w:ascii="JetBrains Mono" w:hAnsi="JetBrains Mono"/>
+                <w:b w:val="false"/>
+                <w:i/>
+                <w:color w:val="56B6C2"/>
+                <w:sz w:val="24"/>
+              </w:rPr>
+              <w:t xml:space="preserve">String </w:t>
+            </w:r>
+            <w:r>
+              <w:rPr>
+                <w:rFonts w:ascii="JetBrains Mono" w:hAnsi="JetBrains Mono"/>
+                <w:b w:val="false"/>
+                <w:i w:val="false"/>
+                <w:color w:val="E6E6E6"/>
+                <w:sz w:val="24"/>
+              </w:rPr>
+              <w:t xml:space="preserve">childField </w:t>
+            </w:r>
+            <w:r>
+              <w:rPr>
+                <w:rFonts w:ascii="JetBrains Mono" w:hAnsi="JetBrains Mono"/>
+                <w:b w:val="false"/>
+                <w:i w:val="false"/>
+                <w:color w:val="E06C75"/>
+                <w:sz w:val="24"/>
+              </w:rPr>
+              <w:t xml:space="preserve">= </w:t>
+            </w:r>
+            <w:r>
+              <w:rPr>
+                <w:rFonts w:ascii="JetBrains Mono" w:hAnsi="JetBrains Mono"/>
+                <w:b w:val="false"/>
+                <w:i/>
+                <w:color w:val="F59762"/>
+                <w:sz w:val="24"/>
+              </w:rPr>
+              <w:t>fetch</w:t>
+            </w:r>
+            <w:r>
+              <w:rPr>
+                <w:rFonts w:ascii="JetBrains Mono" w:hAnsi="JetBrains Mono"/>
+                <w:b w:val="false"/>
+                <w:i w:val="false"/>
+                <w:color w:val="9DA5B4"/>
+                <w:sz w:val="24"/>
+              </w:rPr>
+              <w:t>.</w:t>
+            </w:r>
+            <w:r>
+              <w:rPr>
+                <w:rFonts w:ascii="JetBrains Mono" w:hAnsi="JetBrains Mono"/>
+                <w:b w:val="false"/>
+                <w:i w:val="false"/>
+                <w:color w:val="98C379"/>
+                <w:sz w:val="24"/>
+              </w:rPr>
+              <w:t>replace</w:t>
+            </w:r>
+            <w:r>
+              <w:rPr>
+                <w:rFonts w:ascii="JetBrains Mono" w:hAnsi="JetBrains Mono"/>
+                <w:b w:val="false"/>
+                <w:i w:val="false"/>
+                <w:color w:val="9DA5B4"/>
+                <w:sz w:val="24"/>
+              </w:rPr>
+              <w:t>(</w:t>
+            </w:r>
+            <w:r>
+              <w:rPr>
+                <w:rFonts w:ascii="JetBrains Mono" w:hAnsi="JetBrains Mono"/>
+                <w:b w:val="false"/>
+                <w:i w:val="false"/>
+                <w:color w:val="E6E6E6"/>
+                <w:sz w:val="24"/>
+              </w:rPr>
+              <w:t>parentField</w:t>
+            </w:r>
+            <w:r>
+              <w:rPr>
+                <w:rFonts w:ascii="JetBrains Mono" w:hAnsi="JetBrains Mono"/>
+                <w:b w:val="false"/>
+                <w:i w:val="false"/>
+                <w:color w:val="9DA5B4"/>
+                <w:sz w:val="24"/>
+              </w:rPr>
+              <w:t xml:space="preserve">, </w:t>
+            </w:r>
+            <w:r>
+              <w:rPr>
+                <w:rFonts w:ascii="JetBrains Mono" w:hAnsi="JetBrains Mono"/>
+                <w:b w:val="false"/>
+                <w:i w:val="false"/>
+                <w:color w:val="E6C07B"/>
+                <w:sz w:val="24"/>
+              </w:rPr>
+              <w:t>""</w:t>
+            </w:r>
+            <w:r>
+              <w:rPr>
+                <w:rFonts w:ascii="JetBrains Mono" w:hAnsi="JetBrains Mono"/>
+                <w:b w:val="false"/>
+                <w:i w:val="false"/>
+                <w:color w:val="9DA5B4"/>
+                <w:sz w:val="24"/>
+              </w:rPr>
+              <w:t>);</w:t>
+            </w:r>
+            <w:r>
+              <w:rPr/>
+              <w:br/>
+            </w:r>
+            <w:r>
+              <w:rPr>
+                <w:rFonts w:ascii="JetBrains Mono" w:hAnsi="JetBrains Mono"/>
+                <w:b w:val="false"/>
+                <w:i w:val="false"/>
+                <w:color w:val="9DA5B4"/>
+                <w:sz w:val="24"/>
+              </w:rPr>
+              <w:t xml:space="preserve">                    </w:t>
+            </w:r>
+            <w:r>
+              <w:rPr>
+                <w:rFonts w:ascii="JetBrains Mono" w:hAnsi="JetBrains Mono"/>
+                <w:b w:val="false"/>
+                <w:i w:val="false"/>
+                <w:color w:val="F59762"/>
+                <w:sz w:val="24"/>
+              </w:rPr>
+              <w:t>log</w:t>
+            </w:r>
+            <w:r>
+              <w:rPr>
+                <w:rFonts w:ascii="JetBrains Mono" w:hAnsi="JetBrains Mono"/>
+                <w:b w:val="false"/>
+                <w:i w:val="false"/>
+                <w:color w:val="9DA5B4"/>
+                <w:sz w:val="24"/>
+              </w:rPr>
+              <w:t>.</w:t>
+            </w:r>
+            <w:r>
+              <w:rPr>
+                <w:rFonts w:ascii="JetBrains Mono" w:hAnsi="JetBrains Mono"/>
+                <w:b w:val="false"/>
+                <w:i w:val="false"/>
+                <w:color w:val="98C379"/>
+                <w:sz w:val="24"/>
+              </w:rPr>
+              <w:t>info</w:t>
+            </w:r>
+            <w:r>
+              <w:rPr>
+                <w:rFonts w:ascii="JetBrains Mono" w:hAnsi="JetBrains Mono"/>
+                <w:b w:val="false"/>
+                <w:i w:val="false"/>
+                <w:color w:val="9DA5B4"/>
+                <w:sz w:val="24"/>
+              </w:rPr>
+              <w:t>(</w:t>
+            </w:r>
+            <w:r>
+              <w:rPr>
+                <w:rFonts w:ascii="JetBrains Mono" w:hAnsi="JetBrains Mono"/>
+                <w:b w:val="false"/>
+                <w:i w:val="false"/>
+                <w:color w:val="E6C07B"/>
+                <w:sz w:val="24"/>
+              </w:rPr>
+              <w:t>"Parent = {}, Child = {}"</w:t>
+            </w:r>
+            <w:r>
+              <w:rPr>
+                <w:rFonts w:ascii="JetBrains Mono" w:hAnsi="JetBrains Mono"/>
+                <w:b w:val="false"/>
+                <w:i w:val="false"/>
+                <w:color w:val="9DA5B4"/>
+                <w:sz w:val="24"/>
+              </w:rPr>
+              <w:t xml:space="preserve">, </w:t>
+            </w:r>
+            <w:r>
+              <w:rPr>
+                <w:rFonts w:ascii="JetBrains Mono" w:hAnsi="JetBrains Mono"/>
+                <w:b w:val="false"/>
+                <w:i w:val="false"/>
+                <w:color w:val="E6E6E6"/>
+                <w:sz w:val="24"/>
+              </w:rPr>
+              <w:t>parentField</w:t>
+            </w:r>
+            <w:r>
+              <w:rPr>
+                <w:rFonts w:ascii="JetBrains Mono" w:hAnsi="JetBrains Mono"/>
+                <w:b w:val="false"/>
+                <w:i w:val="false"/>
+                <w:color w:val="9DA5B4"/>
+                <w:sz w:val="24"/>
+              </w:rPr>
+              <w:t xml:space="preserve">, </w:t>
+            </w:r>
+            <w:r>
+              <w:rPr>
+                <w:rFonts w:ascii="JetBrains Mono" w:hAnsi="JetBrains Mono"/>
+                <w:b w:val="false"/>
+                <w:i w:val="false"/>
+                <w:color w:val="E6E6E6"/>
+                <w:sz w:val="24"/>
+              </w:rPr>
+              <w:t>childField</w:t>
+            </w:r>
+            <w:r>
+              <w:rPr>
+                <w:rFonts w:ascii="JetBrains Mono" w:hAnsi="JetBrains Mono"/>
+                <w:b w:val="false"/>
+                <w:i w:val="false"/>
+                <w:color w:val="9DA5B4"/>
+                <w:sz w:val="24"/>
+              </w:rPr>
+              <w:t>);</w:t>
+            </w:r>
+            <w:r>
+              <w:rPr/>
+              <w:br/>
+            </w:r>
+            <w:r>
+              <w:rPr>
+                <w:rFonts w:ascii="JetBrains Mono" w:hAnsi="JetBrains Mono"/>
+                <w:b w:val="false"/>
+                <w:i w:val="false"/>
+                <w:color w:val="9DA5B4"/>
+                <w:sz w:val="24"/>
+              </w:rPr>
+              <w:t xml:space="preserve">                    </w:t>
+            </w:r>
+            <w:r>
+              <w:rPr>
+                <w:rFonts w:ascii="JetBrains Mono" w:hAnsi="JetBrains Mono"/>
+                <w:b w:val="false"/>
+                <w:i w:val="false"/>
+                <w:color w:val="E6E6E6"/>
+                <w:sz w:val="24"/>
+              </w:rPr>
+              <w:t xml:space="preserve">f </w:t>
+            </w:r>
+            <w:r>
+              <w:rPr>
+                <w:rFonts w:ascii="JetBrains Mono" w:hAnsi="JetBrains Mono"/>
+                <w:b w:val="false"/>
+                <w:i w:val="false"/>
+                <w:color w:val="E06C75"/>
+                <w:sz w:val="24"/>
+              </w:rPr>
+              <w:t xml:space="preserve">= </w:t>
+            </w:r>
+            <w:r>
+              <w:rPr>
+                <w:rFonts w:ascii="JetBrains Mono" w:hAnsi="JetBrains Mono"/>
+                <w:b w:val="false"/>
+                <w:i w:val="false"/>
+                <w:color w:val="E6E6E6"/>
+                <w:sz w:val="24"/>
+              </w:rPr>
+              <w:t>root</w:t>
+            </w:r>
+            <w:r>
+              <w:rPr>
+                <w:rFonts w:ascii="JetBrains Mono" w:hAnsi="JetBrains Mono"/>
+                <w:b w:val="false"/>
+                <w:i w:val="false"/>
+                <w:color w:val="9DA5B4"/>
+                <w:sz w:val="24"/>
+              </w:rPr>
+              <w:t>.</w:t>
+            </w:r>
+            <w:r>
+              <w:rPr>
+                <w:rFonts w:ascii="JetBrains Mono" w:hAnsi="JetBrains Mono"/>
+                <w:b w:val="false"/>
+                <w:i w:val="false"/>
+                <w:color w:val="98C379"/>
+                <w:sz w:val="24"/>
+              </w:rPr>
+              <w:t>fetch</w:t>
+            </w:r>
+            <w:r>
+              <w:rPr>
+                <w:rFonts w:ascii="JetBrains Mono" w:hAnsi="JetBrains Mono"/>
+                <w:b w:val="false"/>
+                <w:i w:val="false"/>
+                <w:color w:val="9DA5B4"/>
+                <w:sz w:val="24"/>
+              </w:rPr>
+              <w:t>(</w:t>
+            </w:r>
+            <w:r>
+              <w:rPr>
+                <w:rFonts w:ascii="JetBrains Mono" w:hAnsi="JetBrains Mono"/>
+                <w:b w:val="false"/>
+                <w:i w:val="false"/>
+                <w:color w:val="E6E6E6"/>
+                <w:sz w:val="24"/>
+              </w:rPr>
+              <w:t>parentField</w:t>
+            </w:r>
+            <w:r>
+              <w:rPr>
+                <w:rFonts w:ascii="JetBrains Mono" w:hAnsi="JetBrains Mono"/>
+                <w:b w:val="false"/>
+                <w:i w:val="false"/>
+                <w:color w:val="9DA5B4"/>
+                <w:sz w:val="24"/>
+              </w:rPr>
+              <w:t>).</w:t>
+            </w:r>
+            <w:r>
+              <w:rPr>
+                <w:rFonts w:ascii="JetBrains Mono" w:hAnsi="JetBrains Mono"/>
+                <w:b w:val="false"/>
+                <w:i w:val="false"/>
+                <w:color w:val="98C379"/>
+                <w:sz w:val="24"/>
+              </w:rPr>
+              <w:t>fetch</w:t>
+            </w:r>
+            <w:r>
+              <w:rPr>
+                <w:rFonts w:ascii="JetBrains Mono" w:hAnsi="JetBrains Mono"/>
+                <w:b w:val="false"/>
+                <w:i w:val="false"/>
+                <w:color w:val="9DA5B4"/>
+                <w:sz w:val="24"/>
+              </w:rPr>
+              <w:t>(</w:t>
+            </w:r>
+            <w:r>
+              <w:rPr>
+                <w:rFonts w:ascii="JetBrains Mono" w:hAnsi="JetBrains Mono"/>
+                <w:b w:val="false"/>
+                <w:i w:val="false"/>
+                <w:color w:val="E6E6E6"/>
+                <w:sz w:val="24"/>
+              </w:rPr>
+              <w:t>childField</w:t>
+            </w:r>
+            <w:r>
+              <w:rPr>
+                <w:rFonts w:ascii="JetBrains Mono" w:hAnsi="JetBrains Mono"/>
+                <w:b w:val="false"/>
+                <w:i w:val="false"/>
+                <w:color w:val="9DA5B4"/>
+                <w:sz w:val="24"/>
+              </w:rPr>
+              <w:t>);</w:t>
+            </w:r>
+            <w:r>
+              <w:rPr/>
+              <w:br/>
+            </w:r>
+            <w:r>
+              <w:rPr>
+                <w:rFonts w:ascii="JetBrains Mono" w:hAnsi="JetBrains Mono"/>
+                <w:b w:val="false"/>
+                <w:i w:val="false"/>
+                <w:color w:val="9DA5B4"/>
+                <w:sz w:val="24"/>
+              </w:rPr>
+              <w:t xml:space="preserve">                }</w:t>
+            </w:r>
+            <w:r>
+              <w:rPr/>
+              <w:br/>
+            </w:r>
+            <w:r>
+              <w:rPr>
+                <w:rFonts w:ascii="JetBrains Mono" w:hAnsi="JetBrains Mono"/>
+                <w:b w:val="false"/>
+                <w:i w:val="false"/>
+                <w:color w:val="9DA5B4"/>
+                <w:sz w:val="24"/>
+              </w:rPr>
+              <w:t xml:space="preserve">            }</w:t>
+            </w:r>
+            <w:r>
+              <w:rPr/>
+              <w:br/>
+            </w:r>
+            <w:r>
+              <w:rPr>
+                <w:rFonts w:ascii="JetBrains Mono" w:hAnsi="JetBrains Mono"/>
+                <w:b w:val="false"/>
+                <w:i w:val="false"/>
+                <w:color w:val="9DA5B4"/>
+                <w:sz w:val="24"/>
+              </w:rPr>
+              <w:t xml:space="preserve">        }</w:t>
+            </w:r>
+          </w:p>
+        </w:tc>
+      </w:tr>
+    </w:tbl>
+    <w:p>
+      <w:pPr>
+        <w:pStyle w:val="TextBody"/>
+        <w:spacing w:before="0" w:after="140"/>
+        <w:rPr>
+          <w:color w:val="000000"/>
+        </w:rPr>
+      </w:pPr>
+      <w:r>
+        <w:rPr/>
+        <w:t xml:space="preserve"> </w:t>
+      </w:r>
+      <w:r>
+        <w:rPr/>
+        <w:t>Kjo kontrollohet nga programuesi kur therret metoden. Psh kjo nevojitet ne rastin e restaurant management project kur therritet order filter. Duhet fetch ingredient nga item. Objektet jane ne rendin: Orders → item → ingredients .</w:t>
+      </w:r>
+    </w:p>
+    <w:p>
+      <w:pPr>
+        <w:pStyle w:val="TextBody"/>
+        <w:spacing w:before="0" w:after="140"/>
+        <w:rPr>
+          <w:color w:val="000000"/>
+        </w:rPr>
+      </w:pPr>
+      <w:r>
+        <w:rPr/>
+        <w:t xml:space="preserve">Perseri ndryshimi eshte bere qe te mos varet prej emrit te fushes specifike te projektit. Mjafton qe kur te therritet metoda te jete emri I sakte I fushave psh: </w:t>
+      </w:r>
+      <w:r>
+        <w:rPr>
+          <w:b/>
+          <w:bCs/>
+        </w:rPr>
+        <w:t>itemingredient</w:t>
+      </w:r>
+      <w:r>
+        <w:rPr/>
+        <w:t xml:space="preserve">.  E nevojshme te fetch dhe parentin kur nuk eshte I tille. </w:t>
       </w:r>
     </w:p>
     <w:sectPr>

</xml_diff>